<commit_message>
updated challenges, added land acknowledgement
</commit_message>
<xml_diff>
--- a/General_setup/Facilitator Guide Template.docx
+++ b/General_setup/Facilitator Guide Template.docx
@@ -10,8 +10,6 @@
           <w:bCs/>
         </w:rPr>
       </w:pPr>
-      <w:bookmarkStart w:id="0" w:name="_GoBack"/>
-      <w:bookmarkEnd w:id="0"/>
       <w:r>
         <w:rPr>
           <w:rFonts w:asciiTheme="majorHAnsi" w:eastAsia="Times New Roman" w:hAnsiTheme="majorHAnsi" w:cstheme="majorHAnsi"/>
@@ -327,6 +325,16 @@
         <w:spacing w:line="360" w:lineRule="auto"/>
         <w:rPr>
           <w:rFonts w:asciiTheme="majorHAnsi" w:eastAsia="Times New Roman" w:hAnsiTheme="majorHAnsi" w:cstheme="majorHAnsi"/>
+          <w:color w:val="050505"/>
+          <w:shd w:val="clear" w:color="auto" w:fill="FFFFFF"/>
+        </w:rPr>
+      </w:pPr>
+    </w:p>
+    <w:p>
+      <w:pPr>
+        <w:spacing w:line="360" w:lineRule="auto"/>
+        <w:rPr>
+          <w:rFonts w:asciiTheme="majorHAnsi" w:eastAsia="Times New Roman" w:hAnsiTheme="majorHAnsi" w:cstheme="majorHAnsi"/>
           <w:b/>
           <w:bCs/>
         </w:rPr>
@@ -337,51 +345,23 @@
           <w:b/>
           <w:bCs/>
         </w:rPr>
-        <w:t xml:space="preserve">Challenges: </w:t>
-      </w:r>
-    </w:p>
-    <w:p>
-      <w:pPr>
-        <w:spacing w:line="360" w:lineRule="auto"/>
-        <w:rPr>
-          <w:rFonts w:asciiTheme="majorHAnsi" w:eastAsia="Times New Roman" w:hAnsiTheme="majorHAnsi" w:cstheme="majorHAnsi"/>
-        </w:rPr>
-      </w:pPr>
+        <w:t>Pre-session materials</w:t>
+      </w:r>
       <w:r>
         <w:rPr>
           <w:rFonts w:asciiTheme="majorHAnsi" w:eastAsia="Times New Roman" w:hAnsiTheme="majorHAnsi" w:cstheme="majorHAnsi"/>
           <w:b/>
           <w:bCs/>
         </w:rPr>
-        <w:t>Easy:</w:t>
-      </w:r>
-      <w:r>
-        <w:rPr>
-          <w:rFonts w:asciiTheme="majorHAnsi" w:eastAsia="Times New Roman" w:hAnsiTheme="majorHAnsi" w:cstheme="majorHAnsi"/>
-        </w:rPr>
-        <w:t xml:space="preserve"> Share this article with your lab and discuss what/how you can all start incorporating open science practices </w:t>
-      </w:r>
-    </w:p>
-    <w:p>
-      <w:pPr>
-        <w:spacing w:line="360" w:lineRule="auto"/>
-        <w:rPr>
-          <w:rFonts w:asciiTheme="majorHAnsi" w:eastAsia="Times New Roman" w:hAnsiTheme="majorHAnsi" w:cstheme="majorHAnsi"/>
-        </w:rPr>
-      </w:pPr>
+        <w:t xml:space="preserve"> (all optional!!)</w:t>
+      </w:r>
       <w:r>
         <w:rPr>
           <w:rFonts w:asciiTheme="majorHAnsi" w:eastAsia="Times New Roman" w:hAnsiTheme="majorHAnsi" w:cstheme="majorHAnsi"/>
           <w:b/>
           <w:bCs/>
         </w:rPr>
-        <w:t>Medium:</w:t>
-      </w:r>
-      <w:r>
-        <w:rPr>
-          <w:rFonts w:asciiTheme="majorHAnsi" w:eastAsia="Times New Roman" w:hAnsiTheme="majorHAnsi" w:cstheme="majorHAnsi"/>
-        </w:rPr>
-        <w:t xml:space="preserve"> Pick one open science practice and make a plan for how to start incorporating it into your everyday work</w:t>
+        <w:t>:</w:t>
       </w:r>
     </w:p>
     <w:p>
@@ -392,98 +372,1252 @@
         </w:rPr>
       </w:pPr>
       <w:r>
+        <w:rPr>
+          <w:rFonts w:asciiTheme="majorHAnsi" w:eastAsia="Times New Roman" w:hAnsiTheme="majorHAnsi" w:cstheme="majorHAnsi"/>
+        </w:rPr>
+        <w:t>Listen (podcasts)</w:t>
+      </w:r>
+      <w:r>
+        <w:rPr>
+          <w:rFonts w:asciiTheme="majorHAnsi" w:eastAsia="Times New Roman" w:hAnsiTheme="majorHAnsi" w:cstheme="majorHAnsi"/>
+        </w:rPr>
+        <w:t>:</w:t>
+      </w:r>
+    </w:p>
+    <w:p>
+      <w:pPr>
+        <w:pStyle w:val="ListParagraph"/>
+        <w:numPr>
+          <w:ilvl w:val="0"/>
+          <w:numId w:val="30"/>
+        </w:numPr>
+        <w:spacing w:line="360" w:lineRule="auto"/>
+        <w:rPr>
+          <w:rFonts w:asciiTheme="majorHAnsi" w:eastAsia="Times New Roman" w:hAnsiTheme="majorHAnsi" w:cstheme="majorHAnsi"/>
+        </w:rPr>
+      </w:pPr>
+      <w:r>
+        <w:rPr>
+          <w:rFonts w:asciiTheme="majorHAnsi" w:eastAsia="Times New Roman" w:hAnsiTheme="majorHAnsi" w:cstheme="majorHAnsi"/>
+        </w:rPr>
+        <w:t xml:space="preserve">Open science talks: </w:t>
+      </w:r>
+      <w:hyperlink r:id="rId5" w:history="1">
+        <w:r>
+          <w:rPr>
+            <w:rStyle w:val="Hyperlink"/>
+            <w:rFonts w:asciiTheme="majorHAnsi" w:eastAsia="Times New Roman" w:hAnsiTheme="majorHAnsi" w:cstheme="majorHAnsi"/>
+          </w:rPr>
+          <w:t>Wha</w:t>
+        </w:r>
+        <w:r>
+          <w:rPr>
+            <w:rStyle w:val="Hyperlink"/>
+            <w:rFonts w:asciiTheme="majorHAnsi" w:eastAsia="Times New Roman" w:hAnsiTheme="majorHAnsi" w:cstheme="majorHAnsi"/>
+          </w:rPr>
+          <w:t>t</w:t>
+        </w:r>
+        <w:r>
+          <w:rPr>
+            <w:rStyle w:val="Hyperlink"/>
+            <w:rFonts w:asciiTheme="majorHAnsi" w:eastAsia="Times New Roman" w:hAnsiTheme="majorHAnsi" w:cstheme="majorHAnsi"/>
+          </w:rPr>
+          <w:t xml:space="preserve"> is open science?</w:t>
+        </w:r>
+      </w:hyperlink>
+      <w:r>
+        <w:rPr>
+          <w:rFonts w:asciiTheme="majorHAnsi" w:eastAsia="Times New Roman" w:hAnsiTheme="majorHAnsi" w:cstheme="majorHAnsi"/>
+        </w:rPr>
+        <w:t xml:space="preserve"> (~15 minutes)</w:t>
+      </w:r>
+    </w:p>
+    <w:p>
+      <w:pPr>
+        <w:pStyle w:val="ListParagraph"/>
+        <w:numPr>
+          <w:ilvl w:val="0"/>
+          <w:numId w:val="30"/>
+        </w:numPr>
+        <w:spacing w:line="360" w:lineRule="auto"/>
+        <w:rPr>
+          <w:rFonts w:asciiTheme="majorHAnsi" w:eastAsia="Times New Roman" w:hAnsiTheme="majorHAnsi" w:cstheme="majorHAnsi"/>
+        </w:rPr>
+      </w:pPr>
+      <w:r>
+        <w:rPr>
+          <w:rFonts w:asciiTheme="majorHAnsi" w:eastAsia="Times New Roman" w:hAnsiTheme="majorHAnsi" w:cstheme="majorHAnsi"/>
+        </w:rPr>
+        <w:t xml:space="preserve">Radiolab: </w:t>
+      </w:r>
+      <w:hyperlink r:id="rId6" w:history="1">
+        <w:proofErr w:type="spellStart"/>
+        <w:r>
+          <w:rPr>
+            <w:rStyle w:val="Hyperlink"/>
+            <w:rFonts w:asciiTheme="majorHAnsi" w:eastAsia="Times New Roman" w:hAnsiTheme="majorHAnsi" w:cstheme="majorHAnsi"/>
+          </w:rPr>
+          <w:t>Stereothreat</w:t>
+        </w:r>
+        <w:proofErr w:type="spellEnd"/>
+      </w:hyperlink>
+      <w:r>
+        <w:rPr>
+          <w:rFonts w:asciiTheme="majorHAnsi" w:eastAsia="Times New Roman" w:hAnsiTheme="majorHAnsi" w:cstheme="majorHAnsi"/>
+        </w:rPr>
+        <w:t xml:space="preserve"> (~40 min)</w:t>
+      </w:r>
+    </w:p>
+    <w:p>
+      <w:pPr>
+        <w:pStyle w:val="ListParagraph"/>
+        <w:numPr>
+          <w:ilvl w:val="0"/>
+          <w:numId w:val="30"/>
+        </w:numPr>
+        <w:spacing w:line="360" w:lineRule="auto"/>
+        <w:rPr>
+          <w:rFonts w:asciiTheme="majorHAnsi" w:eastAsia="Times New Roman" w:hAnsiTheme="majorHAnsi" w:cstheme="majorHAnsi"/>
+        </w:rPr>
+      </w:pPr>
+      <w:r>
+        <w:rPr>
+          <w:rFonts w:asciiTheme="majorHAnsi" w:eastAsia="Times New Roman" w:hAnsiTheme="majorHAnsi" w:cstheme="majorHAnsi"/>
+        </w:rPr>
+        <w:t xml:space="preserve">The black goat: </w:t>
+      </w:r>
+      <w:hyperlink r:id="rId7" w:history="1">
+        <w:r>
+          <w:rPr>
+            <w:rStyle w:val="Hyperlink"/>
+            <w:rFonts w:asciiTheme="majorHAnsi" w:eastAsia="Times New Roman" w:hAnsiTheme="majorHAnsi" w:cstheme="majorHAnsi"/>
+          </w:rPr>
+          <w:t>It’s so complicated</w:t>
+        </w:r>
+      </w:hyperlink>
+      <w:r>
+        <w:rPr>
+          <w:rFonts w:asciiTheme="majorHAnsi" w:eastAsia="Times New Roman" w:hAnsiTheme="majorHAnsi" w:cstheme="majorHAnsi"/>
+        </w:rPr>
+        <w:t xml:space="preserve"> (~70 min)</w:t>
+      </w:r>
+    </w:p>
+    <w:p>
+      <w:pPr>
+        <w:spacing w:line="360" w:lineRule="auto"/>
+        <w:rPr>
+          <w:rFonts w:asciiTheme="majorHAnsi" w:eastAsia="Times New Roman" w:hAnsiTheme="majorHAnsi" w:cstheme="majorHAnsi"/>
+        </w:rPr>
+      </w:pPr>
+    </w:p>
+    <w:p>
+      <w:pPr>
+        <w:spacing w:line="360" w:lineRule="auto"/>
+        <w:rPr>
+          <w:rFonts w:asciiTheme="majorHAnsi" w:eastAsia="Times New Roman" w:hAnsiTheme="majorHAnsi" w:cstheme="majorHAnsi"/>
+        </w:rPr>
+      </w:pPr>
+      <w:r>
+        <w:rPr>
+          <w:rFonts w:asciiTheme="majorHAnsi" w:eastAsia="Times New Roman" w:hAnsiTheme="majorHAnsi" w:cstheme="majorHAnsi"/>
+        </w:rPr>
+        <w:t>Watch (v</w:t>
+      </w:r>
+      <w:r>
+        <w:rPr>
+          <w:rFonts w:asciiTheme="majorHAnsi" w:eastAsia="Times New Roman" w:hAnsiTheme="majorHAnsi" w:cstheme="majorHAnsi"/>
+        </w:rPr>
+        <w:t>ideos</w:t>
+      </w:r>
+      <w:r>
+        <w:rPr>
+          <w:rFonts w:asciiTheme="majorHAnsi" w:eastAsia="Times New Roman" w:hAnsiTheme="majorHAnsi" w:cstheme="majorHAnsi"/>
+        </w:rPr>
+        <w:t>)</w:t>
+      </w:r>
+      <w:r>
+        <w:rPr>
+          <w:rFonts w:asciiTheme="majorHAnsi" w:eastAsia="Times New Roman" w:hAnsiTheme="majorHAnsi" w:cstheme="majorHAnsi"/>
+        </w:rPr>
+        <w:t>:</w:t>
+      </w:r>
+    </w:p>
+    <w:p>
+      <w:pPr>
+        <w:pStyle w:val="ListParagraph"/>
+        <w:numPr>
+          <w:ilvl w:val="0"/>
+          <w:numId w:val="34"/>
+        </w:numPr>
+        <w:spacing w:line="360" w:lineRule="auto"/>
+        <w:rPr>
+          <w:rFonts w:asciiTheme="majorHAnsi" w:eastAsia="Times New Roman" w:hAnsiTheme="majorHAnsi" w:cstheme="majorHAnsi"/>
+        </w:rPr>
+      </w:pPr>
+      <w:r>
+        <w:rPr>
+          <w:rFonts w:asciiTheme="majorHAnsi" w:eastAsia="Times New Roman" w:hAnsiTheme="majorHAnsi" w:cstheme="majorHAnsi"/>
+        </w:rPr>
+        <w:t xml:space="preserve">Short video introducing open science: </w:t>
+      </w:r>
+      <w:hyperlink r:id="rId8" w:history="1">
+        <w:r>
+          <w:rPr>
+            <w:rStyle w:val="Hyperlink"/>
+            <w:rFonts w:asciiTheme="majorHAnsi" w:eastAsia="Times New Roman" w:hAnsiTheme="majorHAnsi" w:cstheme="majorHAnsi"/>
+          </w:rPr>
+          <w:t>Open science: what, how &amp; why?</w:t>
+        </w:r>
+      </w:hyperlink>
+      <w:r>
+        <w:rPr>
+          <w:rFonts w:asciiTheme="majorHAnsi" w:eastAsia="Times New Roman" w:hAnsiTheme="majorHAnsi" w:cstheme="majorHAnsi"/>
+        </w:rPr>
+        <w:t xml:space="preserve"> (~4 min)</w:t>
+      </w:r>
+    </w:p>
+    <w:p>
+      <w:pPr>
+        <w:pStyle w:val="ListParagraph"/>
+        <w:numPr>
+          <w:ilvl w:val="0"/>
+          <w:numId w:val="34"/>
+        </w:numPr>
+        <w:spacing w:line="360" w:lineRule="auto"/>
+        <w:rPr>
+          <w:rFonts w:asciiTheme="majorHAnsi" w:eastAsia="Times New Roman" w:hAnsiTheme="majorHAnsi" w:cstheme="majorHAnsi"/>
+        </w:rPr>
+      </w:pPr>
+      <w:r>
+        <w:rPr>
+          <w:rFonts w:asciiTheme="majorHAnsi" w:eastAsia="Times New Roman" w:hAnsiTheme="majorHAnsi" w:cstheme="majorHAnsi"/>
+        </w:rPr>
+        <w:lastRenderedPageBreak/>
+        <w:t xml:space="preserve">Ted Talk about current research culture and open science as a solution: </w:t>
+      </w:r>
+      <w:hyperlink r:id="rId9" w:history="1">
+        <w:r>
+          <w:rPr>
+            <w:rStyle w:val="Hyperlink"/>
+            <w:rFonts w:asciiTheme="majorHAnsi" w:eastAsia="Times New Roman" w:hAnsiTheme="majorHAnsi" w:cstheme="majorHAnsi"/>
+          </w:rPr>
+          <w:t xml:space="preserve">Research Culture is </w:t>
+        </w:r>
+        <w:r>
+          <w:rPr>
+            <w:rStyle w:val="Hyperlink"/>
+            <w:rFonts w:asciiTheme="majorHAnsi" w:eastAsia="Times New Roman" w:hAnsiTheme="majorHAnsi" w:cstheme="majorHAnsi"/>
+          </w:rPr>
+          <w:t>B</w:t>
+        </w:r>
+        <w:r>
+          <w:rPr>
+            <w:rStyle w:val="Hyperlink"/>
+            <w:rFonts w:asciiTheme="majorHAnsi" w:eastAsia="Times New Roman" w:hAnsiTheme="majorHAnsi" w:cstheme="majorHAnsi"/>
+          </w:rPr>
+          <w:t xml:space="preserve">roken: Open </w:t>
+        </w:r>
+        <w:r>
+          <w:rPr>
+            <w:rStyle w:val="Hyperlink"/>
+            <w:rFonts w:asciiTheme="majorHAnsi" w:eastAsia="Times New Roman" w:hAnsiTheme="majorHAnsi" w:cstheme="majorHAnsi"/>
+          </w:rPr>
+          <w:t>S</w:t>
+        </w:r>
+        <w:r>
+          <w:rPr>
+            <w:rStyle w:val="Hyperlink"/>
+            <w:rFonts w:asciiTheme="majorHAnsi" w:eastAsia="Times New Roman" w:hAnsiTheme="majorHAnsi" w:cstheme="majorHAnsi"/>
+          </w:rPr>
+          <w:t xml:space="preserve">cience can </w:t>
+        </w:r>
+        <w:r>
+          <w:rPr>
+            <w:rStyle w:val="Hyperlink"/>
+            <w:rFonts w:asciiTheme="majorHAnsi" w:eastAsia="Times New Roman" w:hAnsiTheme="majorHAnsi" w:cstheme="majorHAnsi"/>
+          </w:rPr>
+          <w:t>F</w:t>
+        </w:r>
+        <w:r>
+          <w:rPr>
+            <w:rStyle w:val="Hyperlink"/>
+            <w:rFonts w:asciiTheme="majorHAnsi" w:eastAsia="Times New Roman" w:hAnsiTheme="majorHAnsi" w:cstheme="majorHAnsi"/>
+          </w:rPr>
+          <w:t xml:space="preserve">ix </w:t>
+        </w:r>
+        <w:r>
+          <w:rPr>
+            <w:rStyle w:val="Hyperlink"/>
+            <w:rFonts w:asciiTheme="majorHAnsi" w:eastAsia="Times New Roman" w:hAnsiTheme="majorHAnsi" w:cstheme="majorHAnsi"/>
+          </w:rPr>
+          <w:t>I</w:t>
+        </w:r>
+        <w:r>
+          <w:rPr>
+            <w:rStyle w:val="Hyperlink"/>
+            <w:rFonts w:asciiTheme="majorHAnsi" w:eastAsia="Times New Roman" w:hAnsiTheme="majorHAnsi" w:cstheme="majorHAnsi"/>
+          </w:rPr>
+          <w:t>t</w:t>
+        </w:r>
+      </w:hyperlink>
+      <w:r>
+        <w:rPr>
+          <w:rFonts w:asciiTheme="majorHAnsi" w:eastAsia="Times New Roman" w:hAnsiTheme="majorHAnsi" w:cstheme="majorHAnsi"/>
+        </w:rPr>
+        <w:t xml:space="preserve"> (~15 min)</w:t>
+      </w:r>
+    </w:p>
+    <w:p>
+      <w:pPr>
+        <w:pStyle w:val="ListParagraph"/>
+        <w:numPr>
+          <w:ilvl w:val="0"/>
+          <w:numId w:val="34"/>
+        </w:numPr>
+        <w:spacing w:line="360" w:lineRule="auto"/>
+        <w:rPr>
+          <w:rFonts w:asciiTheme="majorHAnsi" w:eastAsia="Times New Roman" w:hAnsiTheme="majorHAnsi" w:cstheme="majorHAnsi"/>
+        </w:rPr>
+      </w:pPr>
+      <w:r>
+        <w:rPr>
+          <w:rFonts w:asciiTheme="majorHAnsi" w:eastAsia="Times New Roman" w:hAnsiTheme="majorHAnsi" w:cstheme="majorHAnsi"/>
+        </w:rPr>
+        <w:t xml:space="preserve">Lecture on open science: </w:t>
+      </w:r>
+      <w:hyperlink r:id="rId10" w:history="1">
+        <w:r>
+          <w:rPr>
+            <w:rStyle w:val="Hyperlink"/>
+            <w:rFonts w:asciiTheme="majorHAnsi" w:eastAsia="Times New Roman" w:hAnsiTheme="majorHAnsi" w:cstheme="majorHAnsi"/>
+          </w:rPr>
+          <w:t>Open Science is just good science</w:t>
+        </w:r>
+      </w:hyperlink>
+      <w:r>
+        <w:rPr>
+          <w:rFonts w:asciiTheme="majorHAnsi" w:eastAsia="Times New Roman" w:hAnsiTheme="majorHAnsi" w:cstheme="majorHAnsi"/>
+        </w:rPr>
+        <w:t xml:space="preserve"> (~40 min)</w:t>
+      </w:r>
+    </w:p>
+    <w:p>
+      <w:pPr>
+        <w:spacing w:line="360" w:lineRule="auto"/>
+        <w:rPr>
+          <w:rFonts w:asciiTheme="majorHAnsi" w:eastAsia="Times New Roman" w:hAnsiTheme="majorHAnsi" w:cstheme="majorHAnsi"/>
+        </w:rPr>
+      </w:pPr>
+    </w:p>
+    <w:p>
+      <w:pPr>
+        <w:spacing w:line="360" w:lineRule="auto"/>
+        <w:rPr>
+          <w:rFonts w:asciiTheme="majorHAnsi" w:eastAsia="Times New Roman" w:hAnsiTheme="majorHAnsi" w:cstheme="majorHAnsi"/>
+        </w:rPr>
+      </w:pPr>
+      <w:r>
+        <w:rPr>
+          <w:rFonts w:asciiTheme="majorHAnsi" w:eastAsia="Times New Roman" w:hAnsiTheme="majorHAnsi" w:cstheme="majorHAnsi"/>
+        </w:rPr>
+        <w:t>Read</w:t>
+      </w:r>
+      <w:r>
+        <w:rPr>
+          <w:rFonts w:asciiTheme="majorHAnsi" w:eastAsia="Times New Roman" w:hAnsiTheme="majorHAnsi" w:cstheme="majorHAnsi"/>
+        </w:rPr>
+        <w:t xml:space="preserve"> (articles/papers)</w:t>
+      </w:r>
+      <w:r>
+        <w:rPr>
+          <w:rFonts w:asciiTheme="majorHAnsi" w:eastAsia="Times New Roman" w:hAnsiTheme="majorHAnsi" w:cstheme="majorHAnsi"/>
+        </w:rPr>
+        <w:t>:</w:t>
+      </w:r>
+    </w:p>
+    <w:p>
+      <w:pPr>
+        <w:pStyle w:val="ListParagraph"/>
+        <w:numPr>
+          <w:ilvl w:val="0"/>
+          <w:numId w:val="34"/>
+        </w:numPr>
+        <w:spacing w:line="360" w:lineRule="auto"/>
+        <w:rPr>
+          <w:rFonts w:asciiTheme="majorHAnsi" w:eastAsia="Times New Roman" w:hAnsiTheme="majorHAnsi" w:cstheme="majorHAnsi"/>
+        </w:rPr>
+      </w:pPr>
+      <w:proofErr w:type="spellStart"/>
+      <w:r>
+        <w:rPr>
+          <w:rFonts w:asciiTheme="majorHAnsi" w:eastAsia="Times New Roman" w:hAnsiTheme="majorHAnsi" w:cstheme="majorHAnsi"/>
+        </w:rPr>
+        <w:t>Bahlai</w:t>
+      </w:r>
+      <w:proofErr w:type="spellEnd"/>
+      <w:r>
+        <w:rPr>
+          <w:rFonts w:asciiTheme="majorHAnsi" w:eastAsia="Times New Roman" w:hAnsiTheme="majorHAnsi" w:cstheme="majorHAnsi"/>
+        </w:rPr>
+        <w:t xml:space="preserve">, C., Bartlett, L. J., </w:t>
+      </w:r>
+      <w:proofErr w:type="spellStart"/>
+      <w:r>
+        <w:rPr>
+          <w:rFonts w:asciiTheme="majorHAnsi" w:eastAsia="Times New Roman" w:hAnsiTheme="majorHAnsi" w:cstheme="majorHAnsi"/>
+        </w:rPr>
+        <w:t>Burgio</w:t>
+      </w:r>
+      <w:proofErr w:type="spellEnd"/>
+      <w:r>
+        <w:rPr>
+          <w:rFonts w:asciiTheme="majorHAnsi" w:eastAsia="Times New Roman" w:hAnsiTheme="majorHAnsi" w:cstheme="majorHAnsi"/>
+        </w:rPr>
+        <w:t xml:space="preserve">, K. R., Fournier, A., Keiser, C. N., </w:t>
+      </w:r>
+      <w:proofErr w:type="spellStart"/>
+      <w:r>
+        <w:rPr>
+          <w:rFonts w:asciiTheme="majorHAnsi" w:eastAsia="Times New Roman" w:hAnsiTheme="majorHAnsi" w:cstheme="majorHAnsi"/>
+        </w:rPr>
+        <w:t>Poisot</w:t>
+      </w:r>
+      <w:proofErr w:type="spellEnd"/>
+      <w:r>
+        <w:rPr>
+          <w:rFonts w:asciiTheme="majorHAnsi" w:eastAsia="Times New Roman" w:hAnsiTheme="majorHAnsi" w:cstheme="majorHAnsi"/>
+        </w:rPr>
+        <w:t xml:space="preserve">, T., &amp; Whitney, K. S. (2019). Open science isn’t always open to all scientists. </w:t>
+      </w:r>
+      <w:r>
+        <w:rPr>
+          <w:rFonts w:asciiTheme="majorHAnsi" w:eastAsia="Times New Roman" w:hAnsiTheme="majorHAnsi" w:cstheme="majorHAnsi"/>
+          <w:i/>
+          <w:iCs/>
+        </w:rPr>
+        <w:t>American Scientist, 107</w:t>
+      </w:r>
+      <w:r>
+        <w:rPr>
+          <w:rFonts w:asciiTheme="majorHAnsi" w:eastAsia="Times New Roman" w:hAnsiTheme="majorHAnsi" w:cstheme="majorHAnsi"/>
+        </w:rPr>
+        <w:t>(2), 78-82.</w:t>
+      </w:r>
+    </w:p>
+    <w:p>
+      <w:pPr>
+        <w:pStyle w:val="ListParagraph"/>
+        <w:numPr>
+          <w:ilvl w:val="0"/>
+          <w:numId w:val="34"/>
+        </w:numPr>
+        <w:spacing w:line="360" w:lineRule="auto"/>
+        <w:rPr>
+          <w:rFonts w:asciiTheme="majorHAnsi" w:eastAsia="Times New Roman" w:hAnsiTheme="majorHAnsi" w:cstheme="majorHAnsi"/>
+        </w:rPr>
+      </w:pPr>
+      <w:proofErr w:type="spellStart"/>
+      <w:r>
+        <w:rPr>
+          <w:rFonts w:asciiTheme="majorHAnsi" w:eastAsia="Times New Roman" w:hAnsiTheme="majorHAnsi" w:cstheme="majorHAnsi"/>
+        </w:rPr>
+        <w:t>Kathawalla</w:t>
+      </w:r>
+      <w:proofErr w:type="spellEnd"/>
+      <w:r>
+        <w:rPr>
+          <w:rFonts w:asciiTheme="majorHAnsi" w:eastAsia="Times New Roman" w:hAnsiTheme="majorHAnsi" w:cstheme="majorHAnsi"/>
+        </w:rPr>
+        <w:t xml:space="preserve">, U., Silverstein, P., &amp; Syed, M. (2020, May 8). Easing </w:t>
+      </w:r>
+      <w:proofErr w:type="gramStart"/>
+      <w:r>
+        <w:rPr>
+          <w:rFonts w:asciiTheme="majorHAnsi" w:eastAsia="Times New Roman" w:hAnsiTheme="majorHAnsi" w:cstheme="majorHAnsi"/>
+        </w:rPr>
+        <w:t>Into</w:t>
+      </w:r>
+      <w:proofErr w:type="gramEnd"/>
+      <w:r>
+        <w:rPr>
+          <w:rFonts w:asciiTheme="majorHAnsi" w:eastAsia="Times New Roman" w:hAnsiTheme="majorHAnsi" w:cstheme="majorHAnsi"/>
+        </w:rPr>
+        <w:t xml:space="preserve"> Open Science: A Guide for Graduate Students and Their Advisors. https://doi.org/10.31234/osf.io/vzjdp</w:t>
+      </w:r>
+    </w:p>
+    <w:p>
+      <w:pPr>
+        <w:spacing w:line="360" w:lineRule="auto"/>
+        <w:rPr>
+          <w:rFonts w:asciiTheme="majorHAnsi" w:eastAsia="Times New Roman" w:hAnsiTheme="majorHAnsi" w:cstheme="majorHAnsi"/>
+        </w:rPr>
+      </w:pPr>
+    </w:p>
+    <w:p>
+      <w:pPr>
+        <w:spacing w:line="360" w:lineRule="auto"/>
+        <w:rPr>
+          <w:rFonts w:asciiTheme="majorHAnsi" w:eastAsia="Times New Roman" w:hAnsiTheme="majorHAnsi" w:cstheme="majorHAnsi"/>
+        </w:rPr>
+      </w:pPr>
+      <w:r>
+        <w:rPr>
+          <w:rFonts w:asciiTheme="majorHAnsi" w:eastAsia="Times New Roman" w:hAnsiTheme="majorHAnsi" w:cstheme="majorHAnsi"/>
+        </w:rPr>
+        <w:t xml:space="preserve">Great overview of more resources presented in a tiered way so you can select what you have time for: </w:t>
+      </w:r>
+      <w:hyperlink r:id="rId11" w:history="1">
+        <w:r>
+          <w:rPr>
+            <w:rStyle w:val="Hyperlink"/>
+            <w:rFonts w:asciiTheme="majorHAnsi" w:eastAsia="Times New Roman" w:hAnsiTheme="majorHAnsi" w:cstheme="majorHAnsi"/>
+          </w:rPr>
+          <w:t>A Guide for Open Science for People Who Are Already Too Busy</w:t>
+        </w:r>
+      </w:hyperlink>
+    </w:p>
+    <w:p>
+      <w:pPr>
+        <w:spacing w:line="360" w:lineRule="auto"/>
+        <w:rPr>
+          <w:rFonts w:asciiTheme="majorHAnsi" w:eastAsia="Times New Roman" w:hAnsiTheme="majorHAnsi" w:cstheme="majorHAnsi"/>
+          <w:color w:val="050505"/>
+          <w:shd w:val="clear" w:color="auto" w:fill="FFFFFF"/>
+        </w:rPr>
+      </w:pPr>
+    </w:p>
+    <w:p>
+      <w:pPr>
+        <w:spacing w:line="360" w:lineRule="auto"/>
         <w:rPr>
           <w:rFonts w:asciiTheme="majorHAnsi" w:eastAsia="Times New Roman" w:hAnsiTheme="majorHAnsi" w:cstheme="majorHAnsi"/>
           <w:b/>
           <w:bCs/>
-        </w:rPr>
-        <w:t>Hard:</w:t>
-      </w:r>
-      <w:r>
-        <w:rPr>
-          <w:rFonts w:asciiTheme="majorHAnsi" w:eastAsia="Times New Roman" w:hAnsiTheme="majorHAnsi" w:cstheme="majorHAnsi"/>
-        </w:rPr>
-        <w:t xml:space="preserve"> Order the open science practices included in this article according to your</w:t>
-      </w:r>
-      <w:r>
-        <w:rPr>
-          <w:rFonts w:asciiTheme="majorHAnsi" w:eastAsia="Times New Roman" w:hAnsiTheme="majorHAnsi" w:cstheme="majorHAnsi"/>
-        </w:rPr>
-        <w:t xml:space="preserve"> </w:t>
-      </w:r>
-      <w:r>
-        <w:rPr>
-          <w:rFonts w:asciiTheme="majorHAnsi" w:eastAsia="Times New Roman" w:hAnsiTheme="majorHAnsi" w:cstheme="majorHAnsi"/>
-        </w:rPr>
-        <w:t xml:space="preserve">priorities/relevance to your projects, and how easy/hard it would be to </w:t>
-      </w:r>
-      <w:proofErr w:type="gramStart"/>
-      <w:r>
-        <w:rPr>
-          <w:rFonts w:asciiTheme="majorHAnsi" w:eastAsia="Times New Roman" w:hAnsiTheme="majorHAnsi" w:cstheme="majorHAnsi"/>
-        </w:rPr>
-        <w:t>implement,</w:t>
-      </w:r>
-      <w:r>
-        <w:rPr>
-          <w:rFonts w:asciiTheme="majorHAnsi" w:eastAsia="Times New Roman" w:hAnsiTheme="majorHAnsi" w:cstheme="majorHAnsi"/>
-        </w:rPr>
-        <w:t xml:space="preserve"> </w:t>
-      </w:r>
-      <w:r>
-        <w:rPr>
-          <w:rFonts w:asciiTheme="majorHAnsi" w:eastAsia="Times New Roman" w:hAnsiTheme="majorHAnsi" w:cstheme="majorHAnsi"/>
-        </w:rPr>
-        <w:t>and</w:t>
-      </w:r>
-      <w:proofErr w:type="gramEnd"/>
-      <w:r>
-        <w:rPr>
-          <w:rFonts w:asciiTheme="majorHAnsi" w:eastAsia="Times New Roman" w:hAnsiTheme="majorHAnsi" w:cstheme="majorHAnsi"/>
-        </w:rPr>
-        <w:t xml:space="preserve"> make a plan to start implementing these one by one. Start with practices that</w:t>
-      </w:r>
-      <w:r>
-        <w:rPr>
-          <w:rFonts w:asciiTheme="majorHAnsi" w:eastAsia="Times New Roman" w:hAnsiTheme="majorHAnsi" w:cstheme="majorHAnsi"/>
-        </w:rPr>
-        <w:t xml:space="preserve"> </w:t>
-      </w:r>
-      <w:r>
-        <w:rPr>
-          <w:rFonts w:asciiTheme="majorHAnsi" w:eastAsia="Times New Roman" w:hAnsiTheme="majorHAnsi" w:cstheme="majorHAnsi"/>
-        </w:rPr>
-        <w:t>are both easy and important, and work your way to the harder, less relevant practices</w:t>
-      </w:r>
-      <w:r>
-        <w:rPr>
-          <w:rFonts w:asciiTheme="majorHAnsi" w:eastAsia="Times New Roman" w:hAnsiTheme="majorHAnsi" w:cstheme="majorHAnsi"/>
-        </w:rPr>
-        <w:t>.</w:t>
-      </w:r>
-    </w:p>
-    <w:p>
-      <w:pPr>
+          <w:color w:val="050505"/>
+          <w:shd w:val="clear" w:color="auto" w:fill="FFFFFF"/>
+        </w:rPr>
+      </w:pPr>
+      <w:r>
         <w:rPr>
           <w:rFonts w:asciiTheme="majorHAnsi" w:eastAsia="Times New Roman" w:hAnsiTheme="majorHAnsi" w:cstheme="majorHAnsi"/>
           <w:b/>
           <w:bCs/>
-        </w:rPr>
-      </w:pPr>
+          <w:color w:val="050505"/>
+          <w:shd w:val="clear" w:color="auto" w:fill="FFFFFF"/>
+        </w:rPr>
+        <w:t>Land acknowledgement</w:t>
+      </w:r>
       <w:r>
         <w:rPr>
           <w:rFonts w:asciiTheme="majorHAnsi" w:eastAsia="Times New Roman" w:hAnsiTheme="majorHAnsi" w:cstheme="majorHAnsi"/>
           <w:b/>
           <w:bCs/>
+          <w:color w:val="050505"/>
+          <w:shd w:val="clear" w:color="auto" w:fill="FFFFFF"/>
+        </w:rPr>
+        <w:t>*</w:t>
+      </w:r>
+    </w:p>
+    <w:p>
+      <w:pPr>
+        <w:spacing w:line="360" w:lineRule="auto"/>
+        <w:rPr>
+          <w:rFonts w:asciiTheme="majorHAnsi" w:eastAsia="Times New Roman" w:hAnsiTheme="majorHAnsi" w:cstheme="majorHAnsi"/>
+          <w:color w:val="050505"/>
+          <w:shd w:val="clear" w:color="auto" w:fill="FFFFFF"/>
+        </w:rPr>
+      </w:pPr>
+      <w:r>
+        <w:rPr>
+          <w:rFonts w:asciiTheme="majorHAnsi" w:eastAsia="Times New Roman" w:hAnsiTheme="majorHAnsi" w:cstheme="majorHAnsi"/>
+          <w:color w:val="050505"/>
+          <w:shd w:val="clear" w:color="auto" w:fill="FFFFFF"/>
+        </w:rPr>
+        <w:t xml:space="preserve">On behalf of the Open Science Student Support </w:t>
+      </w:r>
+      <w:proofErr w:type="spellStart"/>
+      <w:r>
+        <w:rPr>
+          <w:rFonts w:asciiTheme="majorHAnsi" w:eastAsia="Times New Roman" w:hAnsiTheme="majorHAnsi" w:cstheme="majorHAnsi"/>
+          <w:color w:val="050505"/>
+          <w:shd w:val="clear" w:color="auto" w:fill="FFFFFF"/>
+        </w:rPr>
+        <w:t>Group,</w:t>
+      </w:r>
+      <w:proofErr w:type="spellEnd"/>
+      <w:r>
+        <w:rPr>
+          <w:rFonts w:asciiTheme="majorHAnsi" w:eastAsia="Times New Roman" w:hAnsiTheme="majorHAnsi" w:cstheme="majorHAnsi"/>
+          <w:color w:val="050505"/>
+          <w:shd w:val="clear" w:color="auto" w:fill="FFFFFF"/>
+        </w:rPr>
+        <w:t xml:space="preserve"> </w:t>
+      </w:r>
+      <w:r>
+        <w:rPr>
+          <w:rFonts w:asciiTheme="majorHAnsi" w:eastAsia="Times New Roman" w:hAnsiTheme="majorHAnsi" w:cstheme="majorHAnsi"/>
+          <w:color w:val="050505"/>
+          <w:shd w:val="clear" w:color="auto" w:fill="FFFFFF"/>
+        </w:rPr>
+        <w:t>I acknowledge that we live on the traditional</w:t>
+      </w:r>
+      <w:r>
+        <w:rPr>
+          <w:rFonts w:asciiTheme="majorHAnsi" w:eastAsia="Times New Roman" w:hAnsiTheme="majorHAnsi" w:cstheme="majorHAnsi"/>
+          <w:color w:val="050505"/>
+          <w:shd w:val="clear" w:color="auto" w:fill="FFFFFF"/>
+        </w:rPr>
+        <w:t xml:space="preserve"> </w:t>
+      </w:r>
+      <w:r>
+        <w:rPr>
+          <w:rFonts w:asciiTheme="majorHAnsi" w:eastAsia="Times New Roman" w:hAnsiTheme="majorHAnsi" w:cstheme="majorHAnsi"/>
+          <w:color w:val="050505"/>
+          <w:shd w:val="clear" w:color="auto" w:fill="FFFFFF"/>
+        </w:rPr>
+        <w:t>territories of the Blackfoot and the people of the Treaty 7 region in Southern Alberta, which</w:t>
+      </w:r>
+      <w:r>
+        <w:rPr>
+          <w:rFonts w:asciiTheme="majorHAnsi" w:eastAsia="Times New Roman" w:hAnsiTheme="majorHAnsi" w:cstheme="majorHAnsi"/>
+          <w:color w:val="050505"/>
+          <w:shd w:val="clear" w:color="auto" w:fill="FFFFFF"/>
+        </w:rPr>
+        <w:t xml:space="preserve"> </w:t>
+      </w:r>
+      <w:r>
+        <w:rPr>
+          <w:rFonts w:asciiTheme="majorHAnsi" w:eastAsia="Times New Roman" w:hAnsiTheme="majorHAnsi" w:cstheme="majorHAnsi"/>
+          <w:color w:val="050505"/>
+          <w:shd w:val="clear" w:color="auto" w:fill="FFFFFF"/>
+        </w:rPr>
+        <w:t xml:space="preserve">includes the </w:t>
+      </w:r>
+      <w:proofErr w:type="spellStart"/>
+      <w:r>
+        <w:rPr>
+          <w:rFonts w:asciiTheme="majorHAnsi" w:eastAsia="Times New Roman" w:hAnsiTheme="majorHAnsi" w:cstheme="majorHAnsi"/>
+          <w:color w:val="050505"/>
+          <w:shd w:val="clear" w:color="auto" w:fill="FFFFFF"/>
+        </w:rPr>
+        <w:t>Siksika</w:t>
+      </w:r>
+      <w:proofErr w:type="spellEnd"/>
+      <w:r>
+        <w:rPr>
+          <w:rFonts w:asciiTheme="majorHAnsi" w:eastAsia="Times New Roman" w:hAnsiTheme="majorHAnsi" w:cstheme="majorHAnsi"/>
+          <w:color w:val="050505"/>
+          <w:shd w:val="clear" w:color="auto" w:fill="FFFFFF"/>
+        </w:rPr>
+        <w:t xml:space="preserve">, the </w:t>
+      </w:r>
+      <w:proofErr w:type="spellStart"/>
+      <w:r>
+        <w:rPr>
+          <w:rFonts w:asciiTheme="majorHAnsi" w:eastAsia="Times New Roman" w:hAnsiTheme="majorHAnsi" w:cstheme="majorHAnsi"/>
+          <w:color w:val="050505"/>
+          <w:shd w:val="clear" w:color="auto" w:fill="FFFFFF"/>
+        </w:rPr>
+        <w:t>Piikuni</w:t>
+      </w:r>
+      <w:proofErr w:type="spellEnd"/>
+      <w:r>
+        <w:rPr>
+          <w:rFonts w:asciiTheme="majorHAnsi" w:eastAsia="Times New Roman" w:hAnsiTheme="majorHAnsi" w:cstheme="majorHAnsi"/>
+          <w:color w:val="050505"/>
+          <w:shd w:val="clear" w:color="auto" w:fill="FFFFFF"/>
+        </w:rPr>
+        <w:t xml:space="preserve">, the </w:t>
+      </w:r>
+      <w:proofErr w:type="spellStart"/>
+      <w:r>
+        <w:rPr>
+          <w:rFonts w:asciiTheme="majorHAnsi" w:eastAsia="Times New Roman" w:hAnsiTheme="majorHAnsi" w:cstheme="majorHAnsi"/>
+          <w:color w:val="050505"/>
+          <w:shd w:val="clear" w:color="auto" w:fill="FFFFFF"/>
+        </w:rPr>
+        <w:t>Kainai</w:t>
+      </w:r>
+      <w:proofErr w:type="spellEnd"/>
+      <w:r>
+        <w:rPr>
+          <w:rFonts w:asciiTheme="majorHAnsi" w:eastAsia="Times New Roman" w:hAnsiTheme="majorHAnsi" w:cstheme="majorHAnsi"/>
+          <w:color w:val="050505"/>
+          <w:shd w:val="clear" w:color="auto" w:fill="FFFFFF"/>
+        </w:rPr>
+        <w:t xml:space="preserve">, the </w:t>
+      </w:r>
+      <w:proofErr w:type="spellStart"/>
+      <w:r>
+        <w:rPr>
+          <w:rFonts w:asciiTheme="majorHAnsi" w:eastAsia="Times New Roman" w:hAnsiTheme="majorHAnsi" w:cstheme="majorHAnsi"/>
+          <w:color w:val="050505"/>
+          <w:shd w:val="clear" w:color="auto" w:fill="FFFFFF"/>
+        </w:rPr>
+        <w:t>Tsuut’ina</w:t>
+      </w:r>
+      <w:proofErr w:type="spellEnd"/>
+      <w:r>
+        <w:rPr>
+          <w:rFonts w:asciiTheme="majorHAnsi" w:eastAsia="Times New Roman" w:hAnsiTheme="majorHAnsi" w:cstheme="majorHAnsi"/>
+          <w:color w:val="050505"/>
+          <w:shd w:val="clear" w:color="auto" w:fill="FFFFFF"/>
+        </w:rPr>
+        <w:t xml:space="preserve">, and the Stoney </w:t>
+      </w:r>
+      <w:proofErr w:type="spellStart"/>
+      <w:r>
+        <w:rPr>
+          <w:rFonts w:asciiTheme="majorHAnsi" w:eastAsia="Times New Roman" w:hAnsiTheme="majorHAnsi" w:cstheme="majorHAnsi"/>
+          <w:color w:val="050505"/>
+          <w:shd w:val="clear" w:color="auto" w:fill="FFFFFF"/>
+        </w:rPr>
+        <w:t>Nakoda</w:t>
+      </w:r>
+      <w:proofErr w:type="spellEnd"/>
+      <w:r>
+        <w:rPr>
+          <w:rFonts w:asciiTheme="majorHAnsi" w:eastAsia="Times New Roman" w:hAnsiTheme="majorHAnsi" w:cstheme="majorHAnsi"/>
+          <w:color w:val="050505"/>
+          <w:shd w:val="clear" w:color="auto" w:fill="FFFFFF"/>
+        </w:rPr>
+        <w:t xml:space="preserve"> First Nations,</w:t>
+      </w:r>
+      <w:r>
+        <w:rPr>
+          <w:rFonts w:asciiTheme="majorHAnsi" w:eastAsia="Times New Roman" w:hAnsiTheme="majorHAnsi" w:cstheme="majorHAnsi"/>
+          <w:color w:val="050505"/>
+          <w:shd w:val="clear" w:color="auto" w:fill="FFFFFF"/>
+        </w:rPr>
+        <w:t xml:space="preserve"> </w:t>
+      </w:r>
+      <w:r>
+        <w:rPr>
+          <w:rFonts w:asciiTheme="majorHAnsi" w:eastAsia="Times New Roman" w:hAnsiTheme="majorHAnsi" w:cstheme="majorHAnsi"/>
+          <w:color w:val="050505"/>
+          <w:shd w:val="clear" w:color="auto" w:fill="FFFFFF"/>
+        </w:rPr>
+        <w:t xml:space="preserve">including </w:t>
+      </w:r>
+      <w:proofErr w:type="spellStart"/>
+      <w:r>
+        <w:rPr>
+          <w:rFonts w:asciiTheme="majorHAnsi" w:eastAsia="Times New Roman" w:hAnsiTheme="majorHAnsi" w:cstheme="majorHAnsi"/>
+          <w:color w:val="050505"/>
+          <w:shd w:val="clear" w:color="auto" w:fill="FFFFFF"/>
+        </w:rPr>
+        <w:t>Chiniki</w:t>
+      </w:r>
+      <w:proofErr w:type="spellEnd"/>
+      <w:r>
+        <w:rPr>
+          <w:rFonts w:asciiTheme="majorHAnsi" w:eastAsia="Times New Roman" w:hAnsiTheme="majorHAnsi" w:cstheme="majorHAnsi"/>
+          <w:color w:val="050505"/>
+          <w:shd w:val="clear" w:color="auto" w:fill="FFFFFF"/>
+        </w:rPr>
+        <w:t>, Bearspaw, and Wesley First Nation. This land is also home to Métis Nation of</w:t>
+      </w:r>
+      <w:r>
+        <w:rPr>
+          <w:rFonts w:asciiTheme="majorHAnsi" w:eastAsia="Times New Roman" w:hAnsiTheme="majorHAnsi" w:cstheme="majorHAnsi"/>
+          <w:color w:val="050505"/>
+          <w:shd w:val="clear" w:color="auto" w:fill="FFFFFF"/>
+        </w:rPr>
+        <w:t xml:space="preserve"> </w:t>
+      </w:r>
+      <w:r>
+        <w:rPr>
+          <w:rFonts w:asciiTheme="majorHAnsi" w:eastAsia="Times New Roman" w:hAnsiTheme="majorHAnsi" w:cstheme="majorHAnsi"/>
+          <w:color w:val="050505"/>
+          <w:shd w:val="clear" w:color="auto" w:fill="FFFFFF"/>
+        </w:rPr>
+        <w:t>Alberta, Region III.</w:t>
+      </w:r>
+    </w:p>
+    <w:p>
+      <w:pPr>
+        <w:spacing w:line="360" w:lineRule="auto"/>
+        <w:rPr>
+          <w:rFonts w:asciiTheme="majorHAnsi" w:eastAsia="Times New Roman" w:hAnsiTheme="majorHAnsi" w:cstheme="majorHAnsi"/>
+          <w:color w:val="050505"/>
+          <w:shd w:val="clear" w:color="auto" w:fill="FFFFFF"/>
+        </w:rPr>
+      </w:pPr>
+    </w:p>
+    <w:p>
+      <w:pPr>
+        <w:spacing w:line="360" w:lineRule="auto"/>
+        <w:rPr>
+          <w:rFonts w:asciiTheme="majorHAnsi" w:eastAsia="Times New Roman" w:hAnsiTheme="majorHAnsi" w:cstheme="majorHAnsi"/>
+          <w:color w:val="050505"/>
+          <w:shd w:val="clear" w:color="auto" w:fill="FFFFFF"/>
+        </w:rPr>
+      </w:pPr>
+      <w:r>
+        <w:rPr>
+          <w:rFonts w:asciiTheme="majorHAnsi" w:eastAsia="Times New Roman" w:hAnsiTheme="majorHAnsi" w:cstheme="majorHAnsi"/>
+          <w:color w:val="050505"/>
+          <w:shd w:val="clear" w:color="auto" w:fill="FFFFFF"/>
+        </w:rPr>
+        <w:t>For thousands of years before colonization, the land</w:t>
+      </w:r>
+      <w:r>
+        <w:rPr>
+          <w:rFonts w:asciiTheme="majorHAnsi" w:eastAsia="Times New Roman" w:hAnsiTheme="majorHAnsi" w:cstheme="majorHAnsi"/>
+          <w:color w:val="050505"/>
+          <w:shd w:val="clear" w:color="auto" w:fill="FFFFFF"/>
+        </w:rPr>
+        <w:t>s</w:t>
+      </w:r>
+      <w:r>
+        <w:rPr>
+          <w:rFonts w:asciiTheme="majorHAnsi" w:eastAsia="Times New Roman" w:hAnsiTheme="majorHAnsi" w:cstheme="majorHAnsi"/>
+          <w:color w:val="050505"/>
+          <w:shd w:val="clear" w:color="auto" w:fill="FFFFFF"/>
+        </w:rPr>
+        <w:t xml:space="preserve"> we find ourselves on today were a</w:t>
+      </w:r>
+    </w:p>
+    <w:p>
+      <w:pPr>
+        <w:spacing w:line="360" w:lineRule="auto"/>
+        <w:rPr>
+          <w:rFonts w:asciiTheme="majorHAnsi" w:eastAsia="Times New Roman" w:hAnsiTheme="majorHAnsi" w:cstheme="majorHAnsi"/>
+          <w:color w:val="050505"/>
+          <w:shd w:val="clear" w:color="auto" w:fill="FFFFFF"/>
+        </w:rPr>
+      </w:pPr>
+      <w:r>
+        <w:rPr>
+          <w:rFonts w:asciiTheme="majorHAnsi" w:eastAsia="Times New Roman" w:hAnsiTheme="majorHAnsi" w:cstheme="majorHAnsi"/>
+          <w:color w:val="050505"/>
+          <w:shd w:val="clear" w:color="auto" w:fill="FFFFFF"/>
+        </w:rPr>
+        <w:t>significant gathering place known as MOH-kin-</w:t>
+      </w:r>
+      <w:proofErr w:type="spellStart"/>
+      <w:r>
+        <w:rPr>
+          <w:rFonts w:asciiTheme="majorHAnsi" w:eastAsia="Times New Roman" w:hAnsiTheme="majorHAnsi" w:cstheme="majorHAnsi"/>
+          <w:color w:val="050505"/>
+          <w:shd w:val="clear" w:color="auto" w:fill="FFFFFF"/>
+        </w:rPr>
+        <w:t>stsis</w:t>
+      </w:r>
+      <w:proofErr w:type="spellEnd"/>
+      <w:r>
+        <w:rPr>
+          <w:rFonts w:asciiTheme="majorHAnsi" w:eastAsia="Times New Roman" w:hAnsiTheme="majorHAnsi" w:cstheme="majorHAnsi"/>
+          <w:color w:val="050505"/>
+          <w:shd w:val="clear" w:color="auto" w:fill="FFFFFF"/>
+        </w:rPr>
+        <w:t xml:space="preserve"> in the Blackfoot tongue, which translates to</w:t>
+      </w:r>
+    </w:p>
+    <w:p>
+      <w:pPr>
+        <w:spacing w:line="360" w:lineRule="auto"/>
+        <w:rPr>
+          <w:rFonts w:asciiTheme="majorHAnsi" w:eastAsia="Times New Roman" w:hAnsiTheme="majorHAnsi" w:cstheme="majorHAnsi"/>
+          <w:color w:val="050505"/>
+          <w:shd w:val="clear" w:color="auto" w:fill="FFFFFF"/>
+        </w:rPr>
+      </w:pPr>
+      <w:r>
+        <w:rPr>
+          <w:rFonts w:asciiTheme="majorHAnsi" w:eastAsia="Times New Roman" w:hAnsiTheme="majorHAnsi" w:cstheme="majorHAnsi"/>
+          <w:color w:val="050505"/>
+          <w:shd w:val="clear" w:color="auto" w:fill="FFFFFF"/>
+        </w:rPr>
+        <w:t xml:space="preserve">“Elbow”. </w:t>
+      </w:r>
+      <w:r>
+        <w:rPr>
+          <w:rFonts w:asciiTheme="majorHAnsi" w:eastAsia="Times New Roman" w:hAnsiTheme="majorHAnsi" w:cstheme="majorHAnsi"/>
+          <w:color w:val="050505"/>
+          <w:shd w:val="clear" w:color="auto" w:fill="FFFFFF"/>
+        </w:rPr>
+        <w:t>In 1875, o</w:t>
+      </w:r>
+      <w:r>
+        <w:rPr>
+          <w:rFonts w:asciiTheme="majorHAnsi" w:eastAsia="Times New Roman" w:hAnsiTheme="majorHAnsi" w:cstheme="majorHAnsi"/>
+          <w:color w:val="050505"/>
+          <w:shd w:val="clear" w:color="auto" w:fill="FFFFFF"/>
+        </w:rPr>
+        <w:t>nly 14</w:t>
+      </w:r>
+      <w:r>
+        <w:rPr>
+          <w:rFonts w:asciiTheme="majorHAnsi" w:eastAsia="Times New Roman" w:hAnsiTheme="majorHAnsi" w:cstheme="majorHAnsi"/>
+          <w:color w:val="050505"/>
+          <w:shd w:val="clear" w:color="auto" w:fill="FFFFFF"/>
+        </w:rPr>
+        <w:t>5</w:t>
+      </w:r>
+      <w:r>
+        <w:rPr>
+          <w:rFonts w:asciiTheme="majorHAnsi" w:eastAsia="Times New Roman" w:hAnsiTheme="majorHAnsi" w:cstheme="majorHAnsi"/>
+          <w:color w:val="050505"/>
+          <w:shd w:val="clear" w:color="auto" w:fill="FFFFFF"/>
+        </w:rPr>
+        <w:t xml:space="preserve"> years ago, a North-West Mounted Police station was established here and</w:t>
+      </w:r>
+      <w:r>
+        <w:rPr>
+          <w:rFonts w:asciiTheme="majorHAnsi" w:eastAsia="Times New Roman" w:hAnsiTheme="majorHAnsi" w:cstheme="majorHAnsi"/>
+          <w:color w:val="050505"/>
+          <w:shd w:val="clear" w:color="auto" w:fill="FFFFFF"/>
+        </w:rPr>
+        <w:t xml:space="preserve"> </w:t>
+      </w:r>
+      <w:r>
+        <w:rPr>
+          <w:rFonts w:asciiTheme="majorHAnsi" w:eastAsia="Times New Roman" w:hAnsiTheme="majorHAnsi" w:cstheme="majorHAnsi"/>
+          <w:color w:val="050505"/>
+          <w:shd w:val="clear" w:color="auto" w:fill="FFFFFF"/>
+        </w:rPr>
+        <w:t>two years later, a document known as Treaty 7 was signed. It is well accepted that negotiations</w:t>
+      </w:r>
+      <w:r>
+        <w:rPr>
+          <w:rFonts w:asciiTheme="majorHAnsi" w:eastAsia="Times New Roman" w:hAnsiTheme="majorHAnsi" w:cstheme="majorHAnsi"/>
+          <w:color w:val="050505"/>
+          <w:shd w:val="clear" w:color="auto" w:fill="FFFFFF"/>
+        </w:rPr>
+        <w:t xml:space="preserve"> </w:t>
+      </w:r>
+      <w:r>
+        <w:rPr>
+          <w:rFonts w:asciiTheme="majorHAnsi" w:eastAsia="Times New Roman" w:hAnsiTheme="majorHAnsi" w:cstheme="majorHAnsi"/>
+          <w:color w:val="050505"/>
+          <w:shd w:val="clear" w:color="auto" w:fill="FFFFFF"/>
+        </w:rPr>
+        <w:t>were carried out in bad faith and signatures obtained under false pretenses</w:t>
+      </w:r>
+      <w:r>
+        <w:rPr>
+          <w:rFonts w:asciiTheme="majorHAnsi" w:eastAsia="Times New Roman" w:hAnsiTheme="majorHAnsi" w:cstheme="majorHAnsi"/>
+          <w:color w:val="050505"/>
+          <w:shd w:val="clear" w:color="auto" w:fill="FFFFFF"/>
+        </w:rPr>
+        <w:t xml:space="preserve">. </w:t>
+      </w:r>
+      <w:r>
+        <w:rPr>
+          <w:rFonts w:asciiTheme="majorHAnsi" w:eastAsia="Times New Roman" w:hAnsiTheme="majorHAnsi" w:cstheme="majorHAnsi"/>
+          <w:color w:val="050505"/>
+          <w:shd w:val="clear" w:color="auto" w:fill="FFFFFF"/>
+        </w:rPr>
+        <w:t>The truth is these lands were stolen through these bad-faith Treaty 7 negotiations that were</w:t>
+      </w:r>
+      <w:r>
+        <w:rPr>
+          <w:rFonts w:asciiTheme="majorHAnsi" w:eastAsia="Times New Roman" w:hAnsiTheme="majorHAnsi" w:cstheme="majorHAnsi"/>
+          <w:color w:val="050505"/>
+          <w:shd w:val="clear" w:color="auto" w:fill="FFFFFF"/>
+        </w:rPr>
+        <w:t xml:space="preserve"> </w:t>
+      </w:r>
+      <w:r>
+        <w:rPr>
+          <w:rFonts w:asciiTheme="majorHAnsi" w:eastAsia="Times New Roman" w:hAnsiTheme="majorHAnsi" w:cstheme="majorHAnsi"/>
+          <w:color w:val="050505"/>
+          <w:shd w:val="clear" w:color="auto" w:fill="FFFFFF"/>
+        </w:rPr>
+        <w:t>conducted in the midst of genocides that are ongoing to this day.</w:t>
+      </w:r>
+      <w:r>
+        <w:rPr>
+          <w:rFonts w:asciiTheme="majorHAnsi" w:eastAsia="Times New Roman" w:hAnsiTheme="majorHAnsi" w:cstheme="majorHAnsi"/>
+          <w:color w:val="050505"/>
+          <w:shd w:val="clear" w:color="auto" w:fill="FFFFFF"/>
+        </w:rPr>
+        <w:t xml:space="preserve"> </w:t>
+      </w:r>
+      <w:r>
+        <w:rPr>
+          <w:rFonts w:asciiTheme="majorHAnsi" w:eastAsia="Times New Roman" w:hAnsiTheme="majorHAnsi" w:cstheme="majorHAnsi"/>
+          <w:color w:val="050505"/>
+          <w:shd w:val="clear" w:color="auto" w:fill="FFFFFF"/>
+        </w:rPr>
+        <w:t xml:space="preserve">As I continue to live on this land, I am a colonist and bear responsibility for the ongoing injustices from which I draw benefit - </w:t>
+      </w:r>
+      <w:r>
+        <w:rPr>
+          <w:rFonts w:asciiTheme="majorHAnsi" w:eastAsia="Times New Roman" w:hAnsiTheme="majorHAnsi" w:cstheme="majorHAnsi"/>
+          <w:color w:val="050505"/>
+          <w:shd w:val="clear" w:color="auto" w:fill="FFFFFF"/>
         </w:rPr>
         <w:lastRenderedPageBreak/>
-        <w:t>Session agenda</w:t>
-      </w:r>
-    </w:p>
-    <w:p>
-      <w:pPr>
-        <w:rPr>
-          <w:rFonts w:asciiTheme="majorHAnsi" w:eastAsia="Times New Roman" w:hAnsiTheme="majorHAnsi" w:cstheme="majorHAnsi"/>
+        <w:t xml:space="preserve">including land theft and alienation, forced assimilation, degradation and even criminalization of Indigenous culture, as well as many other forms of individualized and structural violence. </w:t>
+      </w:r>
+    </w:p>
+    <w:p>
+      <w:pPr>
+        <w:spacing w:line="360" w:lineRule="auto"/>
+        <w:rPr>
+          <w:rFonts w:asciiTheme="majorHAnsi" w:eastAsia="Times New Roman" w:hAnsiTheme="majorHAnsi" w:cstheme="majorHAnsi"/>
+          <w:color w:val="050505"/>
+          <w:shd w:val="clear" w:color="auto" w:fill="FFFFFF"/>
+        </w:rPr>
+      </w:pPr>
+    </w:p>
+    <w:p>
+      <w:pPr>
+        <w:spacing w:line="360" w:lineRule="auto"/>
+        <w:rPr>
+          <w:rFonts w:asciiTheme="majorHAnsi" w:eastAsia="Times New Roman" w:hAnsiTheme="majorHAnsi" w:cstheme="majorHAnsi"/>
+          <w:color w:val="050505"/>
+          <w:shd w:val="clear" w:color="auto" w:fill="FFFFFF"/>
+        </w:rPr>
+      </w:pPr>
+      <w:r>
+        <w:rPr>
+          <w:rFonts w:asciiTheme="majorHAnsi" w:eastAsia="Times New Roman" w:hAnsiTheme="majorHAnsi" w:cstheme="majorHAnsi"/>
+          <w:color w:val="050505"/>
+          <w:shd w:val="clear" w:color="auto" w:fill="FFFFFF"/>
+        </w:rPr>
+        <w:t>In recent years, it has become an accepted part of meetings such as this to acknowledge the legal framework by which colonization of this land was justified. While doing this today, we feel it is important to do so in a way that does not lend implicit support to the status quo.</w:t>
+      </w:r>
+      <w:r>
+        <w:rPr>
+          <w:rFonts w:asciiTheme="majorHAnsi" w:eastAsia="Times New Roman" w:hAnsiTheme="majorHAnsi" w:cstheme="majorHAnsi"/>
+          <w:color w:val="050505"/>
+          <w:shd w:val="clear" w:color="auto" w:fill="FFFFFF"/>
+        </w:rPr>
+        <w:t xml:space="preserve"> When talking about </w:t>
+      </w:r>
+      <w:r>
+        <w:rPr>
+          <w:rFonts w:asciiTheme="majorHAnsi" w:eastAsia="Times New Roman" w:hAnsiTheme="majorHAnsi" w:cstheme="majorHAnsi"/>
+          <w:color w:val="050505"/>
+          <w:shd w:val="clear" w:color="auto" w:fill="FFFFFF"/>
+        </w:rPr>
+        <w:t>open science, we recognize that s</w:t>
+      </w:r>
+      <w:r>
+        <w:rPr>
+          <w:rFonts w:asciiTheme="majorHAnsi" w:eastAsia="Times New Roman" w:hAnsiTheme="majorHAnsi" w:cstheme="majorHAnsi"/>
+          <w:color w:val="050505"/>
+          <w:shd w:val="clear" w:color="auto" w:fill="FFFFFF"/>
+        </w:rPr>
+        <w:t xml:space="preserve">cience and its history </w:t>
+      </w:r>
+      <w:r>
+        <w:rPr>
+          <w:rFonts w:asciiTheme="majorHAnsi" w:eastAsia="Times New Roman" w:hAnsiTheme="majorHAnsi" w:cstheme="majorHAnsi"/>
+          <w:color w:val="050505"/>
+          <w:shd w:val="clear" w:color="auto" w:fill="FFFFFF"/>
+        </w:rPr>
+        <w:t>are</w:t>
+      </w:r>
+      <w:r>
+        <w:rPr>
+          <w:rFonts w:asciiTheme="majorHAnsi" w:eastAsia="Times New Roman" w:hAnsiTheme="majorHAnsi" w:cstheme="majorHAnsi"/>
+          <w:color w:val="050505"/>
+          <w:shd w:val="clear" w:color="auto" w:fill="FFFFFF"/>
+        </w:rPr>
+        <w:t xml:space="preserve"> intimately intertwined with </w:t>
+      </w:r>
+      <w:r>
+        <w:rPr>
+          <w:rFonts w:asciiTheme="majorHAnsi" w:eastAsia="Times New Roman" w:hAnsiTheme="majorHAnsi" w:cstheme="majorHAnsi"/>
+          <w:color w:val="050505"/>
+          <w:shd w:val="clear" w:color="auto" w:fill="FFFFFF"/>
+        </w:rPr>
+        <w:t xml:space="preserve">ideas of </w:t>
+      </w:r>
+      <w:r>
+        <w:rPr>
+          <w:rFonts w:asciiTheme="majorHAnsi" w:eastAsia="Times New Roman" w:hAnsiTheme="majorHAnsi" w:cstheme="majorHAnsi"/>
+          <w:color w:val="050505"/>
+          <w:shd w:val="clear" w:color="auto" w:fill="FFFFFF"/>
+        </w:rPr>
+        <w:t xml:space="preserve">colonialism and racism, </w:t>
+      </w:r>
+      <w:r>
+        <w:rPr>
+          <w:rFonts w:asciiTheme="majorHAnsi" w:eastAsia="Times New Roman" w:hAnsiTheme="majorHAnsi" w:cstheme="majorHAnsi"/>
+          <w:color w:val="050505"/>
+          <w:shd w:val="clear" w:color="auto" w:fill="FFFFFF"/>
+        </w:rPr>
+        <w:t>and</w:t>
+      </w:r>
+      <w:r>
+        <w:rPr>
+          <w:rFonts w:asciiTheme="majorHAnsi" w:eastAsia="Times New Roman" w:hAnsiTheme="majorHAnsi" w:cstheme="majorHAnsi"/>
+          <w:color w:val="050505"/>
+          <w:shd w:val="clear" w:color="auto" w:fill="FFFFFF"/>
+        </w:rPr>
+        <w:t xml:space="preserve"> w</w:t>
+      </w:r>
+      <w:r>
+        <w:rPr>
+          <w:rFonts w:asciiTheme="majorHAnsi" w:eastAsia="Times New Roman" w:hAnsiTheme="majorHAnsi" w:cstheme="majorHAnsi"/>
+          <w:color w:val="050505"/>
+          <w:shd w:val="clear" w:color="auto" w:fill="FFFFFF"/>
+        </w:rPr>
+        <w:t xml:space="preserve">e cannot address systemic issues in academia without also addressing broader inequalities and injustices present in our society. We believe science can only be truly open and beneficial to all if </w:t>
+      </w:r>
+      <w:r>
+        <w:rPr>
+          <w:rFonts w:asciiTheme="majorHAnsi" w:eastAsia="Times New Roman" w:hAnsiTheme="majorHAnsi" w:cstheme="majorHAnsi"/>
+          <w:color w:val="050505"/>
+          <w:shd w:val="clear" w:color="auto" w:fill="FFFFFF"/>
+        </w:rPr>
+        <w:t xml:space="preserve">it </w:t>
+      </w:r>
+      <w:r>
+        <w:rPr>
+          <w:rFonts w:asciiTheme="majorHAnsi" w:eastAsia="Times New Roman" w:hAnsiTheme="majorHAnsi" w:cstheme="majorHAnsi"/>
+          <w:color w:val="050505"/>
+          <w:shd w:val="clear" w:color="auto" w:fill="FFFFFF"/>
+        </w:rPr>
+        <w:t xml:space="preserve">is </w:t>
+      </w:r>
+      <w:r>
+        <w:rPr>
+          <w:rFonts w:asciiTheme="majorHAnsi" w:eastAsia="Times New Roman" w:hAnsiTheme="majorHAnsi" w:cstheme="majorHAnsi"/>
+          <w:color w:val="050505"/>
+          <w:shd w:val="clear" w:color="auto" w:fill="FFFFFF"/>
+        </w:rPr>
+        <w:t xml:space="preserve">diverse, </w:t>
+      </w:r>
+      <w:r>
+        <w:rPr>
+          <w:rFonts w:asciiTheme="majorHAnsi" w:eastAsia="Times New Roman" w:hAnsiTheme="majorHAnsi" w:cstheme="majorHAnsi"/>
+          <w:color w:val="050505"/>
+          <w:shd w:val="clear" w:color="auto" w:fill="FFFFFF"/>
+        </w:rPr>
+        <w:t>inclusive</w:t>
+      </w:r>
+      <w:r>
+        <w:rPr>
+          <w:rFonts w:asciiTheme="majorHAnsi" w:eastAsia="Times New Roman" w:hAnsiTheme="majorHAnsi" w:cstheme="majorHAnsi"/>
+          <w:color w:val="050505"/>
+          <w:shd w:val="clear" w:color="auto" w:fill="FFFFFF"/>
+        </w:rPr>
+        <w:t xml:space="preserve"> and</w:t>
+      </w:r>
+      <w:r>
+        <w:rPr>
+          <w:rFonts w:asciiTheme="majorHAnsi" w:eastAsia="Times New Roman" w:hAnsiTheme="majorHAnsi" w:cstheme="majorHAnsi"/>
+          <w:color w:val="050505"/>
+          <w:shd w:val="clear" w:color="auto" w:fill="FFFFFF"/>
+        </w:rPr>
+        <w:t xml:space="preserve"> open to challeng</w:t>
+      </w:r>
+      <w:r>
+        <w:rPr>
+          <w:rFonts w:asciiTheme="majorHAnsi" w:eastAsia="Times New Roman" w:hAnsiTheme="majorHAnsi" w:cstheme="majorHAnsi"/>
+          <w:color w:val="050505"/>
+          <w:shd w:val="clear" w:color="auto" w:fill="FFFFFF"/>
+        </w:rPr>
+        <w:t xml:space="preserve">es to existing norms, and actively work to dismantle the dominant colonial culture that stands in the way. </w:t>
+      </w:r>
+    </w:p>
+    <w:p>
+      <w:pPr>
+        <w:spacing w:line="360" w:lineRule="auto"/>
+        <w:rPr>
+          <w:rFonts w:asciiTheme="majorHAnsi" w:eastAsia="Times New Roman" w:hAnsiTheme="majorHAnsi" w:cstheme="majorHAnsi"/>
+          <w:color w:val="050505"/>
+          <w:shd w:val="clear" w:color="auto" w:fill="FFFFFF"/>
+        </w:rPr>
+      </w:pPr>
+    </w:p>
+    <w:p>
+      <w:pPr>
+        <w:spacing w:line="360" w:lineRule="auto"/>
+        <w:rPr>
+          <w:rFonts w:asciiTheme="majorHAnsi" w:eastAsia="Times New Roman" w:hAnsiTheme="majorHAnsi" w:cstheme="majorHAnsi"/>
+          <w:color w:val="050505"/>
+          <w:shd w:val="clear" w:color="auto" w:fill="FFFFFF"/>
+        </w:rPr>
+      </w:pPr>
+      <w:r>
+        <w:rPr>
+          <w:rFonts w:asciiTheme="majorHAnsi" w:eastAsia="Times New Roman" w:hAnsiTheme="majorHAnsi" w:cstheme="majorHAnsi"/>
+          <w:color w:val="050505"/>
+          <w:shd w:val="clear" w:color="auto" w:fill="FFFFFF"/>
+        </w:rPr>
+        <w:t>*</w:t>
+      </w:r>
+      <w:r>
+        <w:rPr>
+          <w:rFonts w:asciiTheme="majorHAnsi" w:eastAsia="Times New Roman" w:hAnsiTheme="majorHAnsi" w:cstheme="majorHAnsi"/>
+          <w:color w:val="050505"/>
+          <w:shd w:val="clear" w:color="auto" w:fill="FFFFFF"/>
+        </w:rPr>
+        <w:t xml:space="preserve">Adapted from a talk given by </w:t>
+      </w:r>
+      <w:r>
+        <w:rPr>
+          <w:rFonts w:asciiTheme="majorHAnsi" w:eastAsia="Times New Roman" w:hAnsiTheme="majorHAnsi" w:cstheme="majorHAnsi"/>
+          <w:color w:val="050505"/>
+          <w:shd w:val="clear" w:color="auto" w:fill="FFFFFF"/>
+        </w:rPr>
+        <w:t>Jeremy Morris</w:t>
+      </w:r>
+      <w:r>
+        <w:rPr>
+          <w:rFonts w:asciiTheme="majorHAnsi" w:eastAsia="Times New Roman" w:hAnsiTheme="majorHAnsi" w:cstheme="majorHAnsi"/>
+          <w:color w:val="050505"/>
+          <w:shd w:val="clear" w:color="auto" w:fill="FFFFFF"/>
+        </w:rPr>
+        <w:t xml:space="preserve"> on behalf of Extinction Rebellion Calgary</w:t>
+      </w:r>
+    </w:p>
+    <w:p>
+      <w:r>
+        <w:rPr>
+          <w:rFonts w:asciiTheme="majorHAnsi" w:eastAsia="Times New Roman" w:hAnsiTheme="majorHAnsi" w:cstheme="majorHAnsi"/>
+          <w:color w:val="050505"/>
+          <w:shd w:val="clear" w:color="auto" w:fill="FFFFFF"/>
+        </w:rPr>
+        <w:t xml:space="preserve">Map of turtle island &amp; Indigenous territories: </w:t>
+      </w:r>
+      <w:hyperlink r:id="rId12" w:history="1">
+        <w:r>
+          <w:rPr>
+            <w:rStyle w:val="Hyperlink"/>
+            <w:rFonts w:ascii="Arial" w:hAnsi="Arial" w:cs="Arial"/>
+            <w:color w:val="24CBE5"/>
+            <w:sz w:val="22"/>
+            <w:szCs w:val="22"/>
+          </w:rPr>
+          <w:t>https://native-land.ca/</w:t>
+        </w:r>
+      </w:hyperlink>
+    </w:p>
+    <w:p>
+      <w:pPr>
+        <w:spacing w:line="360" w:lineRule="auto"/>
+        <w:rPr>
+          <w:rFonts w:asciiTheme="majorHAnsi" w:eastAsia="Times New Roman" w:hAnsiTheme="majorHAnsi" w:cstheme="majorHAnsi"/>
+          <w:color w:val="050505"/>
+          <w:shd w:val="clear" w:color="auto" w:fill="FFFFFF"/>
+        </w:rPr>
+      </w:pPr>
+    </w:p>
+    <w:p>
+      <w:pPr>
+        <w:spacing w:line="360" w:lineRule="auto"/>
+        <w:rPr>
+          <w:rFonts w:asciiTheme="majorHAnsi" w:eastAsia="Times New Roman" w:hAnsiTheme="majorHAnsi" w:cstheme="majorHAnsi"/>
+          <w:color w:val="050505"/>
+          <w:shd w:val="clear" w:color="auto" w:fill="FFFFFF"/>
+        </w:rPr>
+      </w:pPr>
+    </w:p>
+    <w:p>
+      <w:pPr>
+        <w:spacing w:line="360" w:lineRule="auto"/>
+        <w:rPr>
+          <w:rFonts w:asciiTheme="majorHAnsi" w:eastAsia="Times New Roman" w:hAnsiTheme="majorHAnsi" w:cstheme="majorHAnsi"/>
+          <w:color w:val="050505"/>
+          <w:shd w:val="clear" w:color="auto" w:fill="FFFFFF"/>
         </w:rPr>
       </w:pPr>
     </w:p>
@@ -1170,6 +2304,7 @@
               <w:rPr>
                 <w:rFonts w:asciiTheme="majorHAnsi" w:eastAsia="Times New Roman" w:hAnsiTheme="majorHAnsi" w:cstheme="majorHAnsi"/>
               </w:rPr>
+              <w:lastRenderedPageBreak/>
               <w:t>What is the most important practice we have discussed today for you?</w:t>
             </w:r>
           </w:p>
@@ -1195,6 +2330,7 @@
               <w:rPr>
                 <w:rFonts w:asciiTheme="majorHAnsi" w:eastAsia="Times New Roman" w:hAnsiTheme="majorHAnsi" w:cstheme="majorHAnsi"/>
               </w:rPr>
+              <w:lastRenderedPageBreak/>
               <w:t>Main facilitator</w:t>
             </w:r>
           </w:p>
@@ -1308,13 +2444,25 @@
               <w:rPr>
                 <w:rFonts w:asciiTheme="majorHAnsi" w:eastAsia="Times New Roman" w:hAnsiTheme="majorHAnsi" w:cstheme="majorHAnsi"/>
               </w:rPr>
-              <w:t>How do these practices relate to your own projects</w:t>
+              <w:t>How do these practices relate to your own projects?</w:t>
             </w:r>
+          </w:p>
+          <w:p>
+            <w:pPr>
+              <w:pStyle w:val="ListParagraph"/>
+              <w:numPr>
+                <w:ilvl w:val="1"/>
+                <w:numId w:val="1"/>
+              </w:numPr>
+              <w:rPr>
+                <w:rFonts w:asciiTheme="majorHAnsi" w:eastAsia="Times New Roman" w:hAnsiTheme="majorHAnsi" w:cstheme="majorHAnsi"/>
+              </w:rPr>
+            </w:pPr>
             <w:r>
               <w:rPr>
                 <w:rFonts w:asciiTheme="majorHAnsi" w:eastAsia="Times New Roman" w:hAnsiTheme="majorHAnsi" w:cstheme="majorHAnsi"/>
               </w:rPr>
-              <w:t>?</w:t>
+              <w:t>What stage of the research cycle is (are) your project(s) in?</w:t>
             </w:r>
           </w:p>
           <w:p>
@@ -1524,6 +2672,14 @@
         <w:spacing w:line="360" w:lineRule="auto"/>
         <w:rPr>
           <w:rFonts w:asciiTheme="majorHAnsi" w:eastAsia="Times New Roman" w:hAnsiTheme="majorHAnsi" w:cstheme="majorHAnsi"/>
+        </w:rPr>
+      </w:pPr>
+    </w:p>
+    <w:p>
+      <w:pPr>
+        <w:spacing w:line="360" w:lineRule="auto"/>
+        <w:rPr>
+          <w:rFonts w:asciiTheme="majorHAnsi" w:eastAsia="Times New Roman" w:hAnsiTheme="majorHAnsi" w:cstheme="majorHAnsi"/>
           <w:b/>
           <w:bCs/>
         </w:rPr>
@@ -1534,270 +2690,319 @@
           <w:b/>
           <w:bCs/>
         </w:rPr>
-        <w:t>Topic resources:</w:t>
+        <w:t xml:space="preserve">Challenges: </w:t>
       </w:r>
     </w:p>
     <w:p>
       <w:pPr>
         <w:spacing w:line="360" w:lineRule="auto"/>
+        <w:rPr>
+          <w:rFonts w:asciiTheme="majorHAnsi" w:eastAsia="Times New Roman" w:hAnsiTheme="majorHAnsi" w:cstheme="majorHAnsi"/>
+          <w:color w:val="050505"/>
+          <w:u w:val="single"/>
+          <w:shd w:val="clear" w:color="auto" w:fill="FFFFFF"/>
+        </w:rPr>
+      </w:pPr>
+      <w:r>
+        <w:rPr>
+          <w:rFonts w:asciiTheme="majorHAnsi" w:eastAsia="Times New Roman" w:hAnsiTheme="majorHAnsi" w:cstheme="majorHAnsi"/>
+          <w:color w:val="050505"/>
+          <w:u w:val="single"/>
+          <w:shd w:val="clear" w:color="auto" w:fill="FFFFFF"/>
+        </w:rPr>
+        <w:t>Learn more about it!</w:t>
+      </w:r>
+    </w:p>
+    <w:p>
+      <w:pPr>
+        <w:pStyle w:val="ListParagraph"/>
+        <w:numPr>
+          <w:ilvl w:val="0"/>
+          <w:numId w:val="24"/>
+        </w:numPr>
+        <w:spacing w:line="360" w:lineRule="auto"/>
+        <w:rPr>
+          <w:rFonts w:asciiTheme="majorHAnsi" w:eastAsia="Times New Roman" w:hAnsiTheme="majorHAnsi" w:cstheme="majorHAnsi"/>
+          <w:color w:val="050505"/>
+          <w:shd w:val="clear" w:color="auto" w:fill="FFFFFF"/>
+        </w:rPr>
+      </w:pPr>
+      <w:r>
+        <w:rPr>
+          <w:rFonts w:asciiTheme="majorHAnsi" w:eastAsia="Times New Roman" w:hAnsiTheme="majorHAnsi" w:cstheme="majorHAnsi"/>
+          <w:color w:val="050505"/>
+          <w:shd w:val="clear" w:color="auto" w:fill="FFFFFF"/>
+        </w:rPr>
+        <w:t>Check out the resources we’ve collected and read/watch/listen to something</w:t>
+      </w:r>
+    </w:p>
+    <w:p>
+      <w:pPr>
+        <w:spacing w:line="360" w:lineRule="auto"/>
+        <w:rPr>
+          <w:rFonts w:asciiTheme="majorHAnsi" w:eastAsia="Times New Roman" w:hAnsiTheme="majorHAnsi" w:cstheme="majorHAnsi"/>
+          <w:color w:val="050505"/>
+          <w:shd w:val="clear" w:color="auto" w:fill="FFFFFF"/>
+        </w:rPr>
+      </w:pPr>
+    </w:p>
+    <w:p>
+      <w:pPr>
+        <w:spacing w:line="360" w:lineRule="auto"/>
+        <w:rPr>
+          <w:rFonts w:asciiTheme="majorHAnsi" w:eastAsia="Times New Roman" w:hAnsiTheme="majorHAnsi" w:cstheme="majorHAnsi"/>
+          <w:color w:val="050505"/>
+          <w:u w:val="single"/>
+          <w:shd w:val="clear" w:color="auto" w:fill="FFFFFF"/>
+        </w:rPr>
+      </w:pPr>
+      <w:r>
+        <w:rPr>
+          <w:rFonts w:asciiTheme="majorHAnsi" w:eastAsia="Times New Roman" w:hAnsiTheme="majorHAnsi" w:cstheme="majorHAnsi"/>
+          <w:color w:val="050505"/>
+          <w:u w:val="single"/>
+          <w:shd w:val="clear" w:color="auto" w:fill="FFFFFF"/>
+        </w:rPr>
+        <w:t>Talk about it!</w:t>
+      </w:r>
+    </w:p>
+    <w:p>
+      <w:pPr>
+        <w:pStyle w:val="ListParagraph"/>
+        <w:numPr>
+          <w:ilvl w:val="0"/>
+          <w:numId w:val="25"/>
+        </w:numPr>
+        <w:spacing w:line="360" w:lineRule="auto"/>
+        <w:rPr>
+          <w:rFonts w:asciiTheme="majorHAnsi" w:eastAsia="Times New Roman" w:hAnsiTheme="majorHAnsi" w:cstheme="majorHAnsi"/>
+          <w:color w:val="050505"/>
+          <w:shd w:val="clear" w:color="auto" w:fill="FFFFFF"/>
+        </w:rPr>
+      </w:pPr>
+      <w:r>
+        <w:rPr>
+          <w:rFonts w:asciiTheme="majorHAnsi" w:eastAsia="Times New Roman" w:hAnsiTheme="majorHAnsi" w:cstheme="majorHAnsi"/>
+          <w:color w:val="050505"/>
+          <w:shd w:val="clear" w:color="auto" w:fill="FFFFFF"/>
+        </w:rPr>
+        <w:t xml:space="preserve">Ask a question/share something you’ve recently learned about open science on Slack </w:t>
+      </w:r>
+      <w:r>
+        <w:rPr>
+          <w:rFonts w:asciiTheme="majorHAnsi" w:eastAsia="Times New Roman" w:hAnsiTheme="majorHAnsi" w:cstheme="majorHAnsi"/>
+          <w:color w:val="050505"/>
+          <w:shd w:val="clear" w:color="auto" w:fill="FFFFFF"/>
+        </w:rPr>
+        <w:t>(use the #session1_open_science_intro channel)</w:t>
+      </w:r>
+    </w:p>
+    <w:p>
+      <w:pPr>
+        <w:pStyle w:val="ListParagraph"/>
+        <w:numPr>
+          <w:ilvl w:val="0"/>
+          <w:numId w:val="25"/>
+        </w:numPr>
+        <w:spacing w:line="360" w:lineRule="auto"/>
+        <w:rPr>
+          <w:rFonts w:asciiTheme="majorHAnsi" w:eastAsia="Times New Roman" w:hAnsiTheme="majorHAnsi" w:cstheme="majorHAnsi"/>
+          <w:color w:val="050505"/>
+          <w:shd w:val="clear" w:color="auto" w:fill="FFFFFF"/>
+        </w:rPr>
+      </w:pPr>
+      <w:r>
+        <w:rPr>
+          <w:rFonts w:asciiTheme="majorHAnsi" w:eastAsia="Times New Roman" w:hAnsiTheme="majorHAnsi" w:cstheme="majorHAnsi"/>
+          <w:color w:val="050505"/>
+          <w:shd w:val="clear" w:color="auto" w:fill="FFFFFF"/>
+        </w:rPr>
+        <w:t xml:space="preserve">Share and discuss the article by </w:t>
+      </w:r>
+      <w:proofErr w:type="spellStart"/>
+      <w:r>
+        <w:rPr>
+          <w:rFonts w:asciiTheme="majorHAnsi" w:eastAsia="Times New Roman" w:hAnsiTheme="majorHAnsi" w:cstheme="majorHAnsi"/>
+          <w:color w:val="050505"/>
+          <w:shd w:val="clear" w:color="auto" w:fill="FFFFFF"/>
+        </w:rPr>
+        <w:t>Kathawalla</w:t>
+      </w:r>
+      <w:proofErr w:type="spellEnd"/>
+      <w:r>
+        <w:rPr>
+          <w:rFonts w:asciiTheme="majorHAnsi" w:eastAsia="Times New Roman" w:hAnsiTheme="majorHAnsi" w:cstheme="majorHAnsi"/>
+          <w:color w:val="050505"/>
+          <w:shd w:val="clear" w:color="auto" w:fill="FFFFFF"/>
+        </w:rPr>
+        <w:t xml:space="preserve"> et al. (2020) with your supervisor/lab</w:t>
+      </w:r>
+    </w:p>
+    <w:p>
+      <w:pPr>
+        <w:spacing w:line="360" w:lineRule="auto"/>
+        <w:rPr>
+          <w:rFonts w:asciiTheme="majorHAnsi" w:eastAsia="Times New Roman" w:hAnsiTheme="majorHAnsi" w:cstheme="majorHAnsi"/>
+          <w:color w:val="050505"/>
+          <w:shd w:val="clear" w:color="auto" w:fill="FFFFFF"/>
+        </w:rPr>
+      </w:pPr>
+    </w:p>
+    <w:p>
+      <w:pPr>
+        <w:spacing w:line="360" w:lineRule="auto"/>
+        <w:rPr>
+          <w:rFonts w:asciiTheme="majorHAnsi" w:eastAsia="Times New Roman" w:hAnsiTheme="majorHAnsi" w:cstheme="majorHAnsi"/>
+          <w:color w:val="050505"/>
+          <w:u w:val="single"/>
+          <w:shd w:val="clear" w:color="auto" w:fill="FFFFFF"/>
+        </w:rPr>
+      </w:pPr>
+      <w:r>
+        <w:rPr>
+          <w:rFonts w:asciiTheme="majorHAnsi" w:eastAsia="Times New Roman" w:hAnsiTheme="majorHAnsi" w:cstheme="majorHAnsi"/>
+          <w:color w:val="050505"/>
+          <w:u w:val="single"/>
+          <w:shd w:val="clear" w:color="auto" w:fill="FFFFFF"/>
+        </w:rPr>
+        <w:t>Try it out!</w:t>
+      </w:r>
+    </w:p>
+    <w:p>
+      <w:pPr>
+        <w:pStyle w:val="ListParagraph"/>
+        <w:numPr>
+          <w:ilvl w:val="0"/>
+          <w:numId w:val="26"/>
+        </w:numPr>
+        <w:spacing w:line="360" w:lineRule="auto"/>
+        <w:rPr>
+          <w:rFonts w:asciiTheme="majorHAnsi" w:eastAsia="Times New Roman" w:hAnsiTheme="majorHAnsi" w:cstheme="majorHAnsi"/>
+          <w:color w:val="050505"/>
+          <w:shd w:val="clear" w:color="auto" w:fill="FFFFFF"/>
+        </w:rPr>
+      </w:pPr>
+      <w:r>
+        <w:rPr>
+          <w:rFonts w:asciiTheme="majorHAnsi" w:eastAsia="Times New Roman" w:hAnsiTheme="majorHAnsi" w:cstheme="majorHAnsi"/>
+          <w:color w:val="050505"/>
+          <w:shd w:val="clear" w:color="auto" w:fill="FFFFFF"/>
+        </w:rPr>
+        <w:t>Create an OSF account, set up a project and upload/organize your files (private/public)</w:t>
+      </w:r>
+    </w:p>
+    <w:p>
+      <w:pPr>
+        <w:spacing w:line="360" w:lineRule="auto"/>
+        <w:rPr>
+          <w:rFonts w:asciiTheme="majorHAnsi" w:eastAsia="Times New Roman" w:hAnsiTheme="majorHAnsi" w:cstheme="majorHAnsi"/>
+          <w:color w:val="050505"/>
+          <w:shd w:val="clear" w:color="auto" w:fill="FFFFFF"/>
+        </w:rPr>
+      </w:pPr>
+    </w:p>
+    <w:p>
+      <w:pPr>
+        <w:spacing w:line="360" w:lineRule="auto"/>
+        <w:rPr>
+          <w:rFonts w:asciiTheme="majorHAnsi" w:eastAsia="Times New Roman" w:hAnsiTheme="majorHAnsi" w:cstheme="majorHAnsi"/>
+          <w:color w:val="050505"/>
+          <w:u w:val="single"/>
+          <w:shd w:val="clear" w:color="auto" w:fill="FFFFFF"/>
+        </w:rPr>
+      </w:pPr>
+      <w:r>
+        <w:rPr>
+          <w:rFonts w:asciiTheme="majorHAnsi" w:eastAsia="Times New Roman" w:hAnsiTheme="majorHAnsi" w:cstheme="majorHAnsi"/>
+          <w:color w:val="050505"/>
+          <w:u w:val="single"/>
+          <w:shd w:val="clear" w:color="auto" w:fill="FFFFFF"/>
+        </w:rPr>
+        <w:t>Implement it!</w:t>
+      </w:r>
+    </w:p>
+    <w:p>
+      <w:pPr>
+        <w:pStyle w:val="ListParagraph"/>
+        <w:numPr>
+          <w:ilvl w:val="0"/>
+          <w:numId w:val="28"/>
+        </w:numPr>
+        <w:spacing w:line="360" w:lineRule="auto"/>
+        <w:rPr>
+          <w:rFonts w:asciiTheme="majorHAnsi" w:eastAsia="Times New Roman" w:hAnsiTheme="majorHAnsi" w:cstheme="majorHAnsi"/>
+          <w:color w:val="050505"/>
+          <w:shd w:val="clear" w:color="auto" w:fill="FFFFFF"/>
+        </w:rPr>
+      </w:pPr>
+      <w:r>
+        <w:rPr>
+          <w:rFonts w:asciiTheme="majorHAnsi" w:eastAsia="Times New Roman" w:hAnsiTheme="majorHAnsi" w:cstheme="majorHAnsi"/>
+          <w:color w:val="050505"/>
+          <w:shd w:val="clear" w:color="auto" w:fill="FFFFFF"/>
+        </w:rPr>
+        <w:t>Create an overview of the different open science practices at each stage of a project and place it on/around your desk</w:t>
+      </w:r>
+    </w:p>
+    <w:p>
+      <w:pPr>
+        <w:pStyle w:val="ListParagraph"/>
+        <w:numPr>
+          <w:ilvl w:val="0"/>
+          <w:numId w:val="28"/>
+        </w:numPr>
+        <w:spacing w:line="360" w:lineRule="auto"/>
+        <w:rPr>
+          <w:rFonts w:asciiTheme="majorHAnsi" w:eastAsia="Times New Roman" w:hAnsiTheme="majorHAnsi" w:cstheme="majorHAnsi"/>
+          <w:color w:val="050505"/>
+          <w:shd w:val="clear" w:color="auto" w:fill="FFFFFF"/>
+        </w:rPr>
+      </w:pPr>
+      <w:r>
+        <w:rPr>
+          <w:rFonts w:asciiTheme="majorHAnsi" w:eastAsia="Times New Roman" w:hAnsiTheme="majorHAnsi" w:cstheme="majorHAnsi"/>
+          <w:color w:val="050505"/>
+          <w:shd w:val="clear" w:color="auto" w:fill="FFFFFF"/>
+        </w:rPr>
+        <w:t>Commit to joining our sessions this semester Session agenda</w:t>
+      </w:r>
+    </w:p>
+    <w:p>
+      <w:pPr>
         <w:rPr>
           <w:rFonts w:asciiTheme="majorHAnsi" w:eastAsia="Times New Roman" w:hAnsiTheme="majorHAnsi" w:cstheme="majorHAnsi"/>
           <w:b/>
           <w:bCs/>
         </w:rPr>
       </w:pPr>
-      <w:r>
+      <w:bookmarkStart w:id="0" w:name="_GoBack"/>
+      <w:bookmarkEnd w:id="0"/>
+    </w:p>
+    <w:p>
+      <w:pPr>
         <w:rPr>
           <w:rFonts w:asciiTheme="majorHAnsi" w:eastAsia="Times New Roman" w:hAnsiTheme="majorHAnsi" w:cstheme="majorHAnsi"/>
           <w:b/>
           <w:bCs/>
         </w:rPr>
-        <w:t>Papers:</w:t>
-      </w:r>
-    </w:p>
-    <w:p>
-      <w:pPr>
-        <w:spacing w:line="360" w:lineRule="auto"/>
-        <w:rPr>
-          <w:rFonts w:asciiTheme="majorHAnsi" w:eastAsia="Times New Roman" w:hAnsiTheme="majorHAnsi" w:cstheme="majorHAnsi"/>
-        </w:rPr>
-      </w:pPr>
-      <w:proofErr w:type="spellStart"/>
-      <w:r>
-        <w:rPr>
-          <w:rFonts w:asciiTheme="majorHAnsi" w:eastAsia="Times New Roman" w:hAnsiTheme="majorHAnsi" w:cstheme="majorHAnsi"/>
-        </w:rPr>
-        <w:t>Kathawalla</w:t>
-      </w:r>
-      <w:proofErr w:type="spellEnd"/>
-      <w:r>
-        <w:rPr>
-          <w:rFonts w:asciiTheme="majorHAnsi" w:eastAsia="Times New Roman" w:hAnsiTheme="majorHAnsi" w:cstheme="majorHAnsi"/>
-        </w:rPr>
-        <w:t xml:space="preserve"> et al., 2020: Easing </w:t>
-      </w:r>
-      <w:proofErr w:type="gramStart"/>
-      <w:r>
-        <w:rPr>
-          <w:rFonts w:asciiTheme="majorHAnsi" w:eastAsia="Times New Roman" w:hAnsiTheme="majorHAnsi" w:cstheme="majorHAnsi"/>
-        </w:rPr>
-        <w:t>Into</w:t>
-      </w:r>
-      <w:proofErr w:type="gramEnd"/>
-      <w:r>
-        <w:rPr>
-          <w:rFonts w:asciiTheme="majorHAnsi" w:eastAsia="Times New Roman" w:hAnsiTheme="majorHAnsi" w:cstheme="majorHAnsi"/>
-        </w:rPr>
-        <w:t xml:space="preserve"> Open Science: A Tutorial for Graduate Students</w:t>
-      </w:r>
-    </w:p>
-    <w:p>
-      <w:pPr>
-        <w:spacing w:line="360" w:lineRule="auto"/>
+      </w:pPr>
+      <w:r>
         <w:rPr>
           <w:rFonts w:asciiTheme="majorHAnsi" w:eastAsia="Times New Roman" w:hAnsiTheme="majorHAnsi" w:cstheme="majorHAnsi"/>
           <w:b/>
           <w:bCs/>
         </w:rPr>
-      </w:pPr>
+        <w:t>Facilitation tips</w:t>
+      </w:r>
       <w:r>
         <w:rPr>
           <w:rFonts w:asciiTheme="majorHAnsi" w:eastAsia="Times New Roman" w:hAnsiTheme="majorHAnsi" w:cstheme="majorHAnsi"/>
           <w:b/>
           <w:bCs/>
         </w:rPr>
-        <w:t>Videos:</w:t>
-      </w:r>
-    </w:p>
-    <w:p>
-      <w:pPr>
-        <w:spacing w:line="360" w:lineRule="auto"/>
-        <w:rPr>
-          <w:rFonts w:asciiTheme="majorHAnsi" w:eastAsia="Times New Roman" w:hAnsiTheme="majorHAnsi" w:cstheme="majorHAnsi"/>
-        </w:rPr>
-      </w:pPr>
-      <w:r>
-        <w:rPr>
-          <w:rFonts w:asciiTheme="majorHAnsi" w:eastAsia="Times New Roman" w:hAnsiTheme="majorHAnsi" w:cstheme="majorHAnsi"/>
-        </w:rPr>
-        <w:t>https://www.youtube.com/watch?v=KoyEfw_gwFY</w:t>
-      </w:r>
-    </w:p>
-    <w:p>
-      <w:pPr>
-        <w:spacing w:line="360" w:lineRule="auto"/>
-        <w:rPr>
-          <w:rFonts w:asciiTheme="majorHAnsi" w:eastAsia="Times New Roman" w:hAnsiTheme="majorHAnsi" w:cstheme="majorHAnsi"/>
-        </w:rPr>
-      </w:pPr>
-      <w:r>
-        <w:rPr>
-          <w:rFonts w:asciiTheme="majorHAnsi" w:eastAsia="Times New Roman" w:hAnsiTheme="majorHAnsi" w:cstheme="majorHAnsi"/>
-        </w:rPr>
-        <w:t>https://www.youtube.com/watch?v=c-bemNZ-IqA</w:t>
-      </w:r>
-    </w:p>
-    <w:p>
-      <w:pPr>
-        <w:spacing w:line="360" w:lineRule="auto"/>
-        <w:rPr>
-          <w:rFonts w:asciiTheme="majorHAnsi" w:eastAsia="Times New Roman" w:hAnsiTheme="majorHAnsi" w:cstheme="majorHAnsi"/>
-        </w:rPr>
-      </w:pPr>
-      <w:r>
-        <w:rPr>
-          <w:rFonts w:asciiTheme="majorHAnsi" w:eastAsia="Times New Roman" w:hAnsiTheme="majorHAnsi" w:cstheme="majorHAnsi"/>
-        </w:rPr>
-        <w:lastRenderedPageBreak/>
-        <w:t xml:space="preserve">Interview with Alexandra </w:t>
-      </w:r>
-      <w:proofErr w:type="spellStart"/>
-      <w:r>
-        <w:rPr>
-          <w:rFonts w:asciiTheme="majorHAnsi" w:eastAsia="Times New Roman" w:hAnsiTheme="majorHAnsi" w:cstheme="majorHAnsi"/>
-        </w:rPr>
-        <w:t>Elbakyan</w:t>
-      </w:r>
-      <w:proofErr w:type="spellEnd"/>
-      <w:r>
-        <w:rPr>
-          <w:rFonts w:asciiTheme="majorHAnsi" w:eastAsia="Times New Roman" w:hAnsiTheme="majorHAnsi" w:cstheme="majorHAnsi"/>
-        </w:rPr>
-        <w:t xml:space="preserve"> on Sci-hub project and open access to scientific papers: </w:t>
-      </w:r>
-    </w:p>
-    <w:p>
-      <w:pPr>
-        <w:spacing w:line="360" w:lineRule="auto"/>
-        <w:rPr>
-          <w:rFonts w:asciiTheme="majorHAnsi" w:eastAsia="Times New Roman" w:hAnsiTheme="majorHAnsi" w:cstheme="majorHAnsi"/>
-        </w:rPr>
-      </w:pPr>
-      <w:r>
-        <w:rPr>
-          <w:rFonts w:asciiTheme="majorHAnsi" w:eastAsia="Times New Roman" w:hAnsiTheme="majorHAnsi" w:cstheme="majorHAnsi"/>
-        </w:rPr>
-        <w:t>https://www.youtube.com/watch?v=dz1Uj20tZvs</w:t>
-      </w:r>
-    </w:p>
-    <w:p>
-      <w:pPr>
-        <w:spacing w:line="360" w:lineRule="auto"/>
-        <w:rPr>
-          <w:rFonts w:asciiTheme="majorHAnsi" w:eastAsia="Times New Roman" w:hAnsiTheme="majorHAnsi" w:cstheme="majorHAnsi"/>
-        </w:rPr>
-      </w:pPr>
-      <w:r>
-        <w:rPr>
-          <w:rFonts w:asciiTheme="majorHAnsi" w:eastAsia="Times New Roman" w:hAnsiTheme="majorHAnsi" w:cstheme="majorHAnsi"/>
-        </w:rPr>
-        <w:t xml:space="preserve">Brian </w:t>
-      </w:r>
-      <w:proofErr w:type="spellStart"/>
-      <w:r>
-        <w:rPr>
-          <w:rFonts w:asciiTheme="majorHAnsi" w:eastAsia="Times New Roman" w:hAnsiTheme="majorHAnsi" w:cstheme="majorHAnsi"/>
-        </w:rPr>
-        <w:t>Nosek</w:t>
-      </w:r>
-      <w:proofErr w:type="spellEnd"/>
-      <w:r>
-        <w:rPr>
-          <w:rFonts w:asciiTheme="majorHAnsi" w:eastAsia="Times New Roman" w:hAnsiTheme="majorHAnsi" w:cstheme="majorHAnsi"/>
-        </w:rPr>
-        <w:t xml:space="preserve"> on open science (creator of OSF?): </w:t>
-      </w:r>
-    </w:p>
-    <w:p>
-      <w:pPr>
-        <w:spacing w:line="360" w:lineRule="auto"/>
-        <w:rPr>
-          <w:rFonts w:asciiTheme="majorHAnsi" w:eastAsia="Times New Roman" w:hAnsiTheme="majorHAnsi" w:cstheme="majorHAnsi"/>
-        </w:rPr>
-      </w:pPr>
-      <w:r>
-        <w:rPr>
-          <w:rFonts w:asciiTheme="majorHAnsi" w:eastAsia="Times New Roman" w:hAnsiTheme="majorHAnsi" w:cstheme="majorHAnsi"/>
-        </w:rPr>
-        <w:t>https://www.youtube.com/watch?v=DBGvZ0ni5Tk</w:t>
-      </w:r>
-    </w:p>
-    <w:p>
-      <w:pPr>
-        <w:spacing w:line="360" w:lineRule="auto"/>
-        <w:rPr>
-          <w:rFonts w:asciiTheme="majorHAnsi" w:eastAsia="Times New Roman" w:hAnsiTheme="majorHAnsi" w:cstheme="majorHAnsi"/>
-        </w:rPr>
-      </w:pPr>
-      <w:r>
-        <w:rPr>
-          <w:rFonts w:asciiTheme="majorHAnsi" w:eastAsia="Times New Roman" w:hAnsiTheme="majorHAnsi" w:cstheme="majorHAnsi"/>
-        </w:rPr>
-        <w:t xml:space="preserve">Dr. </w:t>
-      </w:r>
-      <w:proofErr w:type="spellStart"/>
-      <w:r>
-        <w:rPr>
-          <w:rFonts w:asciiTheme="majorHAnsi" w:eastAsia="Times New Roman" w:hAnsiTheme="majorHAnsi" w:cstheme="majorHAnsi"/>
-        </w:rPr>
-        <w:t>Siouxsie</w:t>
-      </w:r>
-      <w:proofErr w:type="spellEnd"/>
-      <w:r>
-        <w:rPr>
-          <w:rFonts w:asciiTheme="majorHAnsi" w:eastAsia="Times New Roman" w:hAnsiTheme="majorHAnsi" w:cstheme="majorHAnsi"/>
-        </w:rPr>
-        <w:t xml:space="preserve"> Wiles, the University of Auckland, New Zealand on Open Science: </w:t>
-      </w:r>
-    </w:p>
-    <w:p>
-      <w:pPr>
-        <w:spacing w:line="360" w:lineRule="auto"/>
-        <w:rPr>
-          <w:rFonts w:asciiTheme="majorHAnsi" w:eastAsia="Times New Roman" w:hAnsiTheme="majorHAnsi" w:cstheme="majorHAnsi"/>
-        </w:rPr>
-      </w:pPr>
-      <w:r>
-        <w:rPr>
-          <w:rFonts w:asciiTheme="majorHAnsi" w:eastAsia="Times New Roman" w:hAnsiTheme="majorHAnsi" w:cstheme="majorHAnsi"/>
-        </w:rPr>
-        <w:t>https://www.youtube.com/watch?v=7_9y3wbUgzU</w:t>
-      </w:r>
-    </w:p>
-    <w:p>
-      <w:pPr>
-        <w:rPr>
-          <w:rFonts w:asciiTheme="majorHAnsi" w:eastAsia="Times New Roman" w:hAnsiTheme="majorHAnsi" w:cstheme="majorHAnsi"/>
-          <w:b/>
-          <w:bCs/>
-        </w:rPr>
-      </w:pPr>
-    </w:p>
-    <w:p>
-      <w:pPr>
-        <w:rPr>
-          <w:rFonts w:asciiTheme="majorHAnsi" w:eastAsia="Times New Roman" w:hAnsiTheme="majorHAnsi" w:cstheme="majorHAnsi"/>
-          <w:b/>
-          <w:bCs/>
-        </w:rPr>
-      </w:pPr>
-      <w:r>
-        <w:rPr>
-          <w:rFonts w:asciiTheme="majorHAnsi" w:eastAsia="Times New Roman" w:hAnsiTheme="majorHAnsi" w:cstheme="majorHAnsi"/>
-          <w:b/>
-          <w:bCs/>
-        </w:rPr>
-        <w:t>Facilitation tips</w:t>
-      </w:r>
-      <w:r>
-        <w:rPr>
-          <w:rFonts w:asciiTheme="majorHAnsi" w:eastAsia="Times New Roman" w:hAnsiTheme="majorHAnsi" w:cstheme="majorHAnsi"/>
-          <w:b/>
-          <w:bCs/>
-        </w:rPr>
         <w:t xml:space="preserve"> (adapted from </w:t>
       </w:r>
-      <w:hyperlink r:id="rId5" w:anchor="situs" w:history="1">
+      <w:hyperlink r:id="rId13" w:anchor="situs" w:history="1">
         <w:r>
           <w:rPr>
             <w:rStyle w:val="Hyperlink"/>
@@ -1828,7 +3033,7 @@
       <w:pPr>
         <w:numPr>
           <w:ilvl w:val="0"/>
-          <w:numId w:val="5"/>
+          <w:numId w:val="29"/>
         </w:numPr>
         <w:spacing w:line="360" w:lineRule="auto"/>
         <w:rPr>
@@ -1839,48 +3044,156 @@
         <w:rPr>
           <w:rFonts w:asciiTheme="majorHAnsi" w:eastAsia="Times New Roman" w:hAnsiTheme="majorHAnsi" w:cstheme="majorHAnsi"/>
         </w:rPr>
-        <w:t>If the discussion isn't flowing, ask follow-up and/or probing questions, such as:</w:t>
+        <w:t>Start the discussion with going around and letting everyone share their thoughts/comments about the topic. The purpose is to give everyone space to speak without requiring them to pus. There should not be pressure for everyone to speak, though, anyone can pass when their turn comes. An example of introducing such a structure would be:</w:t>
+      </w:r>
+    </w:p>
+    <w:p>
+      <w:pPr>
+        <w:numPr>
+          <w:ilvl w:val="1"/>
+          <w:numId w:val="29"/>
+        </w:numPr>
+        <w:spacing w:line="360" w:lineRule="auto"/>
+        <w:rPr>
+          <w:rFonts w:asciiTheme="majorHAnsi" w:eastAsia="Times New Roman" w:hAnsiTheme="majorHAnsi" w:cstheme="majorHAnsi"/>
+        </w:rPr>
+      </w:pPr>
+      <w:r>
+        <w:rPr>
+          <w:rFonts w:asciiTheme="majorHAnsi" w:eastAsia="Times New Roman" w:hAnsiTheme="majorHAnsi" w:cstheme="majorHAnsi"/>
+        </w:rPr>
+        <w:t>"</w:t>
+      </w:r>
+      <w:r>
+        <w:rPr>
+          <w:rFonts w:asciiTheme="majorHAnsi" w:eastAsia="Times New Roman" w:hAnsiTheme="majorHAnsi" w:cstheme="majorHAnsi"/>
+        </w:rPr>
+        <w:t xml:space="preserve">We’ll start the discussion by going around and giving everyone a minute or two to share their thoughts to make sure everyone has a chance to be heard. </w:t>
+      </w:r>
+      <w:r>
+        <w:rPr>
+          <w:rFonts w:asciiTheme="majorHAnsi" w:eastAsia="Times New Roman" w:hAnsiTheme="majorHAnsi" w:cstheme="majorHAnsi"/>
+        </w:rPr>
+        <w:t xml:space="preserve">Then we’ll open the floor to anyone who wants to respond or has any additional thoughts they want to share. If you don’t feel like sharing, </w:t>
+      </w:r>
+      <w:commentRangeStart w:id="1"/>
+      <w:r>
+        <w:rPr>
+          <w:rFonts w:asciiTheme="majorHAnsi" w:eastAsia="Times New Roman" w:hAnsiTheme="majorHAnsi" w:cstheme="majorHAnsi"/>
+        </w:rPr>
+        <w:t xml:space="preserve">feel free to pass </w:t>
+      </w:r>
+      <w:commentRangeEnd w:id="1"/>
+      <w:r>
+        <w:rPr>
+          <w:rStyle w:val="CommentReference"/>
+        </w:rPr>
+        <w:commentReference w:id="1"/>
+      </w:r>
+      <w:r>
+        <w:rPr>
+          <w:rFonts w:asciiTheme="majorHAnsi" w:eastAsia="Times New Roman" w:hAnsiTheme="majorHAnsi" w:cstheme="majorHAnsi"/>
+        </w:rPr>
+        <w:t xml:space="preserve">when your turn comes.” </w:t>
       </w:r>
     </w:p>
     <w:p>
       <w:pPr>
         <w:numPr>
           <w:ilvl w:val="0"/>
-          <w:numId w:val="5"/>
+          <w:numId w:val="29"/>
         </w:numPr>
         <w:spacing w:line="360" w:lineRule="auto"/>
-        <w:ind w:left="1134"/>
-        <w:rPr>
-          <w:rFonts w:asciiTheme="majorHAnsi" w:eastAsia="Times New Roman" w:hAnsiTheme="majorHAnsi" w:cstheme="majorHAnsi"/>
-        </w:rPr>
-      </w:pPr>
-      <w:r>
-        <w:rPr>
-          <w:rFonts w:asciiTheme="majorHAnsi" w:eastAsia="Times New Roman" w:hAnsiTheme="majorHAnsi" w:cstheme="majorHAnsi"/>
-        </w:rPr>
-        <w:t>"</w:t>
-      </w:r>
-      <w:r>
-        <w:rPr>
-          <w:rFonts w:asciiTheme="majorHAnsi" w:eastAsia="Times New Roman" w:hAnsiTheme="majorHAnsi" w:cstheme="majorHAnsi"/>
-        </w:rPr>
-        <w:t>Can you say a little more about</w:t>
-      </w:r>
-      <w:r>
-        <w:rPr>
-          <w:rFonts w:asciiTheme="majorHAnsi" w:eastAsia="Times New Roman" w:hAnsiTheme="majorHAnsi" w:cstheme="majorHAnsi"/>
-        </w:rPr>
-        <w:t>..."</w:t>
+        <w:rPr>
+          <w:rFonts w:asciiTheme="majorHAnsi" w:eastAsia="Times New Roman" w:hAnsiTheme="majorHAnsi" w:cstheme="majorHAnsi"/>
+        </w:rPr>
+      </w:pPr>
+      <w:r>
+        <w:rPr>
+          <w:rFonts w:asciiTheme="majorHAnsi" w:eastAsia="Times New Roman" w:hAnsiTheme="majorHAnsi" w:cstheme="majorHAnsi"/>
+        </w:rPr>
+        <w:t>If the discussion isn't flowing, ask follow-up and/or probing questions, such as:</w:t>
+      </w:r>
+    </w:p>
+    <w:p>
+      <w:pPr>
+        <w:numPr>
+          <w:ilvl w:val="1"/>
+          <w:numId w:val="29"/>
+        </w:numPr>
+        <w:spacing w:line="360" w:lineRule="auto"/>
+        <w:rPr>
+          <w:rFonts w:asciiTheme="majorHAnsi" w:eastAsia="Times New Roman" w:hAnsiTheme="majorHAnsi" w:cstheme="majorHAnsi"/>
+        </w:rPr>
+      </w:pPr>
+      <w:r>
+        <w:rPr>
+          <w:rFonts w:asciiTheme="majorHAnsi" w:eastAsia="Times New Roman" w:hAnsiTheme="majorHAnsi" w:cstheme="majorHAnsi"/>
+        </w:rPr>
+        <w:t>"Can you say a little more about..."</w:t>
+      </w:r>
+    </w:p>
+    <w:p>
+      <w:pPr>
+        <w:numPr>
+          <w:ilvl w:val="1"/>
+          <w:numId w:val="29"/>
+        </w:numPr>
+        <w:spacing w:line="360" w:lineRule="auto"/>
+        <w:rPr>
+          <w:rFonts w:asciiTheme="majorHAnsi" w:eastAsia="Times New Roman" w:hAnsiTheme="majorHAnsi" w:cstheme="majorHAnsi"/>
+        </w:rPr>
+      </w:pPr>
+      <w:r>
+        <w:rPr>
+          <w:rFonts w:asciiTheme="majorHAnsi" w:eastAsia="Times New Roman" w:hAnsiTheme="majorHAnsi" w:cstheme="majorHAnsi"/>
+        </w:rPr>
+        <w:t>"Can you give us an example?"</w:t>
+      </w:r>
+    </w:p>
+    <w:p>
+      <w:pPr>
+        <w:numPr>
+          <w:ilvl w:val="1"/>
+          <w:numId w:val="29"/>
+        </w:numPr>
+        <w:spacing w:line="360" w:lineRule="auto"/>
+        <w:rPr>
+          <w:rFonts w:asciiTheme="majorHAnsi" w:eastAsia="Times New Roman" w:hAnsiTheme="majorHAnsi" w:cstheme="majorHAnsi"/>
+        </w:rPr>
+      </w:pPr>
+      <w:r>
+        <w:rPr>
+          <w:rFonts w:asciiTheme="majorHAnsi" w:eastAsia="Times New Roman" w:hAnsiTheme="majorHAnsi" w:cstheme="majorHAnsi"/>
+        </w:rPr>
+        <w:t>Offer a comment and ask for agreement or disagreement from the group</w:t>
       </w:r>
     </w:p>
     <w:p>
       <w:pPr>
         <w:numPr>
           <w:ilvl w:val="0"/>
-          <w:numId w:val="5"/>
+          <w:numId w:val="29"/>
         </w:numPr>
         <w:spacing w:line="360" w:lineRule="auto"/>
-        <w:ind w:left="1134"/>
+        <w:rPr>
+          <w:rFonts w:asciiTheme="majorHAnsi" w:eastAsia="Times New Roman" w:hAnsiTheme="majorHAnsi" w:cstheme="majorHAnsi"/>
+        </w:rPr>
+      </w:pPr>
+      <w:r>
+        <w:rPr>
+          <w:rFonts w:asciiTheme="majorHAnsi" w:eastAsia="Times New Roman" w:hAnsiTheme="majorHAnsi" w:cstheme="majorHAnsi"/>
+        </w:rPr>
+        <w:t>If someone is monopolizing the discussion, try redirecting with statements like:</w:t>
+      </w:r>
+    </w:p>
+    <w:p>
+      <w:pPr>
+        <w:numPr>
+          <w:ilvl w:val="1"/>
+          <w:numId w:val="29"/>
+        </w:numPr>
+        <w:spacing w:line="360" w:lineRule="auto"/>
         <w:rPr>
           <w:rFonts w:asciiTheme="majorHAnsi" w:eastAsia="Times New Roman" w:hAnsiTheme="majorHAnsi" w:cstheme="majorHAnsi"/>
         </w:rPr>
@@ -1895,39 +3208,110 @@
         <w:rPr>
           <w:rFonts w:asciiTheme="majorHAnsi" w:eastAsia="Times New Roman" w:hAnsiTheme="majorHAnsi" w:cstheme="majorHAnsi"/>
         </w:rPr>
-        <w:t>Can you give us an example?</w:t>
+        <w:t>I'd like to hear what others have to say about that</w:t>
       </w:r>
       <w:r>
         <w:rPr>
           <w:rFonts w:asciiTheme="majorHAnsi" w:eastAsia="Times New Roman" w:hAnsiTheme="majorHAnsi" w:cstheme="majorHAnsi"/>
         </w:rPr>
         <w:t>"</w:t>
+      </w:r>
+      <w:r>
+        <w:rPr>
+          <w:rFonts w:asciiTheme="majorHAnsi" w:eastAsia="Times New Roman" w:hAnsiTheme="majorHAnsi" w:cstheme="majorHAnsi"/>
+        </w:rPr>
+        <w:t xml:space="preserve"> referring to what the speaker just said</w:t>
+      </w:r>
+    </w:p>
+    <w:p>
+      <w:pPr>
+        <w:numPr>
+          <w:ilvl w:val="1"/>
+          <w:numId w:val="29"/>
+        </w:numPr>
+        <w:spacing w:line="360" w:lineRule="auto"/>
+        <w:rPr>
+          <w:rFonts w:asciiTheme="majorHAnsi" w:eastAsia="Times New Roman" w:hAnsiTheme="majorHAnsi" w:cstheme="majorHAnsi"/>
+        </w:rPr>
+      </w:pPr>
+      <w:r>
+        <w:rPr>
+          <w:rFonts w:asciiTheme="majorHAnsi" w:eastAsia="Times New Roman" w:hAnsiTheme="majorHAnsi" w:cstheme="majorHAnsi"/>
+        </w:rPr>
+        <w:t>Ask another person a question when the speaker takes a pause</w:t>
+      </w:r>
+    </w:p>
+    <w:p>
+      <w:pPr>
+        <w:numPr>
+          <w:ilvl w:val="1"/>
+          <w:numId w:val="29"/>
+        </w:numPr>
+        <w:spacing w:line="360" w:lineRule="auto"/>
+        <w:rPr>
+          <w:rFonts w:asciiTheme="majorHAnsi" w:eastAsia="Times New Roman" w:hAnsiTheme="majorHAnsi" w:cstheme="majorHAnsi"/>
+        </w:rPr>
+      </w:pPr>
+      <w:r>
+        <w:rPr>
+          <w:rFonts w:asciiTheme="majorHAnsi" w:eastAsia="Times New Roman" w:hAnsiTheme="majorHAnsi" w:cstheme="majorHAnsi"/>
+        </w:rPr>
+        <w:t>Explain that you appreciate their viewpoint, but you would like to make sure everyone has a chance to contribute</w:t>
       </w:r>
     </w:p>
     <w:p>
       <w:pPr>
         <w:numPr>
           <w:ilvl w:val="0"/>
-          <w:numId w:val="5"/>
+          <w:numId w:val="29"/>
         </w:numPr>
         <w:spacing w:line="360" w:lineRule="auto"/>
-        <w:ind w:left="1134"/>
-        <w:rPr>
-          <w:rFonts w:asciiTheme="majorHAnsi" w:eastAsia="Times New Roman" w:hAnsiTheme="majorHAnsi" w:cstheme="majorHAnsi"/>
-        </w:rPr>
-      </w:pPr>
-      <w:r>
-        <w:rPr>
-          <w:rFonts w:asciiTheme="majorHAnsi" w:eastAsia="Times New Roman" w:hAnsiTheme="majorHAnsi" w:cstheme="majorHAnsi"/>
-        </w:rPr>
-        <w:t>Offer a comment and ask for agreement or disagreement from the group</w:t>
+        <w:rPr>
+          <w:rFonts w:asciiTheme="majorHAnsi" w:eastAsia="Times New Roman" w:hAnsiTheme="majorHAnsi" w:cstheme="majorHAnsi"/>
+        </w:rPr>
+      </w:pPr>
+      <w:r>
+        <w:rPr>
+          <w:rFonts w:asciiTheme="majorHAnsi" w:eastAsia="Times New Roman" w:hAnsiTheme="majorHAnsi" w:cstheme="majorHAnsi"/>
+        </w:rPr>
+        <w:t>If someone keeps changing the subject or goes on tangents:</w:t>
+      </w:r>
+    </w:p>
+    <w:p>
+      <w:pPr>
+        <w:numPr>
+          <w:ilvl w:val="1"/>
+          <w:numId w:val="29"/>
+        </w:numPr>
+        <w:spacing w:line="360" w:lineRule="auto"/>
+        <w:rPr>
+          <w:rFonts w:asciiTheme="majorHAnsi" w:eastAsia="Times New Roman" w:hAnsiTheme="majorHAnsi" w:cstheme="majorHAnsi"/>
+        </w:rPr>
+      </w:pPr>
+      <w:r>
+        <w:rPr>
+          <w:rFonts w:asciiTheme="majorHAnsi" w:eastAsia="Times New Roman" w:hAnsiTheme="majorHAnsi" w:cstheme="majorHAnsi"/>
+        </w:rPr>
+        <w:t>"</w:t>
+      </w:r>
+      <w:r>
+        <w:rPr>
+          <w:rFonts w:asciiTheme="majorHAnsi" w:eastAsia="Times New Roman" w:hAnsiTheme="majorHAnsi" w:cstheme="majorHAnsi"/>
+        </w:rPr>
+        <w:t>That's really interesting, how do you feel about</w:t>
+      </w:r>
+      <w:r>
+        <w:rPr>
+          <w:rFonts w:asciiTheme="majorHAnsi" w:eastAsia="Times New Roman" w:hAnsiTheme="majorHAnsi" w:cstheme="majorHAnsi"/>
+        </w:rPr>
+        <w:t>...." and then redirect to the topic</w:t>
       </w:r>
     </w:p>
     <w:p>
       <w:pPr>
         <w:numPr>
           <w:ilvl w:val="0"/>
-          <w:numId w:val="5"/>
+          <w:numId w:val="29"/>
         </w:numPr>
         <w:spacing w:line="360" w:lineRule="auto"/>
         <w:rPr>
@@ -1938,234 +3322,440 @@
         <w:rPr>
           <w:rFonts w:asciiTheme="majorHAnsi" w:eastAsia="Times New Roman" w:hAnsiTheme="majorHAnsi" w:cstheme="majorHAnsi"/>
         </w:rPr>
-        <w:t>If someone is monopolizing the discussion, try redirecting with statements like:</w:t>
+        <w:t>If people keep interrupting:</w:t>
+      </w:r>
+    </w:p>
+    <w:p>
+      <w:pPr>
+        <w:numPr>
+          <w:ilvl w:val="1"/>
+          <w:numId w:val="29"/>
+        </w:numPr>
+        <w:spacing w:line="360" w:lineRule="auto"/>
+        <w:rPr>
+          <w:rFonts w:asciiTheme="majorHAnsi" w:eastAsia="Times New Roman" w:hAnsiTheme="majorHAnsi" w:cstheme="majorHAnsi"/>
+        </w:rPr>
+      </w:pPr>
+      <w:r>
+        <w:rPr>
+          <w:rFonts w:asciiTheme="majorHAnsi" w:eastAsia="Times New Roman" w:hAnsiTheme="majorHAnsi" w:cstheme="majorHAnsi"/>
+        </w:rPr>
+        <w:t>Try to manage the conversation order, such as "Okay, first Sarah, then Randy, then Marie"</w:t>
+      </w:r>
+    </w:p>
+    <w:p>
+      <w:pPr>
+        <w:numPr>
+          <w:ilvl w:val="1"/>
+          <w:numId w:val="29"/>
+        </w:numPr>
+        <w:spacing w:line="360" w:lineRule="auto"/>
+        <w:rPr>
+          <w:rFonts w:asciiTheme="majorHAnsi" w:eastAsia="Times New Roman" w:hAnsiTheme="majorHAnsi" w:cstheme="majorHAnsi"/>
+        </w:rPr>
+      </w:pPr>
+      <w:r>
+        <w:rPr>
+          <w:rFonts w:asciiTheme="majorHAnsi" w:eastAsia="Times New Roman" w:hAnsiTheme="majorHAnsi" w:cstheme="majorHAnsi"/>
+        </w:rPr>
+        <w:t>Try to re-establish the conversation order "You make an interesting point. I'd like to finish hearing from Renee, and then I know that Tom wanted to add thoughts as well"</w:t>
       </w:r>
     </w:p>
     <w:p>
       <w:pPr>
         <w:numPr>
           <w:ilvl w:val="0"/>
-          <w:numId w:val="5"/>
+          <w:numId w:val="29"/>
         </w:numPr>
         <w:spacing w:line="360" w:lineRule="auto"/>
-        <w:ind w:left="1134"/>
-        <w:rPr>
-          <w:rFonts w:asciiTheme="majorHAnsi" w:eastAsia="Times New Roman" w:hAnsiTheme="majorHAnsi" w:cstheme="majorHAnsi"/>
-        </w:rPr>
-      </w:pPr>
-      <w:r>
-        <w:rPr>
-          <w:rFonts w:asciiTheme="majorHAnsi" w:eastAsia="Times New Roman" w:hAnsiTheme="majorHAnsi" w:cstheme="majorHAnsi"/>
-        </w:rPr>
-        <w:t>"</w:t>
-      </w:r>
-      <w:r>
-        <w:rPr>
-          <w:rFonts w:asciiTheme="majorHAnsi" w:eastAsia="Times New Roman" w:hAnsiTheme="majorHAnsi" w:cstheme="majorHAnsi"/>
-        </w:rPr>
-        <w:t>I'd like to hear what others have to say about that</w:t>
-      </w:r>
-      <w:r>
-        <w:rPr>
-          <w:rFonts w:asciiTheme="majorHAnsi" w:eastAsia="Times New Roman" w:hAnsiTheme="majorHAnsi" w:cstheme="majorHAnsi"/>
-        </w:rPr>
-        <w:t>"</w:t>
-      </w:r>
-      <w:r>
-        <w:rPr>
-          <w:rFonts w:asciiTheme="majorHAnsi" w:eastAsia="Times New Roman" w:hAnsiTheme="majorHAnsi" w:cstheme="majorHAnsi"/>
-        </w:rPr>
-        <w:t xml:space="preserve"> referring to what the speaker just said</w:t>
-      </w:r>
-    </w:p>
-    <w:p>
-      <w:pPr>
+        <w:rPr>
+          <w:rFonts w:asciiTheme="majorHAnsi" w:eastAsia="Times New Roman" w:hAnsiTheme="majorHAnsi" w:cstheme="majorHAnsi"/>
+        </w:rPr>
+      </w:pPr>
+      <w:r>
+        <w:rPr>
+          <w:rFonts w:asciiTheme="majorHAnsi" w:eastAsia="Times New Roman" w:hAnsiTheme="majorHAnsi" w:cstheme="majorHAnsi"/>
+        </w:rPr>
+        <w:t xml:space="preserve">If </w:t>
+      </w:r>
+      <w:r>
+        <w:rPr>
+          <w:rFonts w:asciiTheme="majorHAnsi" w:eastAsia="Times New Roman" w:hAnsiTheme="majorHAnsi" w:cstheme="majorHAnsi"/>
+        </w:rPr>
+        <w:t>someone expresses judgement/hostility towards another individual:</w:t>
+      </w:r>
+    </w:p>
+    <w:p>
+      <w:pPr>
+        <w:numPr>
+          <w:ilvl w:val="1"/>
+          <w:numId w:val="29"/>
+        </w:numPr>
+        <w:spacing w:line="360" w:lineRule="auto"/>
+        <w:rPr>
+          <w:rFonts w:asciiTheme="majorHAnsi" w:eastAsia="Times New Roman" w:hAnsiTheme="majorHAnsi" w:cstheme="majorHAnsi"/>
+        </w:rPr>
+      </w:pPr>
+      <w:r>
+        <w:rPr>
+          <w:rFonts w:asciiTheme="majorHAnsi" w:eastAsia="Times New Roman" w:hAnsiTheme="majorHAnsi" w:cstheme="majorHAnsi"/>
+        </w:rPr>
+        <w:lastRenderedPageBreak/>
+        <w:t>Remind everyone that open science is a process, and that we are all here because we are interested in incorporating this into our work</w:t>
+      </w:r>
+    </w:p>
+    <w:p>
+      <w:pPr>
+        <w:spacing w:line="360" w:lineRule="auto"/>
+        <w:rPr>
+          <w:rFonts w:asciiTheme="majorHAnsi" w:eastAsia="Times New Roman" w:hAnsiTheme="majorHAnsi" w:cstheme="majorHAnsi"/>
+        </w:rPr>
+      </w:pPr>
+    </w:p>
+    <w:p>
+      <w:pPr>
+        <w:spacing w:line="360" w:lineRule="auto"/>
+        <w:rPr>
+          <w:rFonts w:asciiTheme="majorHAnsi" w:eastAsia="Times New Roman" w:hAnsiTheme="majorHAnsi" w:cstheme="majorHAnsi"/>
+          <w:b/>
+          <w:bCs/>
+        </w:rPr>
+      </w:pPr>
+      <w:r>
+        <w:rPr>
+          <w:rFonts w:asciiTheme="majorHAnsi" w:eastAsia="Times New Roman" w:hAnsiTheme="majorHAnsi" w:cstheme="majorHAnsi"/>
+          <w:b/>
+          <w:bCs/>
+        </w:rPr>
+        <w:t>Topic resources:</w:t>
+      </w:r>
+    </w:p>
+    <w:p>
+      <w:pPr>
+        <w:pStyle w:val="ListParagraph"/>
         <w:numPr>
           <w:ilvl w:val="0"/>
-          <w:numId w:val="5"/>
+          <w:numId w:val="32"/>
+        </w:numPr>
+        <w:rPr>
+          <w:rFonts w:asciiTheme="majorHAnsi" w:eastAsia="Times New Roman" w:hAnsiTheme="majorHAnsi" w:cstheme="majorHAnsi"/>
+        </w:rPr>
+      </w:pPr>
+      <w:r>
+        <w:rPr>
+          <w:rFonts w:asciiTheme="majorHAnsi" w:eastAsia="Times New Roman" w:hAnsiTheme="majorHAnsi" w:cstheme="majorHAnsi"/>
+        </w:rPr>
+        <w:t>Podcasts:</w:t>
+      </w:r>
+    </w:p>
+    <w:p>
+      <w:pPr>
+        <w:pStyle w:val="ListParagraph"/>
+        <w:numPr>
+          <w:ilvl w:val="1"/>
+          <w:numId w:val="32"/>
+        </w:numPr>
+        <w:rPr>
+          <w:rFonts w:asciiTheme="majorHAnsi" w:eastAsia="Times New Roman" w:hAnsiTheme="majorHAnsi" w:cstheme="majorHAnsi"/>
+        </w:rPr>
+      </w:pPr>
+      <w:hyperlink r:id="rId18" w:history="1">
+        <w:r>
+          <w:rPr>
+            <w:rStyle w:val="Hyperlink"/>
+            <w:rFonts w:asciiTheme="majorHAnsi" w:eastAsia="Times New Roman" w:hAnsiTheme="majorHAnsi" w:cstheme="majorHAnsi"/>
+          </w:rPr>
+          <w:t>Open access in Latin America</w:t>
+        </w:r>
+      </w:hyperlink>
+      <w:r>
+        <w:rPr>
+          <w:rFonts w:asciiTheme="majorHAnsi" w:eastAsia="Times New Roman" w:hAnsiTheme="majorHAnsi" w:cstheme="majorHAnsi"/>
+        </w:rPr>
+        <w:t xml:space="preserve"> (~15 min)</w:t>
+      </w:r>
+    </w:p>
+    <w:p>
+      <w:pPr>
+        <w:pStyle w:val="ListParagraph"/>
+        <w:numPr>
+          <w:ilvl w:val="1"/>
+          <w:numId w:val="32"/>
+        </w:numPr>
+        <w:rPr>
+          <w:rFonts w:asciiTheme="majorHAnsi" w:eastAsia="Times New Roman" w:hAnsiTheme="majorHAnsi" w:cstheme="majorHAnsi"/>
+        </w:rPr>
+      </w:pPr>
+      <w:hyperlink r:id="rId19" w:history="1">
+        <w:proofErr w:type="spellStart"/>
+        <w:r>
+          <w:rPr>
+            <w:rStyle w:val="Hyperlink"/>
+            <w:rFonts w:asciiTheme="majorHAnsi" w:eastAsia="Times New Roman" w:hAnsiTheme="majorHAnsi" w:cstheme="majorHAnsi"/>
+          </w:rPr>
+          <w:t>Publising</w:t>
+        </w:r>
+        <w:proofErr w:type="spellEnd"/>
+        <w:r>
+          <w:rPr>
+            <w:rStyle w:val="Hyperlink"/>
+            <w:rFonts w:asciiTheme="majorHAnsi" w:eastAsia="Times New Roman" w:hAnsiTheme="majorHAnsi" w:cstheme="majorHAnsi"/>
+          </w:rPr>
+          <w:t xml:space="preserve"> in the global south</w:t>
+        </w:r>
+      </w:hyperlink>
+      <w:r>
+        <w:rPr>
+          <w:rFonts w:asciiTheme="majorHAnsi" w:eastAsia="Times New Roman" w:hAnsiTheme="majorHAnsi" w:cstheme="majorHAnsi"/>
+        </w:rPr>
+        <w:t xml:space="preserve"> (~15 min)</w:t>
+      </w:r>
+    </w:p>
+    <w:p>
+      <w:pPr>
+        <w:pStyle w:val="ListParagraph"/>
+        <w:numPr>
+          <w:ilvl w:val="1"/>
+          <w:numId w:val="32"/>
+        </w:numPr>
+        <w:rPr>
+          <w:rFonts w:asciiTheme="majorHAnsi" w:eastAsia="Times New Roman" w:hAnsiTheme="majorHAnsi" w:cstheme="majorHAnsi"/>
+        </w:rPr>
+      </w:pPr>
+      <w:hyperlink r:id="rId20" w:history="1">
+        <w:r>
+          <w:rPr>
+            <w:rStyle w:val="Hyperlink"/>
+            <w:rFonts w:asciiTheme="majorHAnsi" w:eastAsia="Times New Roman" w:hAnsiTheme="majorHAnsi" w:cstheme="majorHAnsi"/>
+          </w:rPr>
+          <w:t>A student’s perspective</w:t>
+        </w:r>
+      </w:hyperlink>
+      <w:r>
+        <w:rPr>
+          <w:rFonts w:asciiTheme="majorHAnsi" w:eastAsia="Times New Roman" w:hAnsiTheme="majorHAnsi" w:cstheme="majorHAnsi"/>
+        </w:rPr>
+        <w:t xml:space="preserve"> (~15 min)</w:t>
+      </w:r>
+    </w:p>
+    <w:p>
+      <w:pPr>
+        <w:pStyle w:val="ListParagraph"/>
+        <w:numPr>
+          <w:ilvl w:val="0"/>
+          <w:numId w:val="32"/>
         </w:numPr>
         <w:spacing w:line="360" w:lineRule="auto"/>
-        <w:ind w:left="1134"/>
-        <w:rPr>
-          <w:rFonts w:asciiTheme="majorHAnsi" w:eastAsia="Times New Roman" w:hAnsiTheme="majorHAnsi" w:cstheme="majorHAnsi"/>
-        </w:rPr>
-      </w:pPr>
-      <w:r>
-        <w:rPr>
-          <w:rFonts w:asciiTheme="majorHAnsi" w:eastAsia="Times New Roman" w:hAnsiTheme="majorHAnsi" w:cstheme="majorHAnsi"/>
-        </w:rPr>
-        <w:t>Ask another person a question when the speaker takes a pause</w:t>
-      </w:r>
-    </w:p>
-    <w:p>
-      <w:pPr>
+        <w:rPr>
+          <w:rFonts w:asciiTheme="majorHAnsi" w:eastAsia="Times New Roman" w:hAnsiTheme="majorHAnsi" w:cstheme="majorHAnsi"/>
+        </w:rPr>
+      </w:pPr>
+      <w:r>
+        <w:rPr>
+          <w:rFonts w:asciiTheme="majorHAnsi" w:eastAsia="Times New Roman" w:hAnsiTheme="majorHAnsi" w:cstheme="majorHAnsi"/>
+        </w:rPr>
+        <w:t>Videos:</w:t>
+      </w:r>
+    </w:p>
+    <w:p>
+      <w:pPr>
+        <w:spacing w:line="360" w:lineRule="auto"/>
+        <w:rPr>
+          <w:rFonts w:asciiTheme="majorHAnsi" w:eastAsia="Times New Roman" w:hAnsiTheme="majorHAnsi" w:cstheme="majorHAnsi"/>
+        </w:rPr>
+      </w:pPr>
+      <w:r>
+        <w:rPr>
+          <w:rFonts w:asciiTheme="majorHAnsi" w:eastAsia="Times New Roman" w:hAnsiTheme="majorHAnsi" w:cstheme="majorHAnsi"/>
+        </w:rPr>
+        <w:t>https://www.youtube.com/watch?v=KoyEfw_gwFY</w:t>
+      </w:r>
+    </w:p>
+    <w:p>
+      <w:pPr>
+        <w:spacing w:line="360" w:lineRule="auto"/>
+        <w:rPr>
+          <w:rFonts w:asciiTheme="majorHAnsi" w:eastAsia="Times New Roman" w:hAnsiTheme="majorHAnsi" w:cstheme="majorHAnsi"/>
+        </w:rPr>
+      </w:pPr>
+      <w:r>
+        <w:rPr>
+          <w:rFonts w:asciiTheme="majorHAnsi" w:eastAsia="Times New Roman" w:hAnsiTheme="majorHAnsi" w:cstheme="majorHAnsi"/>
+        </w:rPr>
+        <w:t>https://www.youtube.com/watch?v=c-bemNZ-IqA</w:t>
+      </w:r>
+    </w:p>
+    <w:p>
+      <w:pPr>
+        <w:spacing w:line="360" w:lineRule="auto"/>
+        <w:rPr>
+          <w:rFonts w:asciiTheme="majorHAnsi" w:eastAsia="Times New Roman" w:hAnsiTheme="majorHAnsi" w:cstheme="majorHAnsi"/>
+        </w:rPr>
+      </w:pPr>
+      <w:r>
+        <w:rPr>
+          <w:rFonts w:asciiTheme="majorHAnsi" w:eastAsia="Times New Roman" w:hAnsiTheme="majorHAnsi" w:cstheme="majorHAnsi"/>
+        </w:rPr>
+        <w:t xml:space="preserve">Interview with Alexandra </w:t>
+      </w:r>
+      <w:proofErr w:type="spellStart"/>
+      <w:r>
+        <w:rPr>
+          <w:rFonts w:asciiTheme="majorHAnsi" w:eastAsia="Times New Roman" w:hAnsiTheme="majorHAnsi" w:cstheme="majorHAnsi"/>
+        </w:rPr>
+        <w:t>Elbakyan</w:t>
+      </w:r>
+      <w:proofErr w:type="spellEnd"/>
+      <w:r>
+        <w:rPr>
+          <w:rFonts w:asciiTheme="majorHAnsi" w:eastAsia="Times New Roman" w:hAnsiTheme="majorHAnsi" w:cstheme="majorHAnsi"/>
+        </w:rPr>
+        <w:t xml:space="preserve"> on Sci-hub project and open access to scientific papers: </w:t>
+      </w:r>
+    </w:p>
+    <w:p>
+      <w:pPr>
+        <w:spacing w:line="360" w:lineRule="auto"/>
+        <w:rPr>
+          <w:rFonts w:asciiTheme="majorHAnsi" w:eastAsia="Times New Roman" w:hAnsiTheme="majorHAnsi" w:cstheme="majorHAnsi"/>
+        </w:rPr>
+      </w:pPr>
+      <w:r>
+        <w:rPr>
+          <w:rFonts w:asciiTheme="majorHAnsi" w:eastAsia="Times New Roman" w:hAnsiTheme="majorHAnsi" w:cstheme="majorHAnsi"/>
+        </w:rPr>
+        <w:t>https://www.youtube.com/watch?v=dz1Uj20tZvs</w:t>
+      </w:r>
+    </w:p>
+    <w:p>
+      <w:pPr>
+        <w:spacing w:line="360" w:lineRule="auto"/>
+        <w:rPr>
+          <w:rFonts w:asciiTheme="majorHAnsi" w:eastAsia="Times New Roman" w:hAnsiTheme="majorHAnsi" w:cstheme="majorHAnsi"/>
+        </w:rPr>
+      </w:pPr>
+      <w:r>
+        <w:rPr>
+          <w:rFonts w:asciiTheme="majorHAnsi" w:eastAsia="Times New Roman" w:hAnsiTheme="majorHAnsi" w:cstheme="majorHAnsi"/>
+        </w:rPr>
+        <w:t xml:space="preserve">Brian </w:t>
+      </w:r>
+      <w:proofErr w:type="spellStart"/>
+      <w:r>
+        <w:rPr>
+          <w:rFonts w:asciiTheme="majorHAnsi" w:eastAsia="Times New Roman" w:hAnsiTheme="majorHAnsi" w:cstheme="majorHAnsi"/>
+        </w:rPr>
+        <w:t>Nosek</w:t>
+      </w:r>
+      <w:proofErr w:type="spellEnd"/>
+      <w:r>
+        <w:rPr>
+          <w:rFonts w:asciiTheme="majorHAnsi" w:eastAsia="Times New Roman" w:hAnsiTheme="majorHAnsi" w:cstheme="majorHAnsi"/>
+        </w:rPr>
+        <w:t xml:space="preserve"> (creator of OSF)</w:t>
+      </w:r>
+      <w:r>
+        <w:rPr>
+          <w:rFonts w:asciiTheme="majorHAnsi" w:eastAsia="Times New Roman" w:hAnsiTheme="majorHAnsi" w:cstheme="majorHAnsi"/>
+        </w:rPr>
+        <w:t xml:space="preserve"> </w:t>
+      </w:r>
+      <w:r>
+        <w:rPr>
+          <w:rFonts w:asciiTheme="majorHAnsi" w:eastAsia="Times New Roman" w:hAnsiTheme="majorHAnsi" w:cstheme="majorHAnsi"/>
+        </w:rPr>
+        <w:t>on open science</w:t>
+      </w:r>
+      <w:r>
+        <w:rPr>
+          <w:rFonts w:asciiTheme="majorHAnsi" w:eastAsia="Times New Roman" w:hAnsiTheme="majorHAnsi" w:cstheme="majorHAnsi"/>
+        </w:rPr>
+        <w:t xml:space="preserve">: </w:t>
+      </w:r>
+      <w:r>
+        <w:rPr>
+          <w:rFonts w:asciiTheme="majorHAnsi" w:eastAsia="Times New Roman" w:hAnsiTheme="majorHAnsi" w:cstheme="majorHAnsi"/>
+        </w:rPr>
+        <w:t>https://www.youtube.com/watch?v=DBGvZ0ni5Tk</w:t>
+      </w:r>
+    </w:p>
+    <w:p>
+      <w:pPr>
+        <w:pStyle w:val="ListParagraph"/>
         <w:numPr>
           <w:ilvl w:val="0"/>
-          <w:numId w:val="5"/>
+          <w:numId w:val="31"/>
         </w:numPr>
         <w:spacing w:line="360" w:lineRule="auto"/>
-        <w:ind w:left="1134"/>
-        <w:rPr>
-          <w:rFonts w:asciiTheme="majorHAnsi" w:eastAsia="Times New Roman" w:hAnsiTheme="majorHAnsi" w:cstheme="majorHAnsi"/>
-        </w:rPr>
-      </w:pPr>
-      <w:r>
-        <w:rPr>
-          <w:rFonts w:asciiTheme="majorHAnsi" w:eastAsia="Times New Roman" w:hAnsiTheme="majorHAnsi" w:cstheme="majorHAnsi"/>
-        </w:rPr>
-        <w:t>Explain that you appreciate their viewpoint, but you would like to make sure everyone has a chance to contribute</w:t>
-      </w:r>
-    </w:p>
-    <w:p>
-      <w:pPr>
+        <w:rPr>
+          <w:rFonts w:asciiTheme="majorHAnsi" w:eastAsia="Times New Roman" w:hAnsiTheme="majorHAnsi" w:cstheme="majorHAnsi"/>
+        </w:rPr>
+      </w:pPr>
+      <w:r>
+        <w:rPr>
+          <w:rFonts w:asciiTheme="majorHAnsi" w:eastAsia="Times New Roman" w:hAnsiTheme="majorHAnsi" w:cstheme="majorHAnsi"/>
+        </w:rPr>
+        <w:t>Papers:</w:t>
+      </w:r>
+    </w:p>
+    <w:p>
+      <w:pPr>
+        <w:pStyle w:val="ListParagraph"/>
         <w:numPr>
-          <w:ilvl w:val="0"/>
-          <w:numId w:val="5"/>
+          <w:ilvl w:val="1"/>
+          <w:numId w:val="31"/>
         </w:numPr>
         <w:spacing w:line="360" w:lineRule="auto"/>
-        <w:ind w:left="709"/>
-        <w:rPr>
-          <w:rFonts w:asciiTheme="majorHAnsi" w:eastAsia="Times New Roman" w:hAnsiTheme="majorHAnsi" w:cstheme="majorHAnsi"/>
-        </w:rPr>
-      </w:pPr>
-      <w:r>
-        <w:rPr>
-          <w:rFonts w:asciiTheme="majorHAnsi" w:eastAsia="Times New Roman" w:hAnsiTheme="majorHAnsi" w:cstheme="majorHAnsi"/>
-        </w:rPr>
-        <w:t>If someone keeps changing the subject or goes on tangents:</w:t>
-      </w:r>
-    </w:p>
-    <w:p>
-      <w:pPr>
-        <w:numPr>
-          <w:ilvl w:val="0"/>
-          <w:numId w:val="5"/>
-        </w:numPr>
+        <w:rPr>
+          <w:rFonts w:asciiTheme="majorHAnsi" w:eastAsia="Times New Roman" w:hAnsiTheme="majorHAnsi" w:cstheme="majorHAnsi"/>
+          <w:b/>
+          <w:bCs/>
+        </w:rPr>
+      </w:pPr>
+      <w:proofErr w:type="spellStart"/>
+      <w:r>
+        <w:rPr>
+          <w:rFonts w:asciiTheme="majorHAnsi" w:eastAsia="Times New Roman" w:hAnsiTheme="majorHAnsi" w:cstheme="majorHAnsi"/>
+        </w:rPr>
+        <w:t>Kathawalla</w:t>
+      </w:r>
+      <w:proofErr w:type="spellEnd"/>
+      <w:r>
+        <w:rPr>
+          <w:rFonts w:asciiTheme="majorHAnsi" w:eastAsia="Times New Roman" w:hAnsiTheme="majorHAnsi" w:cstheme="majorHAnsi"/>
+        </w:rPr>
+        <w:t xml:space="preserve"> et al., 2020: Easing </w:t>
+      </w:r>
+      <w:proofErr w:type="gramStart"/>
+      <w:r>
+        <w:rPr>
+          <w:rFonts w:asciiTheme="majorHAnsi" w:eastAsia="Times New Roman" w:hAnsiTheme="majorHAnsi" w:cstheme="majorHAnsi"/>
+        </w:rPr>
+        <w:t>Into</w:t>
+      </w:r>
+      <w:proofErr w:type="gramEnd"/>
+      <w:r>
+        <w:rPr>
+          <w:rFonts w:asciiTheme="majorHAnsi" w:eastAsia="Times New Roman" w:hAnsiTheme="majorHAnsi" w:cstheme="majorHAnsi"/>
+        </w:rPr>
+        <w:t xml:space="preserve"> Open Science: A Tutorial for Graduate Students</w:t>
+      </w:r>
+    </w:p>
+    <w:p>
+      <w:pPr>
+        <w:rPr>
+          <w:rFonts w:asciiTheme="majorHAnsi" w:eastAsia="Times New Roman" w:hAnsiTheme="majorHAnsi" w:cstheme="majorHAnsi"/>
+          <w:u w:val="single"/>
+        </w:rPr>
+      </w:pPr>
+    </w:p>
+    <w:p>
+      <w:pPr>
         <w:spacing w:line="360" w:lineRule="auto"/>
-        <w:ind w:left="1134"/>
-        <w:rPr>
-          <w:rFonts w:asciiTheme="majorHAnsi" w:eastAsia="Times New Roman" w:hAnsiTheme="majorHAnsi" w:cstheme="majorHAnsi"/>
-        </w:rPr>
-      </w:pPr>
-      <w:r>
-        <w:rPr>
-          <w:rFonts w:asciiTheme="majorHAnsi" w:eastAsia="Times New Roman" w:hAnsiTheme="majorHAnsi" w:cstheme="majorHAnsi"/>
-        </w:rPr>
-        <w:t>"</w:t>
-      </w:r>
-      <w:r>
-        <w:rPr>
-          <w:rFonts w:asciiTheme="majorHAnsi" w:eastAsia="Times New Roman" w:hAnsiTheme="majorHAnsi" w:cstheme="majorHAnsi"/>
-        </w:rPr>
-        <w:t>That's really interesting, how do you feel about</w:t>
-      </w:r>
-      <w:r>
-        <w:rPr>
-          <w:rFonts w:asciiTheme="majorHAnsi" w:eastAsia="Times New Roman" w:hAnsiTheme="majorHAnsi" w:cstheme="majorHAnsi"/>
-        </w:rPr>
-        <w:t>...." and then redirect to the topic</w:t>
-      </w:r>
-    </w:p>
-    <w:p>
-      <w:pPr>
-        <w:numPr>
-          <w:ilvl w:val="0"/>
-          <w:numId w:val="5"/>
-        </w:numPr>
-        <w:spacing w:line="360" w:lineRule="auto"/>
-        <w:ind w:left="709"/>
-        <w:rPr>
-          <w:rFonts w:asciiTheme="majorHAnsi" w:eastAsia="Times New Roman" w:hAnsiTheme="majorHAnsi" w:cstheme="majorHAnsi"/>
-        </w:rPr>
-      </w:pPr>
-      <w:r>
-        <w:rPr>
-          <w:rFonts w:asciiTheme="majorHAnsi" w:eastAsia="Times New Roman" w:hAnsiTheme="majorHAnsi" w:cstheme="majorHAnsi"/>
-        </w:rPr>
-        <w:t>If people keep interrupting:</w:t>
-      </w:r>
-    </w:p>
-    <w:p>
-      <w:pPr>
-        <w:numPr>
-          <w:ilvl w:val="0"/>
-          <w:numId w:val="5"/>
-        </w:numPr>
-        <w:spacing w:line="360" w:lineRule="auto"/>
-        <w:ind w:left="1134"/>
-        <w:rPr>
-          <w:rFonts w:asciiTheme="majorHAnsi" w:eastAsia="Times New Roman" w:hAnsiTheme="majorHAnsi" w:cstheme="majorHAnsi"/>
-        </w:rPr>
-      </w:pPr>
-      <w:r>
-        <w:rPr>
-          <w:rFonts w:asciiTheme="majorHAnsi" w:eastAsia="Times New Roman" w:hAnsiTheme="majorHAnsi" w:cstheme="majorHAnsi"/>
-        </w:rPr>
-        <w:t>Try to manage the conversation order, such as "Okay, first Sarah, then Randy, then Marie"</w:t>
-      </w:r>
-    </w:p>
-    <w:p>
-      <w:pPr>
-        <w:numPr>
-          <w:ilvl w:val="0"/>
-          <w:numId w:val="5"/>
-        </w:numPr>
-        <w:spacing w:line="360" w:lineRule="auto"/>
-        <w:ind w:left="1134"/>
-        <w:rPr>
-          <w:rFonts w:asciiTheme="majorHAnsi" w:eastAsia="Times New Roman" w:hAnsiTheme="majorHAnsi" w:cstheme="majorHAnsi"/>
-        </w:rPr>
-      </w:pPr>
-      <w:r>
-        <w:rPr>
-          <w:rFonts w:asciiTheme="majorHAnsi" w:eastAsia="Times New Roman" w:hAnsiTheme="majorHAnsi" w:cstheme="majorHAnsi"/>
-        </w:rPr>
-        <w:t>Try to re-establish the conversation order "You make an interesting point. I'd like to finish hearing from Renee, and then I know that Tom wanted to add thoughts as well"</w:t>
-      </w:r>
-    </w:p>
-    <w:p>
-      <w:pPr>
-        <w:numPr>
-          <w:ilvl w:val="0"/>
-          <w:numId w:val="5"/>
-        </w:numPr>
-        <w:spacing w:line="360" w:lineRule="auto"/>
-        <w:ind w:left="709"/>
-        <w:rPr>
-          <w:rFonts w:asciiTheme="majorHAnsi" w:eastAsia="Times New Roman" w:hAnsiTheme="majorHAnsi" w:cstheme="majorHAnsi"/>
-        </w:rPr>
-      </w:pPr>
-      <w:r>
-        <w:rPr>
-          <w:rFonts w:asciiTheme="majorHAnsi" w:eastAsia="Times New Roman" w:hAnsiTheme="majorHAnsi" w:cstheme="majorHAnsi"/>
-        </w:rPr>
-        <w:t xml:space="preserve">If </w:t>
-      </w:r>
-      <w:r>
-        <w:rPr>
-          <w:rFonts w:asciiTheme="majorHAnsi" w:eastAsia="Times New Roman" w:hAnsiTheme="majorHAnsi" w:cstheme="majorHAnsi"/>
-        </w:rPr>
-        <w:t>someone expresses judgement/hostility towards another individual:</w:t>
-      </w:r>
-    </w:p>
-    <w:p>
-      <w:pPr>
-        <w:numPr>
-          <w:ilvl w:val="0"/>
-          <w:numId w:val="5"/>
-        </w:numPr>
-        <w:spacing w:line="360" w:lineRule="auto"/>
-        <w:ind w:left="1134"/>
-        <w:rPr>
-          <w:rFonts w:asciiTheme="majorHAnsi" w:eastAsia="Times New Roman" w:hAnsiTheme="majorHAnsi" w:cstheme="majorHAnsi"/>
-        </w:rPr>
-      </w:pPr>
-      <w:r>
-        <w:rPr>
-          <w:rFonts w:asciiTheme="majorHAnsi" w:eastAsia="Times New Roman" w:hAnsiTheme="majorHAnsi" w:cstheme="majorHAnsi"/>
-        </w:rPr>
-        <w:t>Remind everyone that open science is a process, and that we are all here because we are interested in incorporating this into our work</w:t>
-      </w:r>
+        <w:rPr>
+          <w:rFonts w:asciiTheme="majorHAnsi" w:eastAsia="Times New Roman" w:hAnsiTheme="majorHAnsi" w:cstheme="majorHAnsi"/>
+        </w:rPr>
+      </w:pPr>
     </w:p>
     <w:sectPr>
       <w:pgSz w:w="12240" w:h="15840"/>
@@ -2177,6 +3767,45 @@
 </w:document>
 </file>
 
+<file path=word/comments.xml><?xml version="1.0" encoding="utf-8"?>
+<w:comments xmlns:wpc="http://schemas.microsoft.com/office/word/2010/wordprocessingCanvas" xmlns:cx="http://schemas.microsoft.com/office/drawing/2014/chartex" xmlns:cx1="http://schemas.microsoft.com/office/drawing/2015/9/8/chartex" xmlns:cx2="http://schemas.microsoft.com/office/drawing/2015/10/21/chartex" xmlns:cx3="http://schemas.microsoft.com/office/drawing/2016/5/9/chartex" xmlns:cx4="http://schemas.microsoft.com/office/drawing/2016/5/10/chartex" xmlns:cx5="http://schemas.microsoft.com/office/drawing/2016/5/11/chartex" xmlns:cx6="http://schemas.microsoft.com/office/drawing/2016/5/12/chartex" xmlns:cx7="http://schemas.microsoft.com/office/drawing/2016/5/13/chartex" xmlns:cx8="http://schemas.microsoft.com/office/drawing/2016/5/14/chartex" xmlns:mc="http://schemas.openxmlformats.org/markup-compatibility/2006" xmlns:aink="http://schemas.microsoft.com/office/drawing/2016/ink" xmlns:am3d="http://schemas.microsoft.com/office/drawing/2017/model3d" xmlns:o="urn:schemas-microsoft-com:office:office" xmlns:r="http://schemas.openxmlformats.org/officeDocument/2006/relationships" xmlns:m="http://schemas.openxmlformats.org/officeDocument/2006/math" xmlns:v="urn:schemas-microsoft-com:vml" xmlns:wp14="http://schemas.microsoft.com/office/word/2010/wordprocessingDrawing" xmlns:wp="http://schemas.openxmlformats.org/drawingml/2006/wordprocessingDrawing" xmlns:w10="urn:schemas-microsoft-com:office:word" xmlns:w="http://schemas.openxmlformats.org/wordprocessingml/2006/main" xmlns:w14="http://schemas.microsoft.com/office/word/2010/wordml" xmlns:w15="http://schemas.microsoft.com/office/word/2012/wordml" xmlns:w16cex="http://schemas.microsoft.com/office/word/2018/wordml/cex" xmlns:w16cid="http://schemas.microsoft.com/office/word/2016/wordml/cid" xmlns:w16="http://schemas.microsoft.com/office/word/2018/wordml" xmlns:w16se="http://schemas.microsoft.com/office/word/2015/wordml/symex" xmlns:wpg="http://schemas.microsoft.com/office/word/2010/wordprocessingGroup" xmlns:wpi="http://schemas.microsoft.com/office/word/2010/wordprocessingInk" xmlns:wne="http://schemas.microsoft.com/office/word/2006/wordml" xmlns:wps="http://schemas.microsoft.com/office/word/2010/wordprocessingShape" mc:Ignorable="w14 w15 w16se w16cid w16 w16cex wp14">
+  <w:comment w:id="1" w:author="Gwen van der Wijk" w:date="2020-10-05T12:24:00Z" w:initials="GvdW">
+    <w:p>
+      <w:pPr>
+        <w:pStyle w:val="CommentText"/>
+      </w:pPr>
+      <w:r>
+        <w:rPr>
+          <w:rStyle w:val="CommentReference"/>
+        </w:rPr>
+        <w:annotationRef/>
+      </w:r>
+      <w:r>
+        <w:t>What would be an easy way to indicate you do not wish to speak?</w:t>
+      </w:r>
+    </w:p>
+  </w:comment>
+</w:comments>
+</file>
+
+<file path=word/commentsExtended.xml><?xml version="1.0" encoding="utf-8"?>
+<w15:commentsEx xmlns:wpc="http://schemas.microsoft.com/office/word/2010/wordprocessingCanvas" xmlns:cx="http://schemas.microsoft.com/office/drawing/2014/chartex" xmlns:cx1="http://schemas.microsoft.com/office/drawing/2015/9/8/chartex" xmlns:cx2="http://schemas.microsoft.com/office/drawing/2015/10/21/chartex" xmlns:cx3="http://schemas.microsoft.com/office/drawing/2016/5/9/chartex" xmlns:cx4="http://schemas.microsoft.com/office/drawing/2016/5/10/chartex" xmlns:cx5="http://schemas.microsoft.com/office/drawing/2016/5/11/chartex" xmlns:cx6="http://schemas.microsoft.com/office/drawing/2016/5/12/chartex" xmlns:cx7="http://schemas.microsoft.com/office/drawing/2016/5/13/chartex" xmlns:cx8="http://schemas.microsoft.com/office/drawing/2016/5/14/chartex" xmlns:mc="http://schemas.openxmlformats.org/markup-compatibility/2006" xmlns:aink="http://schemas.microsoft.com/office/drawing/2016/ink" xmlns:am3d="http://schemas.microsoft.com/office/drawing/2017/model3d" xmlns:o="urn:schemas-microsoft-com:office:office" xmlns:r="http://schemas.openxmlformats.org/officeDocument/2006/relationships" xmlns:m="http://schemas.openxmlformats.org/officeDocument/2006/math" xmlns:v="urn:schemas-microsoft-com:vml" xmlns:wp14="http://schemas.microsoft.com/office/word/2010/wordprocessingDrawing" xmlns:wp="http://schemas.openxmlformats.org/drawingml/2006/wordprocessingDrawing" xmlns:w10="urn:schemas-microsoft-com:office:word" xmlns:w="http://schemas.openxmlformats.org/wordprocessingml/2006/main" xmlns:w14="http://schemas.microsoft.com/office/word/2010/wordml" xmlns:w15="http://schemas.microsoft.com/office/word/2012/wordml" xmlns:w16cex="http://schemas.microsoft.com/office/word/2018/wordml/cex" xmlns:w16cid="http://schemas.microsoft.com/office/word/2016/wordml/cid" xmlns:w16="http://schemas.microsoft.com/office/word/2018/wordml" xmlns:w16se="http://schemas.microsoft.com/office/word/2015/wordml/symex" xmlns:wpg="http://schemas.microsoft.com/office/word/2010/wordprocessingGroup" xmlns:wpi="http://schemas.microsoft.com/office/word/2010/wordprocessingInk" xmlns:wne="http://schemas.microsoft.com/office/word/2006/wordml" xmlns:wps="http://schemas.microsoft.com/office/word/2010/wordprocessingShape" mc:Ignorable="w14 w15 w16se w16cid w16 w16cex wp14">
+  <w15:commentEx w15:paraId="6EB9B9E5" w15:done="0"/>
+</w15:commentsEx>
+</file>
+
+<file path=word/commentsExtensible.xml><?xml version="1.0" encoding="utf-8"?>
+<w16cex:commentsExtensible xmlns:wpc="http://schemas.microsoft.com/office/word/2010/wordprocessingCanvas" xmlns:cx="http://schemas.microsoft.com/office/drawing/2014/chartex" xmlns:cx1="http://schemas.microsoft.com/office/drawing/2015/9/8/chartex" xmlns:cx2="http://schemas.microsoft.com/office/drawing/2015/10/21/chartex" xmlns:cx3="http://schemas.microsoft.com/office/drawing/2016/5/9/chartex" xmlns:cx4="http://schemas.microsoft.com/office/drawing/2016/5/10/chartex" xmlns:cx5="http://schemas.microsoft.com/office/drawing/2016/5/11/chartex" xmlns:cx6="http://schemas.microsoft.com/office/drawing/2016/5/12/chartex" xmlns:cx7="http://schemas.microsoft.com/office/drawing/2016/5/13/chartex" xmlns:cx8="http://schemas.microsoft.com/office/drawing/2016/5/14/chartex" xmlns:mc="http://schemas.openxmlformats.org/markup-compatibility/2006" xmlns:aink="http://schemas.microsoft.com/office/drawing/2016/ink" xmlns:am3d="http://schemas.microsoft.com/office/drawing/2017/model3d" xmlns:o="urn:schemas-microsoft-com:office:office" xmlns:r="http://schemas.openxmlformats.org/officeDocument/2006/relationships" xmlns:m="http://schemas.openxmlformats.org/officeDocument/2006/math" xmlns:v="urn:schemas-microsoft-com:vml" xmlns:wp14="http://schemas.microsoft.com/office/word/2010/wordprocessingDrawing" xmlns:wp="http://schemas.openxmlformats.org/drawingml/2006/wordprocessingDrawing" xmlns:w10="urn:schemas-microsoft-com:office:word" xmlns:w="http://schemas.openxmlformats.org/wordprocessingml/2006/main" xmlns:w14="http://schemas.microsoft.com/office/word/2010/wordml" xmlns:w15="http://schemas.microsoft.com/office/word/2012/wordml" xmlns:w16cex="http://schemas.microsoft.com/office/word/2018/wordml/cex" xmlns:w16cid="http://schemas.microsoft.com/office/word/2016/wordml/cid" xmlns:w16="http://schemas.microsoft.com/office/word/2018/wordml" xmlns:w16se="http://schemas.microsoft.com/office/word/2015/wordml/symex" xmlns:wpg="http://schemas.microsoft.com/office/word/2010/wordprocessingGroup" xmlns:wpi="http://schemas.microsoft.com/office/word/2010/wordprocessingInk" xmlns:wne="http://schemas.microsoft.com/office/word/2006/wordml" xmlns:wps="http://schemas.microsoft.com/office/word/2010/wordprocessingShape" mc:Ignorable="w14 w15 w16se w16cid w16 w16cex wp14">
+  <w16cex:commentExtensible w16cex:durableId="23258F0E" w16cex:dateUtc="2020-10-05T18:24:00Z"/>
+</w16cex:commentsExtensible>
+</file>
+
+<file path=word/commentsIds.xml><?xml version="1.0" encoding="utf-8"?>
+<w16cid:commentsIds xmlns:wpc="http://schemas.microsoft.com/office/word/2010/wordprocessingCanvas" xmlns:cx="http://schemas.microsoft.com/office/drawing/2014/chartex" xmlns:cx1="http://schemas.microsoft.com/office/drawing/2015/9/8/chartex" xmlns:cx2="http://schemas.microsoft.com/office/drawing/2015/10/21/chartex" xmlns:cx3="http://schemas.microsoft.com/office/drawing/2016/5/9/chartex" xmlns:cx4="http://schemas.microsoft.com/office/drawing/2016/5/10/chartex" xmlns:cx5="http://schemas.microsoft.com/office/drawing/2016/5/11/chartex" xmlns:cx6="http://schemas.microsoft.com/office/drawing/2016/5/12/chartex" xmlns:cx7="http://schemas.microsoft.com/office/drawing/2016/5/13/chartex" xmlns:cx8="http://schemas.microsoft.com/office/drawing/2016/5/14/chartex" xmlns:mc="http://schemas.openxmlformats.org/markup-compatibility/2006" xmlns:aink="http://schemas.microsoft.com/office/drawing/2016/ink" xmlns:am3d="http://schemas.microsoft.com/office/drawing/2017/model3d" xmlns:o="urn:schemas-microsoft-com:office:office" xmlns:r="http://schemas.openxmlformats.org/officeDocument/2006/relationships" xmlns:m="http://schemas.openxmlformats.org/officeDocument/2006/math" xmlns:v="urn:schemas-microsoft-com:vml" xmlns:wp14="http://schemas.microsoft.com/office/word/2010/wordprocessingDrawing" xmlns:wp="http://schemas.openxmlformats.org/drawingml/2006/wordprocessingDrawing" xmlns:w10="urn:schemas-microsoft-com:office:word" xmlns:w="http://schemas.openxmlformats.org/wordprocessingml/2006/main" xmlns:w14="http://schemas.microsoft.com/office/word/2010/wordml" xmlns:w15="http://schemas.microsoft.com/office/word/2012/wordml" xmlns:w16cex="http://schemas.microsoft.com/office/word/2018/wordml/cex" xmlns:w16cid="http://schemas.microsoft.com/office/word/2016/wordml/cid" xmlns:w16="http://schemas.microsoft.com/office/word/2018/wordml" xmlns:w16se="http://schemas.microsoft.com/office/word/2015/wordml/symex" xmlns:wpg="http://schemas.microsoft.com/office/word/2010/wordprocessingGroup" xmlns:wpi="http://schemas.microsoft.com/office/word/2010/wordprocessingInk" xmlns:wne="http://schemas.microsoft.com/office/word/2006/wordml" xmlns:wps="http://schemas.microsoft.com/office/word/2010/wordprocessingShape" mc:Ignorable="w14 w15 w16se w16cid w16 w16cex wp14">
+  <w16cid:commentId w16cid:paraId="6EB9B9E5" w16cid:durableId="23258F0E"/>
+</w16cid:commentsIds>
+</file>
+
 <file path=word/numbering.xml><?xml version="1.0" encoding="utf-8"?>
 <w:numbering xmlns:wpc="http://schemas.microsoft.com/office/word/2010/wordprocessingCanvas" xmlns:cx="http://schemas.microsoft.com/office/drawing/2014/chartex" xmlns:cx1="http://schemas.microsoft.com/office/drawing/2015/9/8/chartex" xmlns:cx2="http://schemas.microsoft.com/office/drawing/2015/10/21/chartex" xmlns:cx3="http://schemas.microsoft.com/office/drawing/2016/5/9/chartex" xmlns:cx4="http://schemas.microsoft.com/office/drawing/2016/5/10/chartex" xmlns:cx5="http://schemas.microsoft.com/office/drawing/2016/5/11/chartex" xmlns:cx6="http://schemas.microsoft.com/office/drawing/2016/5/12/chartex" xmlns:cx7="http://schemas.microsoft.com/office/drawing/2016/5/13/chartex" xmlns:cx8="http://schemas.microsoft.com/office/drawing/2016/5/14/chartex" xmlns:mc="http://schemas.openxmlformats.org/markup-compatibility/2006" xmlns:aink="http://schemas.microsoft.com/office/drawing/2016/ink" xmlns:am3d="http://schemas.microsoft.com/office/drawing/2017/model3d" xmlns:o="urn:schemas-microsoft-com:office:office" xmlns:r="http://schemas.openxmlformats.org/officeDocument/2006/relationships" xmlns:m="http://schemas.openxmlformats.org/officeDocument/2006/math" xmlns:v="urn:schemas-microsoft-com:vml" xmlns:wp14="http://schemas.microsoft.com/office/word/2010/wordprocessingDrawing" xmlns:wp="http://schemas.openxmlformats.org/drawingml/2006/wordprocessingDrawing" xmlns:w10="urn:schemas-microsoft-com:office:word" xmlns:w="http://schemas.openxmlformats.org/wordprocessingml/2006/main" xmlns:w14="http://schemas.microsoft.com/office/word/2010/wordml" xmlns:w15="http://schemas.microsoft.com/office/word/2012/wordml" xmlns:w16cex="http://schemas.microsoft.com/office/word/2018/wordml/cex" xmlns:w16cid="http://schemas.microsoft.com/office/word/2016/wordml/cid" xmlns:w16="http://schemas.microsoft.com/office/word/2018/wordml" xmlns:w16se="http://schemas.microsoft.com/office/word/2015/wordml/symex" xmlns:wpg="http://schemas.microsoft.com/office/word/2010/wordprocessingGroup" xmlns:wpi="http://schemas.microsoft.com/office/word/2010/wordprocessingInk" xmlns:wne="http://schemas.microsoft.com/office/word/2006/wordml" xmlns:wps="http://schemas.microsoft.com/office/word/2010/wordprocessingShape" mc:Ignorable="w14 w15 w16se w16cid w16 w16cex wp14">
   <w:abstractNum w:abstractNumId="0" w15:restartNumberingAfterBreak="0">
@@ -2329,6 +3958,205 @@
     </w:lvl>
   </w:abstractNum>
   <w:abstractNum w:abstractNumId="1" w15:restartNumberingAfterBreak="0">
+    <w:nsid w:val="0CDC0681"/>
+    <w:multiLevelType w:val="multilevel"/>
+    <w:tmpl w:val="04090021"/>
+    <w:lvl w:ilvl="0">
+      <w:start w:val="1"/>
+      <w:numFmt w:val="bullet"/>
+      <w:lvlText w:val=""/>
+      <w:lvlJc w:val="left"/>
+      <w:pPr>
+        <w:ind w:left="360" w:hanging="360"/>
+      </w:pPr>
+      <w:rPr>
+        <w:rFonts w:ascii="Wingdings" w:hAnsi="Wingdings" w:hint="default"/>
+      </w:rPr>
+    </w:lvl>
+    <w:lvl w:ilvl="1">
+      <w:start w:val="1"/>
+      <w:numFmt w:val="bullet"/>
+      <w:lvlText w:val=""/>
+      <w:lvlJc w:val="left"/>
+      <w:pPr>
+        <w:ind w:left="720" w:hanging="360"/>
+      </w:pPr>
+      <w:rPr>
+        <w:rFonts w:ascii="Wingdings" w:hAnsi="Wingdings" w:hint="default"/>
+      </w:rPr>
+    </w:lvl>
+    <w:lvl w:ilvl="2">
+      <w:start w:val="1"/>
+      <w:numFmt w:val="bullet"/>
+      <w:lvlText w:val=""/>
+      <w:lvlJc w:val="left"/>
+      <w:pPr>
+        <w:ind w:left="1080" w:hanging="360"/>
+      </w:pPr>
+      <w:rPr>
+        <w:rFonts w:ascii="Wingdings" w:hAnsi="Wingdings" w:hint="default"/>
+      </w:rPr>
+    </w:lvl>
+    <w:lvl w:ilvl="3">
+      <w:start w:val="1"/>
+      <w:numFmt w:val="bullet"/>
+      <w:lvlText w:val=""/>
+      <w:lvlJc w:val="left"/>
+      <w:pPr>
+        <w:ind w:left="1440" w:hanging="360"/>
+      </w:pPr>
+      <w:rPr>
+        <w:rFonts w:ascii="Symbol" w:hAnsi="Symbol" w:hint="default"/>
+      </w:rPr>
+    </w:lvl>
+    <w:lvl w:ilvl="4">
+      <w:start w:val="1"/>
+      <w:numFmt w:val="bullet"/>
+      <w:lvlText w:val=""/>
+      <w:lvlJc w:val="left"/>
+      <w:pPr>
+        <w:ind w:left="1800" w:hanging="360"/>
+      </w:pPr>
+      <w:rPr>
+        <w:rFonts w:ascii="Symbol" w:hAnsi="Symbol" w:hint="default"/>
+      </w:rPr>
+    </w:lvl>
+    <w:lvl w:ilvl="5">
+      <w:start w:val="1"/>
+      <w:numFmt w:val="bullet"/>
+      <w:lvlText w:val=""/>
+      <w:lvlJc w:val="left"/>
+      <w:pPr>
+        <w:ind w:left="2160" w:hanging="360"/>
+      </w:pPr>
+      <w:rPr>
+        <w:rFonts w:ascii="Wingdings" w:hAnsi="Wingdings" w:hint="default"/>
+      </w:rPr>
+    </w:lvl>
+    <w:lvl w:ilvl="6">
+      <w:start w:val="1"/>
+      <w:numFmt w:val="bullet"/>
+      <w:lvlText w:val=""/>
+      <w:lvlJc w:val="left"/>
+      <w:pPr>
+        <w:ind w:left="2520" w:hanging="360"/>
+      </w:pPr>
+      <w:rPr>
+        <w:rFonts w:ascii="Wingdings" w:hAnsi="Wingdings" w:hint="default"/>
+      </w:rPr>
+    </w:lvl>
+    <w:lvl w:ilvl="7">
+      <w:start w:val="1"/>
+      <w:numFmt w:val="bullet"/>
+      <w:lvlText w:val=""/>
+      <w:lvlJc w:val="left"/>
+      <w:pPr>
+        <w:ind w:left="2880" w:hanging="360"/>
+      </w:pPr>
+      <w:rPr>
+        <w:rFonts w:ascii="Symbol" w:hAnsi="Symbol" w:hint="default"/>
+      </w:rPr>
+    </w:lvl>
+    <w:lvl w:ilvl="8">
+      <w:start w:val="1"/>
+      <w:numFmt w:val="bullet"/>
+      <w:lvlText w:val=""/>
+      <w:lvlJc w:val="left"/>
+      <w:pPr>
+        <w:ind w:left="3240" w:hanging="360"/>
+      </w:pPr>
+      <w:rPr>
+        <w:rFonts w:ascii="Symbol" w:hAnsi="Symbol" w:hint="default"/>
+      </w:rPr>
+    </w:lvl>
+  </w:abstractNum>
+  <w:abstractNum w:abstractNumId="2" w15:restartNumberingAfterBreak="0">
+    <w:nsid w:val="13F30BE4"/>
+    <w:multiLevelType w:val="hybridMultilevel"/>
+    <w:tmpl w:val="9112C7FA"/>
+    <w:lvl w:ilvl="0" w:tplc="0409000F">
+      <w:start w:val="1"/>
+      <w:numFmt w:val="decimal"/>
+      <w:lvlText w:val="%1."/>
+      <w:lvlJc w:val="left"/>
+      <w:pPr>
+        <w:ind w:left="720" w:hanging="360"/>
+      </w:pPr>
+    </w:lvl>
+    <w:lvl w:ilvl="1" w:tplc="04090019" w:tentative="1">
+      <w:start w:val="1"/>
+      <w:numFmt w:val="lowerLetter"/>
+      <w:lvlText w:val="%2."/>
+      <w:lvlJc w:val="left"/>
+      <w:pPr>
+        <w:ind w:left="1440" w:hanging="360"/>
+      </w:pPr>
+    </w:lvl>
+    <w:lvl w:ilvl="2" w:tplc="0409001B" w:tentative="1">
+      <w:start w:val="1"/>
+      <w:numFmt w:val="lowerRoman"/>
+      <w:lvlText w:val="%3."/>
+      <w:lvlJc w:val="right"/>
+      <w:pPr>
+        <w:ind w:left="2160" w:hanging="180"/>
+      </w:pPr>
+    </w:lvl>
+    <w:lvl w:ilvl="3" w:tplc="0409000F" w:tentative="1">
+      <w:start w:val="1"/>
+      <w:numFmt w:val="decimal"/>
+      <w:lvlText w:val="%4."/>
+      <w:lvlJc w:val="left"/>
+      <w:pPr>
+        <w:ind w:left="2880" w:hanging="360"/>
+      </w:pPr>
+    </w:lvl>
+    <w:lvl w:ilvl="4" w:tplc="04090019" w:tentative="1">
+      <w:start w:val="1"/>
+      <w:numFmt w:val="lowerLetter"/>
+      <w:lvlText w:val="%5."/>
+      <w:lvlJc w:val="left"/>
+      <w:pPr>
+        <w:ind w:left="3600" w:hanging="360"/>
+      </w:pPr>
+    </w:lvl>
+    <w:lvl w:ilvl="5" w:tplc="0409001B" w:tentative="1">
+      <w:start w:val="1"/>
+      <w:numFmt w:val="lowerRoman"/>
+      <w:lvlText w:val="%6."/>
+      <w:lvlJc w:val="right"/>
+      <w:pPr>
+        <w:ind w:left="4320" w:hanging="180"/>
+      </w:pPr>
+    </w:lvl>
+    <w:lvl w:ilvl="6" w:tplc="0409000F" w:tentative="1">
+      <w:start w:val="1"/>
+      <w:numFmt w:val="decimal"/>
+      <w:lvlText w:val="%7."/>
+      <w:lvlJc w:val="left"/>
+      <w:pPr>
+        <w:ind w:left="5040" w:hanging="360"/>
+      </w:pPr>
+    </w:lvl>
+    <w:lvl w:ilvl="7" w:tplc="04090019" w:tentative="1">
+      <w:start w:val="1"/>
+      <w:numFmt w:val="lowerLetter"/>
+      <w:lvlText w:val="%8."/>
+      <w:lvlJc w:val="left"/>
+      <w:pPr>
+        <w:ind w:left="5760" w:hanging="360"/>
+      </w:pPr>
+    </w:lvl>
+    <w:lvl w:ilvl="8" w:tplc="0409001B" w:tentative="1">
+      <w:start w:val="1"/>
+      <w:numFmt w:val="lowerRoman"/>
+      <w:lvlText w:val="%9."/>
+      <w:lvlJc w:val="right"/>
+      <w:pPr>
+        <w:ind w:left="6480" w:hanging="180"/>
+      </w:pPr>
+    </w:lvl>
+  </w:abstractNum>
+  <w:abstractNum w:abstractNumId="3" w15:restartNumberingAfterBreak="0">
     <w:nsid w:val="1BF96079"/>
     <w:multiLevelType w:val="multilevel"/>
     <w:tmpl w:val="7B2CEC36"/>
@@ -2477,7 +4305,120 @@
       </w:rPr>
     </w:lvl>
   </w:abstractNum>
-  <w:abstractNum w:abstractNumId="2" w15:restartNumberingAfterBreak="0">
+  <w:abstractNum w:abstractNumId="4" w15:restartNumberingAfterBreak="0">
+    <w:nsid w:val="1D45220A"/>
+    <w:multiLevelType w:val="multilevel"/>
+    <w:tmpl w:val="04090021"/>
+    <w:lvl w:ilvl="0">
+      <w:start w:val="1"/>
+      <w:numFmt w:val="bullet"/>
+      <w:lvlText w:val=""/>
+      <w:lvlJc w:val="left"/>
+      <w:pPr>
+        <w:ind w:left="360" w:hanging="360"/>
+      </w:pPr>
+      <w:rPr>
+        <w:rFonts w:ascii="Wingdings" w:hAnsi="Wingdings" w:hint="default"/>
+      </w:rPr>
+    </w:lvl>
+    <w:lvl w:ilvl="1">
+      <w:start w:val="1"/>
+      <w:numFmt w:val="bullet"/>
+      <w:lvlText w:val=""/>
+      <w:lvlJc w:val="left"/>
+      <w:pPr>
+        <w:ind w:left="720" w:hanging="360"/>
+      </w:pPr>
+      <w:rPr>
+        <w:rFonts w:ascii="Wingdings" w:hAnsi="Wingdings" w:hint="default"/>
+      </w:rPr>
+    </w:lvl>
+    <w:lvl w:ilvl="2">
+      <w:start w:val="1"/>
+      <w:numFmt w:val="bullet"/>
+      <w:lvlText w:val=""/>
+      <w:lvlJc w:val="left"/>
+      <w:pPr>
+        <w:ind w:left="1080" w:hanging="360"/>
+      </w:pPr>
+      <w:rPr>
+        <w:rFonts w:ascii="Wingdings" w:hAnsi="Wingdings" w:hint="default"/>
+      </w:rPr>
+    </w:lvl>
+    <w:lvl w:ilvl="3">
+      <w:start w:val="1"/>
+      <w:numFmt w:val="bullet"/>
+      <w:lvlText w:val=""/>
+      <w:lvlJc w:val="left"/>
+      <w:pPr>
+        <w:ind w:left="1440" w:hanging="360"/>
+      </w:pPr>
+      <w:rPr>
+        <w:rFonts w:ascii="Symbol" w:hAnsi="Symbol" w:hint="default"/>
+      </w:rPr>
+    </w:lvl>
+    <w:lvl w:ilvl="4">
+      <w:start w:val="1"/>
+      <w:numFmt w:val="bullet"/>
+      <w:lvlText w:val=""/>
+      <w:lvlJc w:val="left"/>
+      <w:pPr>
+        <w:ind w:left="1800" w:hanging="360"/>
+      </w:pPr>
+      <w:rPr>
+        <w:rFonts w:ascii="Symbol" w:hAnsi="Symbol" w:hint="default"/>
+      </w:rPr>
+    </w:lvl>
+    <w:lvl w:ilvl="5">
+      <w:start w:val="1"/>
+      <w:numFmt w:val="bullet"/>
+      <w:lvlText w:val=""/>
+      <w:lvlJc w:val="left"/>
+      <w:pPr>
+        <w:ind w:left="2160" w:hanging="360"/>
+      </w:pPr>
+      <w:rPr>
+        <w:rFonts w:ascii="Wingdings" w:hAnsi="Wingdings" w:hint="default"/>
+      </w:rPr>
+    </w:lvl>
+    <w:lvl w:ilvl="6">
+      <w:start w:val="1"/>
+      <w:numFmt w:val="bullet"/>
+      <w:lvlText w:val=""/>
+      <w:lvlJc w:val="left"/>
+      <w:pPr>
+        <w:ind w:left="2520" w:hanging="360"/>
+      </w:pPr>
+      <w:rPr>
+        <w:rFonts w:ascii="Wingdings" w:hAnsi="Wingdings" w:hint="default"/>
+      </w:rPr>
+    </w:lvl>
+    <w:lvl w:ilvl="7">
+      <w:start w:val="1"/>
+      <w:numFmt w:val="bullet"/>
+      <w:lvlText w:val=""/>
+      <w:lvlJc w:val="left"/>
+      <w:pPr>
+        <w:ind w:left="2880" w:hanging="360"/>
+      </w:pPr>
+      <w:rPr>
+        <w:rFonts w:ascii="Symbol" w:hAnsi="Symbol" w:hint="default"/>
+      </w:rPr>
+    </w:lvl>
+    <w:lvl w:ilvl="8">
+      <w:start w:val="1"/>
+      <w:numFmt w:val="bullet"/>
+      <w:lvlText w:val=""/>
+      <w:lvlJc w:val="left"/>
+      <w:pPr>
+        <w:ind w:left="3240" w:hanging="360"/>
+      </w:pPr>
+      <w:rPr>
+        <w:rFonts w:ascii="Symbol" w:hAnsi="Symbol" w:hint="default"/>
+      </w:rPr>
+    </w:lvl>
+  </w:abstractNum>
+  <w:abstractNum w:abstractNumId="5" w15:restartNumberingAfterBreak="0">
     <w:nsid w:val="221072DB"/>
     <w:multiLevelType w:val="multilevel"/>
     <w:tmpl w:val="0D68A27A"/>
@@ -2626,7 +4567,7 @@
       </w:rPr>
     </w:lvl>
   </w:abstractNum>
-  <w:abstractNum w:abstractNumId="3" w15:restartNumberingAfterBreak="0">
+  <w:abstractNum w:abstractNumId="6" w15:restartNumberingAfterBreak="0">
     <w:nsid w:val="23604CFF"/>
     <w:multiLevelType w:val="hybridMultilevel"/>
     <w:tmpl w:val="2FD0C1C6"/>
@@ -2767,7 +4708,7 @@
       </w:rPr>
     </w:lvl>
   </w:abstractNum>
-  <w:abstractNum w:abstractNumId="4" w15:restartNumberingAfterBreak="0">
+  <w:abstractNum w:abstractNumId="7" w15:restartNumberingAfterBreak="0">
     <w:nsid w:val="261A660E"/>
     <w:multiLevelType w:val="multilevel"/>
     <w:tmpl w:val="CAEAF958"/>
@@ -2916,7 +4857,7 @@
       </w:rPr>
     </w:lvl>
   </w:abstractNum>
-  <w:abstractNum w:abstractNumId="5" w15:restartNumberingAfterBreak="0">
+  <w:abstractNum w:abstractNumId="8" w15:restartNumberingAfterBreak="0">
     <w:nsid w:val="266E71B6"/>
     <w:multiLevelType w:val="multilevel"/>
     <w:tmpl w:val="6602F4F0"/>
@@ -3065,7 +5006,7 @@
       </w:rPr>
     </w:lvl>
   </w:abstractNum>
-  <w:abstractNum w:abstractNumId="6" w15:restartNumberingAfterBreak="0">
+  <w:abstractNum w:abstractNumId="9" w15:restartNumberingAfterBreak="0">
     <w:nsid w:val="281C746D"/>
     <w:multiLevelType w:val="multilevel"/>
     <w:tmpl w:val="8438E04A"/>
@@ -3214,7 +5155,120 @@
       </w:rPr>
     </w:lvl>
   </w:abstractNum>
-  <w:abstractNum w:abstractNumId="7" w15:restartNumberingAfterBreak="0">
+  <w:abstractNum w:abstractNumId="10" w15:restartNumberingAfterBreak="0">
+    <w:nsid w:val="28322D73"/>
+    <w:multiLevelType w:val="multilevel"/>
+    <w:tmpl w:val="04090021"/>
+    <w:lvl w:ilvl="0">
+      <w:start w:val="1"/>
+      <w:numFmt w:val="bullet"/>
+      <w:lvlText w:val=""/>
+      <w:lvlJc w:val="left"/>
+      <w:pPr>
+        <w:ind w:left="360" w:hanging="360"/>
+      </w:pPr>
+      <w:rPr>
+        <w:rFonts w:ascii="Wingdings" w:hAnsi="Wingdings" w:hint="default"/>
+      </w:rPr>
+    </w:lvl>
+    <w:lvl w:ilvl="1">
+      <w:start w:val="1"/>
+      <w:numFmt w:val="bullet"/>
+      <w:lvlText w:val=""/>
+      <w:lvlJc w:val="left"/>
+      <w:pPr>
+        <w:ind w:left="720" w:hanging="360"/>
+      </w:pPr>
+      <w:rPr>
+        <w:rFonts w:ascii="Wingdings" w:hAnsi="Wingdings" w:hint="default"/>
+      </w:rPr>
+    </w:lvl>
+    <w:lvl w:ilvl="2">
+      <w:start w:val="1"/>
+      <w:numFmt w:val="bullet"/>
+      <w:lvlText w:val=""/>
+      <w:lvlJc w:val="left"/>
+      <w:pPr>
+        <w:ind w:left="1080" w:hanging="360"/>
+      </w:pPr>
+      <w:rPr>
+        <w:rFonts w:ascii="Wingdings" w:hAnsi="Wingdings" w:hint="default"/>
+      </w:rPr>
+    </w:lvl>
+    <w:lvl w:ilvl="3">
+      <w:start w:val="1"/>
+      <w:numFmt w:val="bullet"/>
+      <w:lvlText w:val=""/>
+      <w:lvlJc w:val="left"/>
+      <w:pPr>
+        <w:ind w:left="1440" w:hanging="360"/>
+      </w:pPr>
+      <w:rPr>
+        <w:rFonts w:ascii="Symbol" w:hAnsi="Symbol" w:hint="default"/>
+      </w:rPr>
+    </w:lvl>
+    <w:lvl w:ilvl="4">
+      <w:start w:val="1"/>
+      <w:numFmt w:val="bullet"/>
+      <w:lvlText w:val=""/>
+      <w:lvlJc w:val="left"/>
+      <w:pPr>
+        <w:ind w:left="1800" w:hanging="360"/>
+      </w:pPr>
+      <w:rPr>
+        <w:rFonts w:ascii="Symbol" w:hAnsi="Symbol" w:hint="default"/>
+      </w:rPr>
+    </w:lvl>
+    <w:lvl w:ilvl="5">
+      <w:start w:val="1"/>
+      <w:numFmt w:val="bullet"/>
+      <w:lvlText w:val=""/>
+      <w:lvlJc w:val="left"/>
+      <w:pPr>
+        <w:ind w:left="2160" w:hanging="360"/>
+      </w:pPr>
+      <w:rPr>
+        <w:rFonts w:ascii="Wingdings" w:hAnsi="Wingdings" w:hint="default"/>
+      </w:rPr>
+    </w:lvl>
+    <w:lvl w:ilvl="6">
+      <w:start w:val="1"/>
+      <w:numFmt w:val="bullet"/>
+      <w:lvlText w:val=""/>
+      <w:lvlJc w:val="left"/>
+      <w:pPr>
+        <w:ind w:left="2520" w:hanging="360"/>
+      </w:pPr>
+      <w:rPr>
+        <w:rFonts w:ascii="Wingdings" w:hAnsi="Wingdings" w:hint="default"/>
+      </w:rPr>
+    </w:lvl>
+    <w:lvl w:ilvl="7">
+      <w:start w:val="1"/>
+      <w:numFmt w:val="bullet"/>
+      <w:lvlText w:val=""/>
+      <w:lvlJc w:val="left"/>
+      <w:pPr>
+        <w:ind w:left="2880" w:hanging="360"/>
+      </w:pPr>
+      <w:rPr>
+        <w:rFonts w:ascii="Symbol" w:hAnsi="Symbol" w:hint="default"/>
+      </w:rPr>
+    </w:lvl>
+    <w:lvl w:ilvl="8">
+      <w:start w:val="1"/>
+      <w:numFmt w:val="bullet"/>
+      <w:lvlText w:val=""/>
+      <w:lvlJc w:val="left"/>
+      <w:pPr>
+        <w:ind w:left="3240" w:hanging="360"/>
+      </w:pPr>
+      <w:rPr>
+        <w:rFonts w:ascii="Symbol" w:hAnsi="Symbol" w:hint="default"/>
+      </w:rPr>
+    </w:lvl>
+  </w:abstractNum>
+  <w:abstractNum w:abstractNumId="11" w15:restartNumberingAfterBreak="0">
     <w:nsid w:val="2A5B1C25"/>
     <w:multiLevelType w:val="multilevel"/>
     <w:tmpl w:val="E0085454"/>
@@ -3363,7 +5417,7 @@
       </w:rPr>
     </w:lvl>
   </w:abstractNum>
-  <w:abstractNum w:abstractNumId="8" w15:restartNumberingAfterBreak="0">
+  <w:abstractNum w:abstractNumId="12" w15:restartNumberingAfterBreak="0">
     <w:nsid w:val="322D3884"/>
     <w:multiLevelType w:val="hybridMultilevel"/>
     <w:tmpl w:val="9F6A262E"/>
@@ -3504,7 +5558,7 @@
       </w:rPr>
     </w:lvl>
   </w:abstractNum>
-  <w:abstractNum w:abstractNumId="9" w15:restartNumberingAfterBreak="0">
+  <w:abstractNum w:abstractNumId="13" w15:restartNumberingAfterBreak="0">
     <w:nsid w:val="32646800"/>
     <w:multiLevelType w:val="multilevel"/>
     <w:tmpl w:val="29C85D00"/>
@@ -3653,7 +5707,120 @@
       </w:rPr>
     </w:lvl>
   </w:abstractNum>
-  <w:abstractNum w:abstractNumId="10" w15:restartNumberingAfterBreak="0">
+  <w:abstractNum w:abstractNumId="14" w15:restartNumberingAfterBreak="0">
+    <w:nsid w:val="32703155"/>
+    <w:multiLevelType w:val="multilevel"/>
+    <w:tmpl w:val="04090021"/>
+    <w:lvl w:ilvl="0">
+      <w:start w:val="1"/>
+      <w:numFmt w:val="bullet"/>
+      <w:lvlText w:val=""/>
+      <w:lvlJc w:val="left"/>
+      <w:pPr>
+        <w:ind w:left="360" w:hanging="360"/>
+      </w:pPr>
+      <w:rPr>
+        <w:rFonts w:ascii="Wingdings" w:hAnsi="Wingdings" w:hint="default"/>
+      </w:rPr>
+    </w:lvl>
+    <w:lvl w:ilvl="1">
+      <w:start w:val="1"/>
+      <w:numFmt w:val="bullet"/>
+      <w:lvlText w:val=""/>
+      <w:lvlJc w:val="left"/>
+      <w:pPr>
+        <w:ind w:left="720" w:hanging="360"/>
+      </w:pPr>
+      <w:rPr>
+        <w:rFonts w:ascii="Wingdings" w:hAnsi="Wingdings" w:hint="default"/>
+      </w:rPr>
+    </w:lvl>
+    <w:lvl w:ilvl="2">
+      <w:start w:val="1"/>
+      <w:numFmt w:val="bullet"/>
+      <w:lvlText w:val=""/>
+      <w:lvlJc w:val="left"/>
+      <w:pPr>
+        <w:ind w:left="1080" w:hanging="360"/>
+      </w:pPr>
+      <w:rPr>
+        <w:rFonts w:ascii="Wingdings" w:hAnsi="Wingdings" w:hint="default"/>
+      </w:rPr>
+    </w:lvl>
+    <w:lvl w:ilvl="3">
+      <w:start w:val="1"/>
+      <w:numFmt w:val="bullet"/>
+      <w:lvlText w:val=""/>
+      <w:lvlJc w:val="left"/>
+      <w:pPr>
+        <w:ind w:left="1440" w:hanging="360"/>
+      </w:pPr>
+      <w:rPr>
+        <w:rFonts w:ascii="Symbol" w:hAnsi="Symbol" w:hint="default"/>
+      </w:rPr>
+    </w:lvl>
+    <w:lvl w:ilvl="4">
+      <w:start w:val="1"/>
+      <w:numFmt w:val="bullet"/>
+      <w:lvlText w:val=""/>
+      <w:lvlJc w:val="left"/>
+      <w:pPr>
+        <w:ind w:left="1800" w:hanging="360"/>
+      </w:pPr>
+      <w:rPr>
+        <w:rFonts w:ascii="Symbol" w:hAnsi="Symbol" w:hint="default"/>
+      </w:rPr>
+    </w:lvl>
+    <w:lvl w:ilvl="5">
+      <w:start w:val="1"/>
+      <w:numFmt w:val="bullet"/>
+      <w:lvlText w:val=""/>
+      <w:lvlJc w:val="left"/>
+      <w:pPr>
+        <w:ind w:left="2160" w:hanging="360"/>
+      </w:pPr>
+      <w:rPr>
+        <w:rFonts w:ascii="Wingdings" w:hAnsi="Wingdings" w:hint="default"/>
+      </w:rPr>
+    </w:lvl>
+    <w:lvl w:ilvl="6">
+      <w:start w:val="1"/>
+      <w:numFmt w:val="bullet"/>
+      <w:lvlText w:val=""/>
+      <w:lvlJc w:val="left"/>
+      <w:pPr>
+        <w:ind w:left="2520" w:hanging="360"/>
+      </w:pPr>
+      <w:rPr>
+        <w:rFonts w:ascii="Wingdings" w:hAnsi="Wingdings" w:hint="default"/>
+      </w:rPr>
+    </w:lvl>
+    <w:lvl w:ilvl="7">
+      <w:start w:val="1"/>
+      <w:numFmt w:val="bullet"/>
+      <w:lvlText w:val=""/>
+      <w:lvlJc w:val="left"/>
+      <w:pPr>
+        <w:ind w:left="2880" w:hanging="360"/>
+      </w:pPr>
+      <w:rPr>
+        <w:rFonts w:ascii="Symbol" w:hAnsi="Symbol" w:hint="default"/>
+      </w:rPr>
+    </w:lvl>
+    <w:lvl w:ilvl="8">
+      <w:start w:val="1"/>
+      <w:numFmt w:val="bullet"/>
+      <w:lvlText w:val=""/>
+      <w:lvlJc w:val="left"/>
+      <w:pPr>
+        <w:ind w:left="3240" w:hanging="360"/>
+      </w:pPr>
+      <w:rPr>
+        <w:rFonts w:ascii="Symbol" w:hAnsi="Symbol" w:hint="default"/>
+      </w:rPr>
+    </w:lvl>
+  </w:abstractNum>
+  <w:abstractNum w:abstractNumId="15" w15:restartNumberingAfterBreak="0">
     <w:nsid w:val="338F432C"/>
     <w:multiLevelType w:val="hybridMultilevel"/>
     <w:tmpl w:val="615C7560"/>
@@ -3794,7 +5961,7 @@
       </w:rPr>
     </w:lvl>
   </w:abstractNum>
-  <w:abstractNum w:abstractNumId="11" w15:restartNumberingAfterBreak="0">
+  <w:abstractNum w:abstractNumId="16" w15:restartNumberingAfterBreak="0">
     <w:nsid w:val="3C8202F4"/>
     <w:multiLevelType w:val="multilevel"/>
     <w:tmpl w:val="F97EFFEC"/>
@@ -3943,7 +6110,120 @@
       </w:rPr>
     </w:lvl>
   </w:abstractNum>
-  <w:abstractNum w:abstractNumId="12" w15:restartNumberingAfterBreak="0">
+  <w:abstractNum w:abstractNumId="17" w15:restartNumberingAfterBreak="0">
+    <w:nsid w:val="3D51010A"/>
+    <w:multiLevelType w:val="multilevel"/>
+    <w:tmpl w:val="04090021"/>
+    <w:lvl w:ilvl="0">
+      <w:start w:val="1"/>
+      <w:numFmt w:val="bullet"/>
+      <w:lvlText w:val=""/>
+      <w:lvlJc w:val="left"/>
+      <w:pPr>
+        <w:ind w:left="360" w:hanging="360"/>
+      </w:pPr>
+      <w:rPr>
+        <w:rFonts w:ascii="Wingdings" w:hAnsi="Wingdings" w:hint="default"/>
+      </w:rPr>
+    </w:lvl>
+    <w:lvl w:ilvl="1">
+      <w:start w:val="1"/>
+      <w:numFmt w:val="bullet"/>
+      <w:lvlText w:val=""/>
+      <w:lvlJc w:val="left"/>
+      <w:pPr>
+        <w:ind w:left="720" w:hanging="360"/>
+      </w:pPr>
+      <w:rPr>
+        <w:rFonts w:ascii="Wingdings" w:hAnsi="Wingdings" w:hint="default"/>
+      </w:rPr>
+    </w:lvl>
+    <w:lvl w:ilvl="2">
+      <w:start w:val="1"/>
+      <w:numFmt w:val="bullet"/>
+      <w:lvlText w:val=""/>
+      <w:lvlJc w:val="left"/>
+      <w:pPr>
+        <w:ind w:left="1080" w:hanging="360"/>
+      </w:pPr>
+      <w:rPr>
+        <w:rFonts w:ascii="Wingdings" w:hAnsi="Wingdings" w:hint="default"/>
+      </w:rPr>
+    </w:lvl>
+    <w:lvl w:ilvl="3">
+      <w:start w:val="1"/>
+      <w:numFmt w:val="bullet"/>
+      <w:lvlText w:val=""/>
+      <w:lvlJc w:val="left"/>
+      <w:pPr>
+        <w:ind w:left="1440" w:hanging="360"/>
+      </w:pPr>
+      <w:rPr>
+        <w:rFonts w:ascii="Symbol" w:hAnsi="Symbol" w:hint="default"/>
+      </w:rPr>
+    </w:lvl>
+    <w:lvl w:ilvl="4">
+      <w:start w:val="1"/>
+      <w:numFmt w:val="bullet"/>
+      <w:lvlText w:val=""/>
+      <w:lvlJc w:val="left"/>
+      <w:pPr>
+        <w:ind w:left="1800" w:hanging="360"/>
+      </w:pPr>
+      <w:rPr>
+        <w:rFonts w:ascii="Symbol" w:hAnsi="Symbol" w:hint="default"/>
+      </w:rPr>
+    </w:lvl>
+    <w:lvl w:ilvl="5">
+      <w:start w:val="1"/>
+      <w:numFmt w:val="bullet"/>
+      <w:lvlText w:val=""/>
+      <w:lvlJc w:val="left"/>
+      <w:pPr>
+        <w:ind w:left="2160" w:hanging="360"/>
+      </w:pPr>
+      <w:rPr>
+        <w:rFonts w:ascii="Wingdings" w:hAnsi="Wingdings" w:hint="default"/>
+      </w:rPr>
+    </w:lvl>
+    <w:lvl w:ilvl="6">
+      <w:start w:val="1"/>
+      <w:numFmt w:val="bullet"/>
+      <w:lvlText w:val=""/>
+      <w:lvlJc w:val="left"/>
+      <w:pPr>
+        <w:ind w:left="2520" w:hanging="360"/>
+      </w:pPr>
+      <w:rPr>
+        <w:rFonts w:ascii="Wingdings" w:hAnsi="Wingdings" w:hint="default"/>
+      </w:rPr>
+    </w:lvl>
+    <w:lvl w:ilvl="7">
+      <w:start w:val="1"/>
+      <w:numFmt w:val="bullet"/>
+      <w:lvlText w:val=""/>
+      <w:lvlJc w:val="left"/>
+      <w:pPr>
+        <w:ind w:left="2880" w:hanging="360"/>
+      </w:pPr>
+      <w:rPr>
+        <w:rFonts w:ascii="Symbol" w:hAnsi="Symbol" w:hint="default"/>
+      </w:rPr>
+    </w:lvl>
+    <w:lvl w:ilvl="8">
+      <w:start w:val="1"/>
+      <w:numFmt w:val="bullet"/>
+      <w:lvlText w:val=""/>
+      <w:lvlJc w:val="left"/>
+      <w:pPr>
+        <w:ind w:left="3240" w:hanging="360"/>
+      </w:pPr>
+      <w:rPr>
+        <w:rFonts w:ascii="Symbol" w:hAnsi="Symbol" w:hint="default"/>
+      </w:rPr>
+    </w:lvl>
+  </w:abstractNum>
+  <w:abstractNum w:abstractNumId="18" w15:restartNumberingAfterBreak="0">
     <w:nsid w:val="3D744D21"/>
     <w:multiLevelType w:val="hybridMultilevel"/>
     <w:tmpl w:val="5630F048"/>
@@ -3959,7 +6239,7 @@
         <w:rFonts w:ascii="Symbol" w:hAnsi="Symbol" w:hint="default"/>
       </w:rPr>
     </w:lvl>
-    <w:lvl w:ilvl="1" w:tplc="04090003" w:tentative="1">
+    <w:lvl w:ilvl="1" w:tplc="04090003">
       <w:start w:val="1"/>
       <w:numFmt w:val="bullet"/>
       <w:lvlText w:val="o"/>
@@ -4056,7 +6336,7 @@
       </w:rPr>
     </w:lvl>
   </w:abstractNum>
-  <w:abstractNum w:abstractNumId="13" w15:restartNumberingAfterBreak="0">
+  <w:abstractNum w:abstractNumId="19" w15:restartNumberingAfterBreak="0">
     <w:nsid w:val="41DB3A89"/>
     <w:multiLevelType w:val="multilevel"/>
     <w:tmpl w:val="C19ACA36"/>
@@ -4205,7 +6485,233 @@
       </w:rPr>
     </w:lvl>
   </w:abstractNum>
-  <w:abstractNum w:abstractNumId="14" w15:restartNumberingAfterBreak="0">
+  <w:abstractNum w:abstractNumId="20" w15:restartNumberingAfterBreak="0">
+    <w:nsid w:val="45C71AB6"/>
+    <w:multiLevelType w:val="multilevel"/>
+    <w:tmpl w:val="04090021"/>
+    <w:lvl w:ilvl="0">
+      <w:start w:val="1"/>
+      <w:numFmt w:val="bullet"/>
+      <w:lvlText w:val=""/>
+      <w:lvlJc w:val="left"/>
+      <w:pPr>
+        <w:ind w:left="360" w:hanging="360"/>
+      </w:pPr>
+      <w:rPr>
+        <w:rFonts w:ascii="Wingdings" w:hAnsi="Wingdings" w:hint="default"/>
+      </w:rPr>
+    </w:lvl>
+    <w:lvl w:ilvl="1">
+      <w:start w:val="1"/>
+      <w:numFmt w:val="bullet"/>
+      <w:lvlText w:val=""/>
+      <w:lvlJc w:val="left"/>
+      <w:pPr>
+        <w:ind w:left="720" w:hanging="360"/>
+      </w:pPr>
+      <w:rPr>
+        <w:rFonts w:ascii="Wingdings" w:hAnsi="Wingdings" w:hint="default"/>
+      </w:rPr>
+    </w:lvl>
+    <w:lvl w:ilvl="2">
+      <w:start w:val="1"/>
+      <w:numFmt w:val="bullet"/>
+      <w:lvlText w:val=""/>
+      <w:lvlJc w:val="left"/>
+      <w:pPr>
+        <w:ind w:left="1080" w:hanging="360"/>
+      </w:pPr>
+      <w:rPr>
+        <w:rFonts w:ascii="Wingdings" w:hAnsi="Wingdings" w:hint="default"/>
+      </w:rPr>
+    </w:lvl>
+    <w:lvl w:ilvl="3">
+      <w:start w:val="1"/>
+      <w:numFmt w:val="bullet"/>
+      <w:lvlText w:val=""/>
+      <w:lvlJc w:val="left"/>
+      <w:pPr>
+        <w:ind w:left="1440" w:hanging="360"/>
+      </w:pPr>
+      <w:rPr>
+        <w:rFonts w:ascii="Symbol" w:hAnsi="Symbol" w:hint="default"/>
+      </w:rPr>
+    </w:lvl>
+    <w:lvl w:ilvl="4">
+      <w:start w:val="1"/>
+      <w:numFmt w:val="bullet"/>
+      <w:lvlText w:val=""/>
+      <w:lvlJc w:val="left"/>
+      <w:pPr>
+        <w:ind w:left="1800" w:hanging="360"/>
+      </w:pPr>
+      <w:rPr>
+        <w:rFonts w:ascii="Symbol" w:hAnsi="Symbol" w:hint="default"/>
+      </w:rPr>
+    </w:lvl>
+    <w:lvl w:ilvl="5">
+      <w:start w:val="1"/>
+      <w:numFmt w:val="bullet"/>
+      <w:lvlText w:val=""/>
+      <w:lvlJc w:val="left"/>
+      <w:pPr>
+        <w:ind w:left="2160" w:hanging="360"/>
+      </w:pPr>
+      <w:rPr>
+        <w:rFonts w:ascii="Wingdings" w:hAnsi="Wingdings" w:hint="default"/>
+      </w:rPr>
+    </w:lvl>
+    <w:lvl w:ilvl="6">
+      <w:start w:val="1"/>
+      <w:numFmt w:val="bullet"/>
+      <w:lvlText w:val=""/>
+      <w:lvlJc w:val="left"/>
+      <w:pPr>
+        <w:ind w:left="2520" w:hanging="360"/>
+      </w:pPr>
+      <w:rPr>
+        <w:rFonts w:ascii="Wingdings" w:hAnsi="Wingdings" w:hint="default"/>
+      </w:rPr>
+    </w:lvl>
+    <w:lvl w:ilvl="7">
+      <w:start w:val="1"/>
+      <w:numFmt w:val="bullet"/>
+      <w:lvlText w:val=""/>
+      <w:lvlJc w:val="left"/>
+      <w:pPr>
+        <w:ind w:left="2880" w:hanging="360"/>
+      </w:pPr>
+      <w:rPr>
+        <w:rFonts w:ascii="Symbol" w:hAnsi="Symbol" w:hint="default"/>
+      </w:rPr>
+    </w:lvl>
+    <w:lvl w:ilvl="8">
+      <w:start w:val="1"/>
+      <w:numFmt w:val="bullet"/>
+      <w:lvlText w:val=""/>
+      <w:lvlJc w:val="left"/>
+      <w:pPr>
+        <w:ind w:left="3240" w:hanging="360"/>
+      </w:pPr>
+      <w:rPr>
+        <w:rFonts w:ascii="Symbol" w:hAnsi="Symbol" w:hint="default"/>
+      </w:rPr>
+    </w:lvl>
+  </w:abstractNum>
+  <w:abstractNum w:abstractNumId="21" w15:restartNumberingAfterBreak="0">
+    <w:nsid w:val="49131934"/>
+    <w:multiLevelType w:val="multilevel"/>
+    <w:tmpl w:val="04090021"/>
+    <w:lvl w:ilvl="0">
+      <w:start w:val="1"/>
+      <w:numFmt w:val="bullet"/>
+      <w:lvlText w:val=""/>
+      <w:lvlJc w:val="left"/>
+      <w:pPr>
+        <w:ind w:left="360" w:hanging="360"/>
+      </w:pPr>
+      <w:rPr>
+        <w:rFonts w:ascii="Wingdings" w:hAnsi="Wingdings" w:hint="default"/>
+      </w:rPr>
+    </w:lvl>
+    <w:lvl w:ilvl="1">
+      <w:start w:val="1"/>
+      <w:numFmt w:val="bullet"/>
+      <w:lvlText w:val=""/>
+      <w:lvlJc w:val="left"/>
+      <w:pPr>
+        <w:ind w:left="720" w:hanging="360"/>
+      </w:pPr>
+      <w:rPr>
+        <w:rFonts w:ascii="Wingdings" w:hAnsi="Wingdings" w:hint="default"/>
+      </w:rPr>
+    </w:lvl>
+    <w:lvl w:ilvl="2">
+      <w:start w:val="1"/>
+      <w:numFmt w:val="bullet"/>
+      <w:lvlText w:val=""/>
+      <w:lvlJc w:val="left"/>
+      <w:pPr>
+        <w:ind w:left="1080" w:hanging="360"/>
+      </w:pPr>
+      <w:rPr>
+        <w:rFonts w:ascii="Wingdings" w:hAnsi="Wingdings" w:hint="default"/>
+      </w:rPr>
+    </w:lvl>
+    <w:lvl w:ilvl="3">
+      <w:start w:val="1"/>
+      <w:numFmt w:val="bullet"/>
+      <w:lvlText w:val=""/>
+      <w:lvlJc w:val="left"/>
+      <w:pPr>
+        <w:ind w:left="1440" w:hanging="360"/>
+      </w:pPr>
+      <w:rPr>
+        <w:rFonts w:ascii="Symbol" w:hAnsi="Symbol" w:hint="default"/>
+      </w:rPr>
+    </w:lvl>
+    <w:lvl w:ilvl="4">
+      <w:start w:val="1"/>
+      <w:numFmt w:val="bullet"/>
+      <w:lvlText w:val=""/>
+      <w:lvlJc w:val="left"/>
+      <w:pPr>
+        <w:ind w:left="1800" w:hanging="360"/>
+      </w:pPr>
+      <w:rPr>
+        <w:rFonts w:ascii="Symbol" w:hAnsi="Symbol" w:hint="default"/>
+      </w:rPr>
+    </w:lvl>
+    <w:lvl w:ilvl="5">
+      <w:start w:val="1"/>
+      <w:numFmt w:val="bullet"/>
+      <w:lvlText w:val=""/>
+      <w:lvlJc w:val="left"/>
+      <w:pPr>
+        <w:ind w:left="2160" w:hanging="360"/>
+      </w:pPr>
+      <w:rPr>
+        <w:rFonts w:ascii="Wingdings" w:hAnsi="Wingdings" w:hint="default"/>
+      </w:rPr>
+    </w:lvl>
+    <w:lvl w:ilvl="6">
+      <w:start w:val="1"/>
+      <w:numFmt w:val="bullet"/>
+      <w:lvlText w:val=""/>
+      <w:lvlJc w:val="left"/>
+      <w:pPr>
+        <w:ind w:left="2520" w:hanging="360"/>
+      </w:pPr>
+      <w:rPr>
+        <w:rFonts w:ascii="Wingdings" w:hAnsi="Wingdings" w:hint="default"/>
+      </w:rPr>
+    </w:lvl>
+    <w:lvl w:ilvl="7">
+      <w:start w:val="1"/>
+      <w:numFmt w:val="bullet"/>
+      <w:lvlText w:val=""/>
+      <w:lvlJc w:val="left"/>
+      <w:pPr>
+        <w:ind w:left="2880" w:hanging="360"/>
+      </w:pPr>
+      <w:rPr>
+        <w:rFonts w:ascii="Symbol" w:hAnsi="Symbol" w:hint="default"/>
+      </w:rPr>
+    </w:lvl>
+    <w:lvl w:ilvl="8">
+      <w:start w:val="1"/>
+      <w:numFmt w:val="bullet"/>
+      <w:lvlText w:val=""/>
+      <w:lvlJc w:val="left"/>
+      <w:pPr>
+        <w:ind w:left="3240" w:hanging="360"/>
+      </w:pPr>
+      <w:rPr>
+        <w:rFonts w:ascii="Symbol" w:hAnsi="Symbol" w:hint="default"/>
+      </w:rPr>
+    </w:lvl>
+  </w:abstractNum>
+  <w:abstractNum w:abstractNumId="22" w15:restartNumberingAfterBreak="0">
     <w:nsid w:val="49767ED7"/>
     <w:multiLevelType w:val="multilevel"/>
     <w:tmpl w:val="9DBA8CD4"/>
@@ -4354,7 +6860,7 @@
       </w:rPr>
     </w:lvl>
   </w:abstractNum>
-  <w:abstractNum w:abstractNumId="15" w15:restartNumberingAfterBreak="0">
+  <w:abstractNum w:abstractNumId="23" w15:restartNumberingAfterBreak="0">
     <w:nsid w:val="4FDC68D8"/>
     <w:multiLevelType w:val="multilevel"/>
     <w:tmpl w:val="FD1CD9F2"/>
@@ -4503,7 +7009,7 @@
       </w:rPr>
     </w:lvl>
   </w:abstractNum>
-  <w:abstractNum w:abstractNumId="16" w15:restartNumberingAfterBreak="0">
+  <w:abstractNum w:abstractNumId="24" w15:restartNumberingAfterBreak="0">
     <w:nsid w:val="5034178B"/>
     <w:multiLevelType w:val="multilevel"/>
     <w:tmpl w:val="AAA28B04"/>
@@ -4652,7 +7158,7 @@
       </w:rPr>
     </w:lvl>
   </w:abstractNum>
-  <w:abstractNum w:abstractNumId="17" w15:restartNumberingAfterBreak="0">
+  <w:abstractNum w:abstractNumId="25" w15:restartNumberingAfterBreak="0">
     <w:nsid w:val="524277E3"/>
     <w:multiLevelType w:val="multilevel"/>
     <w:tmpl w:val="3CDE6E70"/>
@@ -4801,7 +7307,7 @@
       </w:rPr>
     </w:lvl>
   </w:abstractNum>
-  <w:abstractNum w:abstractNumId="18" w15:restartNumberingAfterBreak="0">
+  <w:abstractNum w:abstractNumId="26" w15:restartNumberingAfterBreak="0">
     <w:nsid w:val="55904AA4"/>
     <w:multiLevelType w:val="multilevel"/>
     <w:tmpl w:val="798EAC68"/>
@@ -4950,7 +7456,7 @@
       </w:rPr>
     </w:lvl>
   </w:abstractNum>
-  <w:abstractNum w:abstractNumId="19" w15:restartNumberingAfterBreak="0">
+  <w:abstractNum w:abstractNumId="27" w15:restartNumberingAfterBreak="0">
     <w:nsid w:val="571B6C89"/>
     <w:multiLevelType w:val="multilevel"/>
     <w:tmpl w:val="3D3C82C6"/>
@@ -5099,7 +7605,7 @@
       </w:rPr>
     </w:lvl>
   </w:abstractNum>
-  <w:abstractNum w:abstractNumId="20" w15:restartNumberingAfterBreak="0">
+  <w:abstractNum w:abstractNumId="28" w15:restartNumberingAfterBreak="0">
     <w:nsid w:val="5A4564BE"/>
     <w:multiLevelType w:val="multilevel"/>
     <w:tmpl w:val="29A03A52"/>
@@ -5248,7 +7754,120 @@
       </w:rPr>
     </w:lvl>
   </w:abstractNum>
-  <w:abstractNum w:abstractNumId="21" w15:restartNumberingAfterBreak="0">
+  <w:abstractNum w:abstractNumId="29" w15:restartNumberingAfterBreak="0">
+    <w:nsid w:val="5AB05CBB"/>
+    <w:multiLevelType w:val="multilevel"/>
+    <w:tmpl w:val="04090021"/>
+    <w:lvl w:ilvl="0">
+      <w:start w:val="1"/>
+      <w:numFmt w:val="bullet"/>
+      <w:lvlText w:val=""/>
+      <w:lvlJc w:val="left"/>
+      <w:pPr>
+        <w:ind w:left="360" w:hanging="360"/>
+      </w:pPr>
+      <w:rPr>
+        <w:rFonts w:ascii="Wingdings" w:hAnsi="Wingdings" w:hint="default"/>
+      </w:rPr>
+    </w:lvl>
+    <w:lvl w:ilvl="1">
+      <w:start w:val="1"/>
+      <w:numFmt w:val="bullet"/>
+      <w:lvlText w:val=""/>
+      <w:lvlJc w:val="left"/>
+      <w:pPr>
+        <w:ind w:left="720" w:hanging="360"/>
+      </w:pPr>
+      <w:rPr>
+        <w:rFonts w:ascii="Wingdings" w:hAnsi="Wingdings" w:hint="default"/>
+      </w:rPr>
+    </w:lvl>
+    <w:lvl w:ilvl="2">
+      <w:start w:val="1"/>
+      <w:numFmt w:val="bullet"/>
+      <w:lvlText w:val=""/>
+      <w:lvlJc w:val="left"/>
+      <w:pPr>
+        <w:ind w:left="1080" w:hanging="360"/>
+      </w:pPr>
+      <w:rPr>
+        <w:rFonts w:ascii="Wingdings" w:hAnsi="Wingdings" w:hint="default"/>
+      </w:rPr>
+    </w:lvl>
+    <w:lvl w:ilvl="3">
+      <w:start w:val="1"/>
+      <w:numFmt w:val="bullet"/>
+      <w:lvlText w:val=""/>
+      <w:lvlJc w:val="left"/>
+      <w:pPr>
+        <w:ind w:left="1440" w:hanging="360"/>
+      </w:pPr>
+      <w:rPr>
+        <w:rFonts w:ascii="Symbol" w:hAnsi="Symbol" w:hint="default"/>
+      </w:rPr>
+    </w:lvl>
+    <w:lvl w:ilvl="4">
+      <w:start w:val="1"/>
+      <w:numFmt w:val="bullet"/>
+      <w:lvlText w:val=""/>
+      <w:lvlJc w:val="left"/>
+      <w:pPr>
+        <w:ind w:left="1800" w:hanging="360"/>
+      </w:pPr>
+      <w:rPr>
+        <w:rFonts w:ascii="Symbol" w:hAnsi="Symbol" w:hint="default"/>
+      </w:rPr>
+    </w:lvl>
+    <w:lvl w:ilvl="5">
+      <w:start w:val="1"/>
+      <w:numFmt w:val="bullet"/>
+      <w:lvlText w:val=""/>
+      <w:lvlJc w:val="left"/>
+      <w:pPr>
+        <w:ind w:left="2160" w:hanging="360"/>
+      </w:pPr>
+      <w:rPr>
+        <w:rFonts w:ascii="Wingdings" w:hAnsi="Wingdings" w:hint="default"/>
+      </w:rPr>
+    </w:lvl>
+    <w:lvl w:ilvl="6">
+      <w:start w:val="1"/>
+      <w:numFmt w:val="bullet"/>
+      <w:lvlText w:val=""/>
+      <w:lvlJc w:val="left"/>
+      <w:pPr>
+        <w:ind w:left="2520" w:hanging="360"/>
+      </w:pPr>
+      <w:rPr>
+        <w:rFonts w:ascii="Wingdings" w:hAnsi="Wingdings" w:hint="default"/>
+      </w:rPr>
+    </w:lvl>
+    <w:lvl w:ilvl="7">
+      <w:start w:val="1"/>
+      <w:numFmt w:val="bullet"/>
+      <w:lvlText w:val=""/>
+      <w:lvlJc w:val="left"/>
+      <w:pPr>
+        <w:ind w:left="2880" w:hanging="360"/>
+      </w:pPr>
+      <w:rPr>
+        <w:rFonts w:ascii="Symbol" w:hAnsi="Symbol" w:hint="default"/>
+      </w:rPr>
+    </w:lvl>
+    <w:lvl w:ilvl="8">
+      <w:start w:val="1"/>
+      <w:numFmt w:val="bullet"/>
+      <w:lvlText w:val=""/>
+      <w:lvlJc w:val="left"/>
+      <w:pPr>
+        <w:ind w:left="3240" w:hanging="360"/>
+      </w:pPr>
+      <w:rPr>
+        <w:rFonts w:ascii="Symbol" w:hAnsi="Symbol" w:hint="default"/>
+      </w:rPr>
+    </w:lvl>
+  </w:abstractNum>
+  <w:abstractNum w:abstractNumId="30" w15:restartNumberingAfterBreak="0">
     <w:nsid w:val="71F4723F"/>
     <w:multiLevelType w:val="multilevel"/>
     <w:tmpl w:val="30DCE0E2"/>
@@ -5268,7 +7887,7 @@
         <w:sz w:val="20"/>
       </w:rPr>
     </w:lvl>
-    <w:lvl w:ilvl="1" w:tentative="1">
+    <w:lvl w:ilvl="1">
       <w:start w:val="1"/>
       <w:numFmt w:val="bullet"/>
       <w:lvlText w:val="o"/>
@@ -5397,7 +8016,233 @@
       </w:rPr>
     </w:lvl>
   </w:abstractNum>
-  <w:abstractNum w:abstractNumId="22" w15:restartNumberingAfterBreak="0">
+  <w:abstractNum w:abstractNumId="31" w15:restartNumberingAfterBreak="0">
+    <w:nsid w:val="78786440"/>
+    <w:multiLevelType w:val="multilevel"/>
+    <w:tmpl w:val="04090021"/>
+    <w:lvl w:ilvl="0">
+      <w:start w:val="1"/>
+      <w:numFmt w:val="bullet"/>
+      <w:lvlText w:val=""/>
+      <w:lvlJc w:val="left"/>
+      <w:pPr>
+        <w:ind w:left="360" w:hanging="360"/>
+      </w:pPr>
+      <w:rPr>
+        <w:rFonts w:ascii="Wingdings" w:hAnsi="Wingdings" w:hint="default"/>
+      </w:rPr>
+    </w:lvl>
+    <w:lvl w:ilvl="1">
+      <w:start w:val="1"/>
+      <w:numFmt w:val="bullet"/>
+      <w:lvlText w:val=""/>
+      <w:lvlJc w:val="left"/>
+      <w:pPr>
+        <w:ind w:left="720" w:hanging="360"/>
+      </w:pPr>
+      <w:rPr>
+        <w:rFonts w:ascii="Wingdings" w:hAnsi="Wingdings" w:hint="default"/>
+      </w:rPr>
+    </w:lvl>
+    <w:lvl w:ilvl="2">
+      <w:start w:val="1"/>
+      <w:numFmt w:val="bullet"/>
+      <w:lvlText w:val=""/>
+      <w:lvlJc w:val="left"/>
+      <w:pPr>
+        <w:ind w:left="1080" w:hanging="360"/>
+      </w:pPr>
+      <w:rPr>
+        <w:rFonts w:ascii="Wingdings" w:hAnsi="Wingdings" w:hint="default"/>
+      </w:rPr>
+    </w:lvl>
+    <w:lvl w:ilvl="3">
+      <w:start w:val="1"/>
+      <w:numFmt w:val="bullet"/>
+      <w:lvlText w:val=""/>
+      <w:lvlJc w:val="left"/>
+      <w:pPr>
+        <w:ind w:left="1440" w:hanging="360"/>
+      </w:pPr>
+      <w:rPr>
+        <w:rFonts w:ascii="Symbol" w:hAnsi="Symbol" w:hint="default"/>
+      </w:rPr>
+    </w:lvl>
+    <w:lvl w:ilvl="4">
+      <w:start w:val="1"/>
+      <w:numFmt w:val="bullet"/>
+      <w:lvlText w:val=""/>
+      <w:lvlJc w:val="left"/>
+      <w:pPr>
+        <w:ind w:left="1800" w:hanging="360"/>
+      </w:pPr>
+      <w:rPr>
+        <w:rFonts w:ascii="Symbol" w:hAnsi="Symbol" w:hint="default"/>
+      </w:rPr>
+    </w:lvl>
+    <w:lvl w:ilvl="5">
+      <w:start w:val="1"/>
+      <w:numFmt w:val="bullet"/>
+      <w:lvlText w:val=""/>
+      <w:lvlJc w:val="left"/>
+      <w:pPr>
+        <w:ind w:left="2160" w:hanging="360"/>
+      </w:pPr>
+      <w:rPr>
+        <w:rFonts w:ascii="Wingdings" w:hAnsi="Wingdings" w:hint="default"/>
+      </w:rPr>
+    </w:lvl>
+    <w:lvl w:ilvl="6">
+      <w:start w:val="1"/>
+      <w:numFmt w:val="bullet"/>
+      <w:lvlText w:val=""/>
+      <w:lvlJc w:val="left"/>
+      <w:pPr>
+        <w:ind w:left="2520" w:hanging="360"/>
+      </w:pPr>
+      <w:rPr>
+        <w:rFonts w:ascii="Wingdings" w:hAnsi="Wingdings" w:hint="default"/>
+      </w:rPr>
+    </w:lvl>
+    <w:lvl w:ilvl="7">
+      <w:start w:val="1"/>
+      <w:numFmt w:val="bullet"/>
+      <w:lvlText w:val=""/>
+      <w:lvlJc w:val="left"/>
+      <w:pPr>
+        <w:ind w:left="2880" w:hanging="360"/>
+      </w:pPr>
+      <w:rPr>
+        <w:rFonts w:ascii="Symbol" w:hAnsi="Symbol" w:hint="default"/>
+      </w:rPr>
+    </w:lvl>
+    <w:lvl w:ilvl="8">
+      <w:start w:val="1"/>
+      <w:numFmt w:val="bullet"/>
+      <w:lvlText w:val=""/>
+      <w:lvlJc w:val="left"/>
+      <w:pPr>
+        <w:ind w:left="3240" w:hanging="360"/>
+      </w:pPr>
+      <w:rPr>
+        <w:rFonts w:ascii="Symbol" w:hAnsi="Symbol" w:hint="default"/>
+      </w:rPr>
+    </w:lvl>
+  </w:abstractNum>
+  <w:abstractNum w:abstractNumId="32" w15:restartNumberingAfterBreak="0">
+    <w:nsid w:val="789B3656"/>
+    <w:multiLevelType w:val="multilevel"/>
+    <w:tmpl w:val="04090021"/>
+    <w:lvl w:ilvl="0">
+      <w:start w:val="1"/>
+      <w:numFmt w:val="bullet"/>
+      <w:lvlText w:val=""/>
+      <w:lvlJc w:val="left"/>
+      <w:pPr>
+        <w:ind w:left="360" w:hanging="360"/>
+      </w:pPr>
+      <w:rPr>
+        <w:rFonts w:ascii="Wingdings" w:hAnsi="Wingdings" w:hint="default"/>
+      </w:rPr>
+    </w:lvl>
+    <w:lvl w:ilvl="1">
+      <w:start w:val="1"/>
+      <w:numFmt w:val="bullet"/>
+      <w:lvlText w:val=""/>
+      <w:lvlJc w:val="left"/>
+      <w:pPr>
+        <w:ind w:left="720" w:hanging="360"/>
+      </w:pPr>
+      <w:rPr>
+        <w:rFonts w:ascii="Wingdings" w:hAnsi="Wingdings" w:hint="default"/>
+      </w:rPr>
+    </w:lvl>
+    <w:lvl w:ilvl="2">
+      <w:start w:val="1"/>
+      <w:numFmt w:val="bullet"/>
+      <w:lvlText w:val=""/>
+      <w:lvlJc w:val="left"/>
+      <w:pPr>
+        <w:ind w:left="1080" w:hanging="360"/>
+      </w:pPr>
+      <w:rPr>
+        <w:rFonts w:ascii="Wingdings" w:hAnsi="Wingdings" w:hint="default"/>
+      </w:rPr>
+    </w:lvl>
+    <w:lvl w:ilvl="3">
+      <w:start w:val="1"/>
+      <w:numFmt w:val="bullet"/>
+      <w:lvlText w:val=""/>
+      <w:lvlJc w:val="left"/>
+      <w:pPr>
+        <w:ind w:left="1440" w:hanging="360"/>
+      </w:pPr>
+      <w:rPr>
+        <w:rFonts w:ascii="Symbol" w:hAnsi="Symbol" w:hint="default"/>
+      </w:rPr>
+    </w:lvl>
+    <w:lvl w:ilvl="4">
+      <w:start w:val="1"/>
+      <w:numFmt w:val="bullet"/>
+      <w:lvlText w:val=""/>
+      <w:lvlJc w:val="left"/>
+      <w:pPr>
+        <w:ind w:left="1800" w:hanging="360"/>
+      </w:pPr>
+      <w:rPr>
+        <w:rFonts w:ascii="Symbol" w:hAnsi="Symbol" w:hint="default"/>
+      </w:rPr>
+    </w:lvl>
+    <w:lvl w:ilvl="5">
+      <w:start w:val="1"/>
+      <w:numFmt w:val="bullet"/>
+      <w:lvlText w:val=""/>
+      <w:lvlJc w:val="left"/>
+      <w:pPr>
+        <w:ind w:left="2160" w:hanging="360"/>
+      </w:pPr>
+      <w:rPr>
+        <w:rFonts w:ascii="Wingdings" w:hAnsi="Wingdings" w:hint="default"/>
+      </w:rPr>
+    </w:lvl>
+    <w:lvl w:ilvl="6">
+      <w:start w:val="1"/>
+      <w:numFmt w:val="bullet"/>
+      <w:lvlText w:val=""/>
+      <w:lvlJc w:val="left"/>
+      <w:pPr>
+        <w:ind w:left="2520" w:hanging="360"/>
+      </w:pPr>
+      <w:rPr>
+        <w:rFonts w:ascii="Wingdings" w:hAnsi="Wingdings" w:hint="default"/>
+      </w:rPr>
+    </w:lvl>
+    <w:lvl w:ilvl="7">
+      <w:start w:val="1"/>
+      <w:numFmt w:val="bullet"/>
+      <w:lvlText w:val=""/>
+      <w:lvlJc w:val="left"/>
+      <w:pPr>
+        <w:ind w:left="2880" w:hanging="360"/>
+      </w:pPr>
+      <w:rPr>
+        <w:rFonts w:ascii="Symbol" w:hAnsi="Symbol" w:hint="default"/>
+      </w:rPr>
+    </w:lvl>
+    <w:lvl w:ilvl="8">
+      <w:start w:val="1"/>
+      <w:numFmt w:val="bullet"/>
+      <w:lvlText w:val=""/>
+      <w:lvlJc w:val="left"/>
+      <w:pPr>
+        <w:ind w:left="3240" w:hanging="360"/>
+      </w:pPr>
+      <w:rPr>
+        <w:rFonts w:ascii="Symbol" w:hAnsi="Symbol" w:hint="default"/>
+      </w:rPr>
+    </w:lvl>
+  </w:abstractNum>
+  <w:abstractNum w:abstractNumId="33" w15:restartNumberingAfterBreak="0">
     <w:nsid w:val="7D5A473A"/>
     <w:multiLevelType w:val="multilevel"/>
     <w:tmpl w:val="97089A1A"/>
@@ -5547,75 +8392,116 @@
     </w:lvl>
   </w:abstractNum>
   <w:num w:numId="1">
+    <w:abstractNumId w:val="18"/>
+  </w:num>
+  <w:num w:numId="2">
+    <w:abstractNumId w:val="15"/>
+  </w:num>
+  <w:num w:numId="3">
+    <w:abstractNumId w:val="6"/>
+  </w:num>
+  <w:num w:numId="4">
     <w:abstractNumId w:val="12"/>
   </w:num>
-  <w:num w:numId="2">
-    <w:abstractNumId w:val="10"/>
-  </w:num>
-  <w:num w:numId="3">
-    <w:abstractNumId w:val="3"/>
-  </w:num>
-  <w:num w:numId="4">
-    <w:abstractNumId w:val="8"/>
-  </w:num>
   <w:num w:numId="5">
-    <w:abstractNumId w:val="21"/>
+    <w:abstractNumId w:val="30"/>
   </w:num>
   <w:num w:numId="6">
-    <w:abstractNumId w:val="17"/>
+    <w:abstractNumId w:val="25"/>
   </w:num>
   <w:num w:numId="7">
     <w:abstractNumId w:val="0"/>
   </w:num>
   <w:num w:numId="8">
+    <w:abstractNumId w:val="28"/>
+  </w:num>
+  <w:num w:numId="9">
+    <w:abstractNumId w:val="26"/>
+  </w:num>
+  <w:num w:numId="10">
+    <w:abstractNumId w:val="24"/>
+  </w:num>
+  <w:num w:numId="11">
+    <w:abstractNumId w:val="7"/>
+  </w:num>
+  <w:num w:numId="12">
+    <w:abstractNumId w:val="8"/>
+  </w:num>
+  <w:num w:numId="13">
+    <w:abstractNumId w:val="5"/>
+  </w:num>
+  <w:num w:numId="14">
+    <w:abstractNumId w:val="27"/>
+  </w:num>
+  <w:num w:numId="15">
+    <w:abstractNumId w:val="9"/>
+  </w:num>
+  <w:num w:numId="16">
+    <w:abstractNumId w:val="33"/>
+  </w:num>
+  <w:num w:numId="17">
+    <w:abstractNumId w:val="16"/>
+  </w:num>
+  <w:num w:numId="18">
+    <w:abstractNumId w:val="22"/>
+  </w:num>
+  <w:num w:numId="19">
+    <w:abstractNumId w:val="19"/>
+  </w:num>
+  <w:num w:numId="20">
+    <w:abstractNumId w:val="3"/>
+  </w:num>
+  <w:num w:numId="21">
+    <w:abstractNumId w:val="13"/>
+  </w:num>
+  <w:num w:numId="22">
+    <w:abstractNumId w:val="11"/>
+  </w:num>
+  <w:num w:numId="23">
+    <w:abstractNumId w:val="23"/>
+  </w:num>
+  <w:num w:numId="24">
+    <w:abstractNumId w:val="31"/>
+  </w:num>
+  <w:num w:numId="25">
+    <w:abstractNumId w:val="14"/>
+  </w:num>
+  <w:num w:numId="26">
+    <w:abstractNumId w:val="1"/>
+  </w:num>
+  <w:num w:numId="27">
+    <w:abstractNumId w:val="2"/>
+  </w:num>
+  <w:num w:numId="28">
+    <w:abstractNumId w:val="32"/>
+  </w:num>
+  <w:num w:numId="29">
+    <w:abstractNumId w:val="4"/>
+  </w:num>
+  <w:num w:numId="30">
+    <w:abstractNumId w:val="29"/>
+  </w:num>
+  <w:num w:numId="31">
+    <w:abstractNumId w:val="21"/>
+  </w:num>
+  <w:num w:numId="32">
+    <w:abstractNumId w:val="17"/>
+  </w:num>
+  <w:num w:numId="33">
     <w:abstractNumId w:val="20"/>
   </w:num>
-  <w:num w:numId="9">
-    <w:abstractNumId w:val="18"/>
-  </w:num>
-  <w:num w:numId="10">
-    <w:abstractNumId w:val="16"/>
-  </w:num>
-  <w:num w:numId="11">
-    <w:abstractNumId w:val="4"/>
-  </w:num>
-  <w:num w:numId="12">
-    <w:abstractNumId w:val="5"/>
-  </w:num>
-  <w:num w:numId="13">
-    <w:abstractNumId w:val="2"/>
-  </w:num>
-  <w:num w:numId="14">
-    <w:abstractNumId w:val="19"/>
-  </w:num>
-  <w:num w:numId="15">
-    <w:abstractNumId w:val="6"/>
-  </w:num>
-  <w:num w:numId="16">
-    <w:abstractNumId w:val="22"/>
-  </w:num>
-  <w:num w:numId="17">
-    <w:abstractNumId w:val="11"/>
-  </w:num>
-  <w:num w:numId="18">
-    <w:abstractNumId w:val="14"/>
-  </w:num>
-  <w:num w:numId="19">
-    <w:abstractNumId w:val="13"/>
-  </w:num>
-  <w:num w:numId="20">
-    <w:abstractNumId w:val="1"/>
-  </w:num>
-  <w:num w:numId="21">
-    <w:abstractNumId w:val="9"/>
-  </w:num>
-  <w:num w:numId="22">
-    <w:abstractNumId w:val="7"/>
-  </w:num>
-  <w:num w:numId="23">
-    <w:abstractNumId w:val="15"/>
+  <w:num w:numId="34">
+    <w:abstractNumId w:val="10"/>
   </w:num>
 </w:numbering>
+</file>
+
+<file path=word/people.xml><?xml version="1.0" encoding="utf-8"?>
+<w15:people xmlns:wpc="http://schemas.microsoft.com/office/word/2010/wordprocessingCanvas" xmlns:cx="http://schemas.microsoft.com/office/drawing/2014/chartex" xmlns:cx1="http://schemas.microsoft.com/office/drawing/2015/9/8/chartex" xmlns:cx2="http://schemas.microsoft.com/office/drawing/2015/10/21/chartex" xmlns:cx3="http://schemas.microsoft.com/office/drawing/2016/5/9/chartex" xmlns:cx4="http://schemas.microsoft.com/office/drawing/2016/5/10/chartex" xmlns:cx5="http://schemas.microsoft.com/office/drawing/2016/5/11/chartex" xmlns:cx6="http://schemas.microsoft.com/office/drawing/2016/5/12/chartex" xmlns:cx7="http://schemas.microsoft.com/office/drawing/2016/5/13/chartex" xmlns:cx8="http://schemas.microsoft.com/office/drawing/2016/5/14/chartex" xmlns:mc="http://schemas.openxmlformats.org/markup-compatibility/2006" xmlns:aink="http://schemas.microsoft.com/office/drawing/2016/ink" xmlns:am3d="http://schemas.microsoft.com/office/drawing/2017/model3d" xmlns:o="urn:schemas-microsoft-com:office:office" xmlns:r="http://schemas.openxmlformats.org/officeDocument/2006/relationships" xmlns:m="http://schemas.openxmlformats.org/officeDocument/2006/math" xmlns:v="urn:schemas-microsoft-com:vml" xmlns:wp14="http://schemas.microsoft.com/office/word/2010/wordprocessingDrawing" xmlns:wp="http://schemas.openxmlformats.org/drawingml/2006/wordprocessingDrawing" xmlns:w10="urn:schemas-microsoft-com:office:word" xmlns:w="http://schemas.openxmlformats.org/wordprocessingml/2006/main" xmlns:w14="http://schemas.microsoft.com/office/word/2010/wordml" xmlns:w15="http://schemas.microsoft.com/office/word/2012/wordml" xmlns:w16cex="http://schemas.microsoft.com/office/word/2018/wordml/cex" xmlns:w16cid="http://schemas.microsoft.com/office/word/2016/wordml/cid" xmlns:w16="http://schemas.microsoft.com/office/word/2018/wordml" xmlns:w16se="http://schemas.microsoft.com/office/word/2015/wordml/symex" xmlns:wpg="http://schemas.microsoft.com/office/word/2010/wordprocessingGroup" xmlns:wpi="http://schemas.microsoft.com/office/word/2010/wordprocessingInk" xmlns:wne="http://schemas.microsoft.com/office/word/2006/wordml" xmlns:wps="http://schemas.microsoft.com/office/word/2010/wordprocessingShape" mc:Ignorable="w14 w15 w16se w16cid w16 w16cex wp14">
+  <w15:person w15:author="Gwen van der Wijk">
+    <w15:presenceInfo w15:providerId="AD" w15:userId="S::gwen.vanderwijk@ucalgary.ca::be4e6ed4-29d6-49e3-a981-26adf605a6d9"/>
+  </w15:person>
+</w15:people>
 </file>
 
 <file path=word/styles.xml><?xml version="1.0" encoding="utf-8"?>
@@ -6016,6 +8902,7 @@
   <w:style w:type="character" w:default="1" w:styleId="DefaultParagraphFont">
     <w:name w:val="Default Paragraph Font"/>
     <w:uiPriority w:val="1"/>
+    <w:semiHidden/>
     <w:unhideWhenUsed/>
   </w:style>
   <w:style w:type="table" w:default="1" w:styleId="TableNormal">
@@ -6093,6 +8980,115 @@
       <w:color w:val="605E5C"/>
       <w:shd w:val="clear" w:color="auto" w:fill="E1DFDD"/>
     </w:rPr>
+  </w:style>
+  <w:style w:type="character" w:styleId="CommentReference">
+    <w:name w:val="annotation reference"/>
+    <w:basedOn w:val="DefaultParagraphFont"/>
+    <w:uiPriority w:val="99"/>
+    <w:semiHidden/>
+    <w:unhideWhenUsed/>
+    <w:rsid w:val="0004514C"/>
+    <w:rPr>
+      <w:sz w:val="16"/>
+      <w:szCs w:val="16"/>
+    </w:rPr>
+  </w:style>
+  <w:style w:type="paragraph" w:styleId="CommentText">
+    <w:name w:val="annotation text"/>
+    <w:basedOn w:val="Normal"/>
+    <w:link w:val="CommentTextChar"/>
+    <w:uiPriority w:val="99"/>
+    <w:semiHidden/>
+    <w:unhideWhenUsed/>
+    <w:rsid w:val="0004514C"/>
+    <w:rPr>
+      <w:sz w:val="20"/>
+      <w:szCs w:val="20"/>
+    </w:rPr>
+  </w:style>
+  <w:style w:type="character" w:customStyle="1" w:styleId="CommentTextChar">
+    <w:name w:val="Comment Text Char"/>
+    <w:basedOn w:val="DefaultParagraphFont"/>
+    <w:link w:val="CommentText"/>
+    <w:uiPriority w:val="99"/>
+    <w:semiHidden/>
+    <w:rsid w:val="0004514C"/>
+    <w:rPr>
+      <w:sz w:val="20"/>
+      <w:szCs w:val="20"/>
+    </w:rPr>
+  </w:style>
+  <w:style w:type="paragraph" w:styleId="CommentSubject">
+    <w:name w:val="annotation subject"/>
+    <w:basedOn w:val="CommentText"/>
+    <w:next w:val="CommentText"/>
+    <w:link w:val="CommentSubjectChar"/>
+    <w:uiPriority w:val="99"/>
+    <w:semiHidden/>
+    <w:unhideWhenUsed/>
+    <w:rsid w:val="0004514C"/>
+    <w:rPr>
+      <w:b/>
+      <w:bCs/>
+    </w:rPr>
+  </w:style>
+  <w:style w:type="character" w:customStyle="1" w:styleId="CommentSubjectChar">
+    <w:name w:val="Comment Subject Char"/>
+    <w:basedOn w:val="CommentTextChar"/>
+    <w:link w:val="CommentSubject"/>
+    <w:uiPriority w:val="99"/>
+    <w:semiHidden/>
+    <w:rsid w:val="0004514C"/>
+    <w:rPr>
+      <w:b/>
+      <w:bCs/>
+      <w:sz w:val="20"/>
+      <w:szCs w:val="20"/>
+    </w:rPr>
+  </w:style>
+  <w:style w:type="paragraph" w:styleId="BalloonText">
+    <w:name w:val="Balloon Text"/>
+    <w:basedOn w:val="Normal"/>
+    <w:link w:val="BalloonTextChar"/>
+    <w:uiPriority w:val="99"/>
+    <w:semiHidden/>
+    <w:unhideWhenUsed/>
+    <w:rsid w:val="0004514C"/>
+    <w:rPr>
+      <w:rFonts w:ascii="Times New Roman" w:hAnsi="Times New Roman" w:cs="Times New Roman"/>
+      <w:sz w:val="18"/>
+      <w:szCs w:val="18"/>
+    </w:rPr>
+  </w:style>
+  <w:style w:type="character" w:customStyle="1" w:styleId="BalloonTextChar">
+    <w:name w:val="Balloon Text Char"/>
+    <w:basedOn w:val="DefaultParagraphFont"/>
+    <w:link w:val="BalloonText"/>
+    <w:uiPriority w:val="99"/>
+    <w:semiHidden/>
+    <w:rsid w:val="0004514C"/>
+    <w:rPr>
+      <w:rFonts w:ascii="Times New Roman" w:hAnsi="Times New Roman" w:cs="Times New Roman"/>
+      <w:sz w:val="18"/>
+      <w:szCs w:val="18"/>
+    </w:rPr>
+  </w:style>
+  <w:style w:type="character" w:styleId="FollowedHyperlink">
+    <w:name w:val="FollowedHyperlink"/>
+    <w:basedOn w:val="DefaultParagraphFont"/>
+    <w:uiPriority w:val="99"/>
+    <w:semiHidden/>
+    <w:unhideWhenUsed/>
+    <w:rsid w:val="001132EF"/>
+    <w:rPr>
+      <w:color w:val="954F72" w:themeColor="followedHyperlink"/>
+      <w:u w:val="single"/>
+    </w:rPr>
+  </w:style>
+  <w:style w:type="character" w:customStyle="1" w:styleId="apple-tab-span">
+    <w:name w:val="apple-tab-span"/>
+    <w:basedOn w:val="DefaultParagraphFont"/>
+    <w:rsid w:val="00A31B16"/>
   </w:style>
 </w:styles>
 </file>

</xml_diff>